<commit_message>
[Update] fix sensor detection distance, change reward, state, action
</commit_message>
<xml_diff>
--- a/hw1/HW1說明文件_110403518.docx
+++ b/hw1/HW1說明文件_110403518.docx
@@ -275,13 +275,127 @@
     </w:tbl>
     <w:p>
       <w:pPr>
-        <w:spacing w:line="240" w:lineRule="auto"/>
-        <w:rPr>
-          <w:rFonts w:ascii="宋體-簡" w:eastAsia="宋體-簡" w:hAnsi="宋體-簡" w:hint="eastAsia"/>
-          <w:b/>
-          <w:bCs/>
-        </w:rPr>
-      </w:pPr>
+        <w:pStyle w:val="p1"/>
+        <w:numPr>
+          <w:ilvl w:val="0"/>
+          <w:numId w:val="3"/>
+        </w:numPr>
+      </w:pPr>
+      <w:r>
+        <w:rPr>
+          <w:rFonts w:ascii="宋體-簡" w:eastAsia="宋體-簡" w:hAnsi="宋體-簡"/>
+          <w:b/>
+          <w:bCs/>
+        </w:rPr>
+        <w:t xml:space="preserve">Discount factor: </w:t>
+      </w:r>
+      <w:r>
+        <w:t>γ 的數學作用是</w:t>
+      </w:r>
+      <w:r>
+        <w:rPr>
+          <w:rStyle w:val="s1"/>
+          <w:b/>
+          <w:bCs/>
+        </w:rPr>
+        <w:t>讓 Bellman equation 在無限時間問題中收斂</w:t>
+      </w:r>
+      <w:r>
+        <w:t>（Bertsekas, 1995），避免回報發散。γ 控制 agent 對</w:t>
+      </w:r>
+      <w:r>
+        <w:rPr>
+          <w:rStyle w:val="s1"/>
+          <w:b/>
+          <w:bCs/>
+        </w:rPr>
+        <w:t>未來獎勵的重視程度</w:t>
+      </w:r>
+      <w:r>
+        <w:t xml:space="preserve">，也就是 </w:t>
+      </w:r>
+      <w:r>
+        <w:rPr>
+          <w:rStyle w:val="s1"/>
+          <w:b/>
+          <w:bCs/>
+        </w:rPr>
+        <w:t>“越小代表越急性子”</w:t>
+      </w:r>
+      <w:r>
+        <w:t>，越想要馬上拿到獎勵。</w:t>
+      </w:r>
+    </w:p>
+    <w:p>
+      <w:pPr>
+        <w:pStyle w:val="p1"/>
+        <w:ind w:left="720"/>
+      </w:pPr>
+      <w:r>
+        <w:fldChar w:fldCharType="begin"/>
+      </w:r>
+      <w:r>
+        <w:instrText xml:space="preserve"> INCLUDEPICTURE "/Users/jylin/Library/Group Containers/UBF8T346G9.ms/WebArchiveCopyPasteTempFiles/com.microsoft.Word/hopper_pareto_front.png" \* MERGEFORMATINET </w:instrText>
+      </w:r>
+      <w:r>
+        <w:fldChar w:fldCharType="separate"/>
+      </w:r>
+      <w:r>
+        <w:rPr>
+          <w:noProof/>
+        </w:rPr>
+        <w:drawing>
+          <wp:inline distT="0" distB="0" distL="0" distR="0" wp14:anchorId="397907F6" wp14:editId="111DD5D1">
+            <wp:extent cx="4455160" cy="3402330"/>
+            <wp:effectExtent l="0" t="0" r="0" b="0"/>
+            <wp:docPr id="1123654309" name="圖片 1" descr="一張含有 文字, 名片, 螢幕擷取畫面, 字型 的圖片&#10;&#10;AI 產生的內容可能不正確。"/>
+            <wp:cNvGraphicFramePr>
+              <a:graphicFrameLocks xmlns:a="http://schemas.openxmlformats.org/drawingml/2006/main" noChangeAspect="1"/>
+            </wp:cNvGraphicFramePr>
+            <a:graphic xmlns:a="http://schemas.openxmlformats.org/drawingml/2006/main">
+              <a:graphicData uri="http://schemas.openxmlformats.org/drawingml/2006/picture">
+                <pic:pic xmlns:pic="http://schemas.openxmlformats.org/drawingml/2006/picture">
+                  <pic:nvPicPr>
+                    <pic:cNvPr id="1123654309" name="圖片 1" descr="一張含有 文字, 名片, 螢幕擷取畫面, 字型 的圖片&#10;&#10;AI 產生的內容可能不正確。"/>
+                    <pic:cNvPicPr>
+                      <a:picLocks noChangeAspect="1" noChangeArrowheads="1"/>
+                    </pic:cNvPicPr>
+                  </pic:nvPicPr>
+                  <pic:blipFill>
+                    <a:blip r:embed="rId7">
+                      <a:extLst>
+                        <a:ext uri="{28A0092B-C50C-407E-A947-70E740481C1C}">
+                          <a14:useLocalDpi xmlns:a14="http://schemas.microsoft.com/office/drawing/2010/main" val="0"/>
+                        </a:ext>
+                      </a:extLst>
+                    </a:blip>
+                    <a:srcRect/>
+                    <a:stretch>
+                      <a:fillRect/>
+                    </a:stretch>
+                  </pic:blipFill>
+                  <pic:spPr bwMode="auto">
+                    <a:xfrm>
+                      <a:off x="0" y="0"/>
+                      <a:ext cx="4455160" cy="3402330"/>
+                    </a:xfrm>
+                    <a:prstGeom prst="rect">
+                      <a:avLst/>
+                    </a:prstGeom>
+                    <a:noFill/>
+                    <a:ln>
+                      <a:noFill/>
+                    </a:ln>
+                  </pic:spPr>
+                </pic:pic>
+              </a:graphicData>
+            </a:graphic>
+          </wp:inline>
+        </w:drawing>
+      </w:r>
+      <w:r>
+        <w:fldChar w:fldCharType="end"/>
+      </w:r>
     </w:p>
     <w:tbl>
       <w:tblPr>
@@ -307,7 +421,7 @@
           <w:p>
             <w:pPr>
               <w:rPr>
-                <w:rFonts w:ascii="宋體-簡" w:eastAsia="宋體-簡" w:hAnsi="宋體-簡" w:hint="eastAsia"/>
+                <w:rFonts w:ascii="宋體-簡" w:eastAsia="宋體-簡" w:hAnsi="宋體-簡"/>
                 <w:b/>
                 <w:bCs/>
                 <w:color w:val="FFFFFF" w:themeColor="background1"/>
@@ -372,6 +486,197 @@
           <w:bCs/>
         </w:rPr>
       </w:pPr>
+      <w:r>
+        <w:rPr>
+          <w:rFonts w:ascii="宋體-簡" w:eastAsia="宋體-簡" w:hAnsi="宋體-簡" w:hint="eastAsia"/>
+          <w:b/>
+          <w:bCs/>
+        </w:rPr>
+        <w:t>一開始</w:t>
+      </w:r>
+      <w:r>
+        <w:rPr>
+          <w:rFonts w:ascii="宋體-簡" w:eastAsia="宋體-簡" w:hAnsi="宋體-簡"/>
+          <w:b/>
+          <w:bCs/>
+        </w:rPr>
+        <w:t>state action</w:t>
+      </w:r>
+      <w:r>
+        <w:rPr>
+          <w:rFonts w:ascii="宋體-簡" w:eastAsia="宋體-簡" w:hAnsi="宋體-簡" w:hint="eastAsia"/>
+          <w:b/>
+          <w:bCs/>
+        </w:rPr>
+        <w:t>切很細，但後來發現粗糙就好。</w:t>
+      </w:r>
+    </w:p>
+    <w:p>
+      <w:pPr>
+        <w:spacing w:line="240" w:lineRule="auto"/>
+        <w:rPr>
+          <w:rFonts w:ascii="宋體-簡" w:eastAsia="宋體-簡" w:hAnsi="宋體-簡"/>
+          <w:b/>
+          <w:bCs/>
+        </w:rPr>
+      </w:pPr>
+      <w:r>
+        <w:rPr>
+          <w:rFonts w:ascii="宋體-簡" w:eastAsia="宋體-簡" w:hAnsi="宋體-簡"/>
+          <w:b/>
+          <w:bCs/>
+        </w:rPr>
+        <w:lastRenderedPageBreak/>
+        <w:t xml:space="preserve">State </w:t>
+      </w:r>
+      <w:r>
+        <w:rPr>
+          <w:rFonts w:ascii="宋體-簡" w:eastAsia="宋體-簡" w:hAnsi="宋體-簡" w:hint="eastAsia"/>
+          <w:b/>
+          <w:bCs/>
+        </w:rPr>
+        <w:t>跟</w:t>
+      </w:r>
+      <w:r>
+        <w:rPr>
+          <w:rFonts w:ascii="宋體-簡" w:eastAsia="宋體-簡" w:hAnsi="宋體-簡"/>
+          <w:b/>
+          <w:bCs/>
+        </w:rPr>
+        <w:t xml:space="preserve"> action</w:t>
+      </w:r>
+      <w:r>
+        <w:rPr>
+          <w:rFonts w:ascii="宋體-簡" w:eastAsia="宋體-簡" w:hAnsi="宋體-簡" w:hint="eastAsia"/>
+          <w:b/>
+          <w:bCs/>
+        </w:rPr>
+        <w:t>設計 一開始3</w:t>
+      </w:r>
+      <w:r>
+        <w:rPr>
+          <w:rFonts w:ascii="宋體-簡" w:eastAsia="宋體-簡" w:hAnsi="宋體-簡"/>
+          <w:b/>
+          <w:bCs/>
+        </w:rPr>
+        <w:t>000</w:t>
+      </w:r>
+      <w:r>
+        <w:rPr>
+          <w:rFonts w:ascii="宋體-簡" w:eastAsia="宋體-簡" w:hAnsi="宋體-簡" w:hint="eastAsia"/>
+          <w:b/>
+          <w:bCs/>
+        </w:rPr>
+        <w:t>笨</w:t>
+      </w:r>
+      <w:r>
+        <w:rPr>
+          <w:rFonts w:ascii="宋體-簡" w:eastAsia="宋體-簡" w:hAnsi="宋體-簡"/>
+          <w:b/>
+          <w:bCs/>
+        </w:rPr>
+        <w:t>-&gt;</w:t>
+      </w:r>
+      <w:r>
+        <w:rPr>
+          <w:rFonts w:ascii="宋體-簡" w:eastAsia="宋體-簡" w:hAnsi="宋體-簡" w:hint="eastAsia"/>
+          <w:b/>
+          <w:bCs/>
+        </w:rPr>
+        <w:t>聰明</w:t>
+      </w:r>
+      <w:r>
+        <w:rPr>
+          <w:rFonts w:ascii="宋體-簡" w:eastAsia="宋體-簡" w:hAnsi="宋體-簡"/>
+          <w:b/>
+          <w:bCs/>
+        </w:rPr>
+        <w:t>-&gt;</w:t>
+      </w:r>
+      <w:r>
+        <w:rPr>
+          <w:rFonts w:ascii="宋體-簡" w:eastAsia="宋體-簡" w:hAnsi="宋體-簡" w:hint="eastAsia"/>
+          <w:b/>
+          <w:bCs/>
+        </w:rPr>
+        <w:t>笨</w:t>
+      </w:r>
+    </w:p>
+    <w:p>
+      <w:pPr>
+        <w:spacing w:line="240" w:lineRule="auto"/>
+        <w:rPr>
+          <w:rFonts w:ascii="宋體-簡" w:eastAsia="宋體-簡" w:hAnsi="宋體-簡"/>
+          <w:b/>
+          <w:bCs/>
+        </w:rPr>
+      </w:pPr>
+      <w:r>
+        <w:rPr>
+          <w:rFonts w:ascii="宋體-簡" w:eastAsia="宋體-簡" w:hAnsi="宋體-簡" w:hint="eastAsia"/>
+          <w:b/>
+          <w:bCs/>
+        </w:rPr>
+        <w:t>一開始</w:t>
+      </w:r>
+      <w:r>
+        <w:rPr>
+          <w:rFonts w:ascii="宋體-簡" w:eastAsia="宋體-簡" w:hAnsi="宋體-簡"/>
+          <w:b/>
+          <w:bCs/>
+        </w:rPr>
+        <w:t xml:space="preserve">state input </w:t>
+      </w:r>
+      <w:r>
+        <w:rPr>
+          <w:rFonts w:ascii="宋體-簡" w:eastAsia="宋體-簡" w:hAnsi="宋體-簡" w:hint="eastAsia"/>
+          <w:b/>
+          <w:bCs/>
+        </w:rPr>
+        <w:t>三個數字</w:t>
+      </w:r>
+    </w:p>
+    <w:p>
+      <w:pPr>
+        <w:spacing w:line="240" w:lineRule="auto"/>
+        <w:rPr>
+          <w:rFonts w:ascii="宋體-簡" w:eastAsia="宋體-簡" w:hAnsi="宋體-簡"/>
+          <w:b/>
+          <w:bCs/>
+        </w:rPr>
+      </w:pPr>
+      <w:r>
+        <w:rPr>
+          <w:rFonts w:ascii="宋體-簡" w:eastAsia="宋體-簡" w:hAnsi="宋體-簡"/>
+          <w:b/>
+          <w:bCs/>
+        </w:rPr>
+        <w:t>State</w:t>
+      </w:r>
+      <w:r>
+        <w:rPr>
+          <w:rFonts w:ascii="宋體-簡" w:eastAsia="宋體-簡" w:hAnsi="宋體-簡" w:hint="eastAsia"/>
+          <w:b/>
+          <w:bCs/>
+        </w:rPr>
+        <w:t>改成</w:t>
+      </w:r>
+      <w:r>
+        <w:rPr>
+          <w:rFonts w:ascii="宋體-簡" w:eastAsia="宋體-簡" w:hAnsi="宋體-簡"/>
+          <w:b/>
+          <w:bCs/>
+        </w:rPr>
+        <w:t xml:space="preserve">0~4 </w:t>
+      </w:r>
+      <w:r>
+        <w:rPr>
+          <w:rFonts w:ascii="宋體-簡" w:eastAsia="宋體-簡" w:hAnsi="宋體-簡" w:hint="eastAsia"/>
+          <w:b/>
+          <w:bCs/>
+        </w:rPr>
+        <w:t>到最後 起點會一直右轉撞牆</w:t>
+      </w:r>
     </w:p>
     <w:tbl>
       <w:tblPr>
@@ -444,6 +749,36 @@
     </w:tbl>
     <w:p>
       <w:pPr>
+        <w:pStyle w:val="a9"/>
+        <w:numPr>
+          <w:ilvl w:val="0"/>
+          <w:numId w:val="1"/>
+        </w:numPr>
+        <w:spacing w:line="240" w:lineRule="auto"/>
+        <w:rPr>
+          <w:rFonts w:ascii="宋體-簡" w:eastAsia="宋體-簡" w:hAnsi="宋體-簡"/>
+        </w:rPr>
+      </w:pPr>
+      <w:r>
+        <w:rPr>
+          <w:rFonts w:ascii="宋體-簡" w:eastAsia="宋體-簡" w:hAnsi="宋體-簡"/>
+        </w:rPr>
+        <w:t>GUI</w:t>
+      </w:r>
+      <w:r>
+        <w:rPr>
+          <w:rFonts w:ascii="宋體-簡" w:eastAsia="宋體-簡" w:hAnsi="宋體-簡" w:hint="eastAsia"/>
+        </w:rPr>
+        <w:t>介面</w:t>
+      </w:r>
+    </w:p>
+    <w:p>
+      <w:pPr>
+        <w:pStyle w:val="a9"/>
+        <w:numPr>
+          <w:ilvl w:val="0"/>
+          <w:numId w:val="1"/>
+        </w:numPr>
         <w:spacing w:line="240" w:lineRule="auto"/>
         <w:rPr>
           <w:rFonts w:ascii="宋體-簡" w:eastAsia="宋體-簡" w:hAnsi="宋體-簡" w:hint="eastAsia"/>
@@ -451,9 +786,9 @@
       </w:pPr>
     </w:p>
     <w:sectPr>
-      <w:headerReference w:type="default" r:id="rId6"/>
-      <w:footerReference w:type="even" r:id="rId7"/>
-      <w:footerReference w:type="default" r:id="rId8"/>
+      <w:headerReference w:type="default" r:id="rId8"/>
+      <w:footerReference w:type="even" r:id="rId9"/>
+      <w:footerReference w:type="default" r:id="rId10"/>
       <w:pgSz w:w="11906" w:h="16838"/>
       <w:pgMar w:top="454" w:right="284" w:bottom="454" w:left="284" w:header="113" w:footer="0" w:gutter="0"/>
       <w:cols w:space="425"/>
@@ -699,6 +1034,335 @@
     </w:r>
   </w:p>
 </w:hdr>
+</file>
+
+<file path=word/numbering.xml><?xml version="1.0" encoding="utf-8"?>
+<w:numbering xmlns:wpc="http://schemas.microsoft.com/office/word/2010/wordprocessingCanvas" xmlns:cx="http://schemas.microsoft.com/office/drawing/2014/chartex" xmlns:cx1="http://schemas.microsoft.com/office/drawing/2015/9/8/chartex" xmlns:cx2="http://schemas.microsoft.com/office/drawing/2015/10/21/chartex" xmlns:cx3="http://schemas.microsoft.com/office/drawing/2016/5/9/chartex" xmlns:cx4="http://schemas.microsoft.com/office/drawing/2016/5/10/chartex" xmlns:cx5="http://schemas.microsoft.com/office/drawing/2016/5/11/chartex" xmlns:cx6="http://schemas.microsoft.com/office/drawing/2016/5/12/chartex" xmlns:cx7="http://schemas.microsoft.com/office/drawing/2016/5/13/chartex" xmlns:cx8="http://schemas.microsoft.com/office/drawing/2016/5/14/chartex" xmlns:mc="http://schemas.openxmlformats.org/markup-compatibility/2006" xmlns:aink="http://schemas.microsoft.com/office/drawing/2016/ink" xmlns:am3d="http://schemas.microsoft.com/office/drawing/2017/model3d" xmlns:o="urn:schemas-microsoft-com:office:office" xmlns:oel="http://schemas.microsoft.com/office/2019/extlst" xmlns:r="http://schemas.openxmlformats.org/officeDocument/2006/relationships" xmlns:m="http://schemas.openxmlformats.org/officeDocument/2006/math" xmlns:v="urn:schemas-microsoft-com:vml" xmlns:wp14="http://schemas.microsoft.com/office/word/2010/wordprocessingDrawing" xmlns:wp="http://schemas.openxmlformats.org/drawingml/2006/wordprocessingDrawing" xmlns:w10="urn:schemas-microsoft-com:office:word" xmlns:w="http://schemas.openxmlformats.org/wordprocessingml/2006/main" xmlns:w14="http://schemas.microsoft.com/office/word/2010/wordml" xmlns:w15="http://schemas.microsoft.com/office/word/2012/wordml" xmlns:w16cex="http://schemas.microsoft.com/office/word/2018/wordml/cex" xmlns:w16cid="http://schemas.microsoft.com/office/word/2016/wordml/cid" xmlns:w16="http://schemas.microsoft.com/office/word/2018/wordml" xmlns:w16du="http://schemas.microsoft.com/office/word/2023/wordml/word16du" xmlns:w16sdtdh="http://schemas.microsoft.com/office/word/2020/wordml/sdtdatahash" xmlns:w16sdtfl="http://schemas.microsoft.com/office/word/2024/wordml/sdtformatlock" xmlns:w16se="http://schemas.microsoft.com/office/word/2015/wordml/symex" xmlns:wpg="http://schemas.microsoft.com/office/word/2010/wordprocessingGroup" xmlns:wpi="http://schemas.microsoft.com/office/word/2010/wordprocessingInk" xmlns:wne="http://schemas.microsoft.com/office/word/2006/wordml" xmlns:wps="http://schemas.microsoft.com/office/word/2010/wordprocessingShape" mc:Ignorable="w14 w15 w16se w16cid w16 w16cex w16sdtdh w16sdtfl w16du wp14">
+  <w:abstractNum w:abstractNumId="0" w15:restartNumberingAfterBreak="0">
+    <w:nsid w:val="13874D09"/>
+    <w:multiLevelType w:val="multilevel"/>
+    <w:tmpl w:val="49A22E62"/>
+    <w:lvl w:ilvl="0">
+      <w:start w:val="3"/>
+      <w:numFmt w:val="decimal"/>
+      <w:lvlText w:val="%1."/>
+      <w:lvlJc w:val="left"/>
+      <w:pPr>
+        <w:tabs>
+          <w:tab w:val="num" w:pos="720"/>
+        </w:tabs>
+        <w:ind w:left="720" w:hanging="360"/>
+      </w:pPr>
+    </w:lvl>
+    <w:lvl w:ilvl="1" w:tentative="1">
+      <w:start w:val="1"/>
+      <w:numFmt w:val="decimal"/>
+      <w:lvlText w:val="%2."/>
+      <w:lvlJc w:val="left"/>
+      <w:pPr>
+        <w:tabs>
+          <w:tab w:val="num" w:pos="1440"/>
+        </w:tabs>
+        <w:ind w:left="1440" w:hanging="360"/>
+      </w:pPr>
+    </w:lvl>
+    <w:lvl w:ilvl="2" w:tentative="1">
+      <w:start w:val="1"/>
+      <w:numFmt w:val="decimal"/>
+      <w:lvlText w:val="%3."/>
+      <w:lvlJc w:val="left"/>
+      <w:pPr>
+        <w:tabs>
+          <w:tab w:val="num" w:pos="2160"/>
+        </w:tabs>
+        <w:ind w:left="2160" w:hanging="360"/>
+      </w:pPr>
+    </w:lvl>
+    <w:lvl w:ilvl="3" w:tentative="1">
+      <w:start w:val="1"/>
+      <w:numFmt w:val="decimal"/>
+      <w:lvlText w:val="%4."/>
+      <w:lvlJc w:val="left"/>
+      <w:pPr>
+        <w:tabs>
+          <w:tab w:val="num" w:pos="2880"/>
+        </w:tabs>
+        <w:ind w:left="2880" w:hanging="360"/>
+      </w:pPr>
+    </w:lvl>
+    <w:lvl w:ilvl="4" w:tentative="1">
+      <w:start w:val="1"/>
+      <w:numFmt w:val="decimal"/>
+      <w:lvlText w:val="%5."/>
+      <w:lvlJc w:val="left"/>
+      <w:pPr>
+        <w:tabs>
+          <w:tab w:val="num" w:pos="3600"/>
+        </w:tabs>
+        <w:ind w:left="3600" w:hanging="360"/>
+      </w:pPr>
+    </w:lvl>
+    <w:lvl w:ilvl="5" w:tentative="1">
+      <w:start w:val="1"/>
+      <w:numFmt w:val="decimal"/>
+      <w:lvlText w:val="%6."/>
+      <w:lvlJc w:val="left"/>
+      <w:pPr>
+        <w:tabs>
+          <w:tab w:val="num" w:pos="4320"/>
+        </w:tabs>
+        <w:ind w:left="4320" w:hanging="360"/>
+      </w:pPr>
+    </w:lvl>
+    <w:lvl w:ilvl="6" w:tentative="1">
+      <w:start w:val="1"/>
+      <w:numFmt w:val="decimal"/>
+      <w:lvlText w:val="%7."/>
+      <w:lvlJc w:val="left"/>
+      <w:pPr>
+        <w:tabs>
+          <w:tab w:val="num" w:pos="5040"/>
+        </w:tabs>
+        <w:ind w:left="5040" w:hanging="360"/>
+      </w:pPr>
+    </w:lvl>
+    <w:lvl w:ilvl="7" w:tentative="1">
+      <w:start w:val="1"/>
+      <w:numFmt w:val="decimal"/>
+      <w:lvlText w:val="%8."/>
+      <w:lvlJc w:val="left"/>
+      <w:pPr>
+        <w:tabs>
+          <w:tab w:val="num" w:pos="5760"/>
+        </w:tabs>
+        <w:ind w:left="5760" w:hanging="360"/>
+      </w:pPr>
+    </w:lvl>
+    <w:lvl w:ilvl="8" w:tentative="1">
+      <w:start w:val="1"/>
+      <w:numFmt w:val="decimal"/>
+      <w:lvlText w:val="%9."/>
+      <w:lvlJc w:val="left"/>
+      <w:pPr>
+        <w:tabs>
+          <w:tab w:val="num" w:pos="6480"/>
+        </w:tabs>
+        <w:ind w:left="6480" w:hanging="360"/>
+      </w:pPr>
+    </w:lvl>
+  </w:abstractNum>
+  <w:abstractNum w:abstractNumId="1" w15:restartNumberingAfterBreak="0">
+    <w:nsid w:val="4B820B05"/>
+    <w:multiLevelType w:val="multilevel"/>
+    <w:tmpl w:val="0568D8DE"/>
+    <w:lvl w:ilvl="0">
+      <w:start w:val="4"/>
+      <w:numFmt w:val="decimal"/>
+      <w:lvlText w:val="%1."/>
+      <w:lvlJc w:val="left"/>
+      <w:pPr>
+        <w:tabs>
+          <w:tab w:val="num" w:pos="720"/>
+        </w:tabs>
+        <w:ind w:left="720" w:hanging="360"/>
+      </w:pPr>
+    </w:lvl>
+    <w:lvl w:ilvl="1" w:tentative="1">
+      <w:start w:val="1"/>
+      <w:numFmt w:val="decimal"/>
+      <w:lvlText w:val="%2."/>
+      <w:lvlJc w:val="left"/>
+      <w:pPr>
+        <w:tabs>
+          <w:tab w:val="num" w:pos="1440"/>
+        </w:tabs>
+        <w:ind w:left="1440" w:hanging="360"/>
+      </w:pPr>
+    </w:lvl>
+    <w:lvl w:ilvl="2" w:tentative="1">
+      <w:start w:val="1"/>
+      <w:numFmt w:val="decimal"/>
+      <w:lvlText w:val="%3."/>
+      <w:lvlJc w:val="left"/>
+      <w:pPr>
+        <w:tabs>
+          <w:tab w:val="num" w:pos="2160"/>
+        </w:tabs>
+        <w:ind w:left="2160" w:hanging="360"/>
+      </w:pPr>
+    </w:lvl>
+    <w:lvl w:ilvl="3" w:tentative="1">
+      <w:start w:val="1"/>
+      <w:numFmt w:val="decimal"/>
+      <w:lvlText w:val="%4."/>
+      <w:lvlJc w:val="left"/>
+      <w:pPr>
+        <w:tabs>
+          <w:tab w:val="num" w:pos="2880"/>
+        </w:tabs>
+        <w:ind w:left="2880" w:hanging="360"/>
+      </w:pPr>
+    </w:lvl>
+    <w:lvl w:ilvl="4" w:tentative="1">
+      <w:start w:val="1"/>
+      <w:numFmt w:val="decimal"/>
+      <w:lvlText w:val="%5."/>
+      <w:lvlJc w:val="left"/>
+      <w:pPr>
+        <w:tabs>
+          <w:tab w:val="num" w:pos="3600"/>
+        </w:tabs>
+        <w:ind w:left="3600" w:hanging="360"/>
+      </w:pPr>
+    </w:lvl>
+    <w:lvl w:ilvl="5" w:tentative="1">
+      <w:start w:val="1"/>
+      <w:numFmt w:val="decimal"/>
+      <w:lvlText w:val="%6."/>
+      <w:lvlJc w:val="left"/>
+      <w:pPr>
+        <w:tabs>
+          <w:tab w:val="num" w:pos="4320"/>
+        </w:tabs>
+        <w:ind w:left="4320" w:hanging="360"/>
+      </w:pPr>
+    </w:lvl>
+    <w:lvl w:ilvl="6" w:tentative="1">
+      <w:start w:val="1"/>
+      <w:numFmt w:val="decimal"/>
+      <w:lvlText w:val="%7."/>
+      <w:lvlJc w:val="left"/>
+      <w:pPr>
+        <w:tabs>
+          <w:tab w:val="num" w:pos="5040"/>
+        </w:tabs>
+        <w:ind w:left="5040" w:hanging="360"/>
+      </w:pPr>
+    </w:lvl>
+    <w:lvl w:ilvl="7" w:tentative="1">
+      <w:start w:val="1"/>
+      <w:numFmt w:val="decimal"/>
+      <w:lvlText w:val="%8."/>
+      <w:lvlJc w:val="left"/>
+      <w:pPr>
+        <w:tabs>
+          <w:tab w:val="num" w:pos="5760"/>
+        </w:tabs>
+        <w:ind w:left="5760" w:hanging="360"/>
+      </w:pPr>
+    </w:lvl>
+    <w:lvl w:ilvl="8" w:tentative="1">
+      <w:start w:val="1"/>
+      <w:numFmt w:val="decimal"/>
+      <w:lvlText w:val="%9."/>
+      <w:lvlJc w:val="left"/>
+      <w:pPr>
+        <w:tabs>
+          <w:tab w:val="num" w:pos="6480"/>
+        </w:tabs>
+        <w:ind w:left="6480" w:hanging="360"/>
+      </w:pPr>
+    </w:lvl>
+  </w:abstractNum>
+  <w:abstractNum w:abstractNumId="2" w15:restartNumberingAfterBreak="0">
+    <w:nsid w:val="7917289D"/>
+    <w:multiLevelType w:val="hybridMultilevel"/>
+    <w:tmpl w:val="89E4548A"/>
+    <w:lvl w:ilvl="0" w:tplc="CE006268">
+      <w:start w:val="1"/>
+      <w:numFmt w:val="decimal"/>
+      <w:lvlText w:val="%1."/>
+      <w:lvlJc w:val="left"/>
+      <w:pPr>
+        <w:ind w:left="360" w:hanging="360"/>
+      </w:pPr>
+      <w:rPr>
+        <w:rFonts w:hint="default"/>
+      </w:rPr>
+    </w:lvl>
+    <w:lvl w:ilvl="1" w:tplc="04090019" w:tentative="1">
+      <w:start w:val="1"/>
+      <w:numFmt w:val="ideographTraditional"/>
+      <w:lvlText w:val="%2、"/>
+      <w:lvlJc w:val="left"/>
+      <w:pPr>
+        <w:ind w:left="960" w:hanging="480"/>
+      </w:pPr>
+    </w:lvl>
+    <w:lvl w:ilvl="2" w:tplc="0409001B" w:tentative="1">
+      <w:start w:val="1"/>
+      <w:numFmt w:val="lowerRoman"/>
+      <w:lvlText w:val="%3."/>
+      <w:lvlJc w:val="right"/>
+      <w:pPr>
+        <w:ind w:left="1440" w:hanging="480"/>
+      </w:pPr>
+    </w:lvl>
+    <w:lvl w:ilvl="3" w:tplc="0409000F" w:tentative="1">
+      <w:start w:val="1"/>
+      <w:numFmt w:val="decimal"/>
+      <w:lvlText w:val="%4."/>
+      <w:lvlJc w:val="left"/>
+      <w:pPr>
+        <w:ind w:left="1920" w:hanging="480"/>
+      </w:pPr>
+    </w:lvl>
+    <w:lvl w:ilvl="4" w:tplc="04090019" w:tentative="1">
+      <w:start w:val="1"/>
+      <w:numFmt w:val="ideographTraditional"/>
+      <w:lvlText w:val="%5、"/>
+      <w:lvlJc w:val="left"/>
+      <w:pPr>
+        <w:ind w:left="2400" w:hanging="480"/>
+      </w:pPr>
+    </w:lvl>
+    <w:lvl w:ilvl="5" w:tplc="0409001B" w:tentative="1">
+      <w:start w:val="1"/>
+      <w:numFmt w:val="lowerRoman"/>
+      <w:lvlText w:val="%6."/>
+      <w:lvlJc w:val="right"/>
+      <w:pPr>
+        <w:ind w:left="2880" w:hanging="480"/>
+      </w:pPr>
+    </w:lvl>
+    <w:lvl w:ilvl="6" w:tplc="0409000F" w:tentative="1">
+      <w:start w:val="1"/>
+      <w:numFmt w:val="decimal"/>
+      <w:lvlText w:val="%7."/>
+      <w:lvlJc w:val="left"/>
+      <w:pPr>
+        <w:ind w:left="3360" w:hanging="480"/>
+      </w:pPr>
+    </w:lvl>
+    <w:lvl w:ilvl="7" w:tplc="04090019" w:tentative="1">
+      <w:start w:val="1"/>
+      <w:numFmt w:val="ideographTraditional"/>
+      <w:lvlText w:val="%8、"/>
+      <w:lvlJc w:val="left"/>
+      <w:pPr>
+        <w:ind w:left="3840" w:hanging="480"/>
+      </w:pPr>
+    </w:lvl>
+    <w:lvl w:ilvl="8" w:tplc="0409001B" w:tentative="1">
+      <w:start w:val="1"/>
+      <w:numFmt w:val="lowerRoman"/>
+      <w:lvlText w:val="%9."/>
+      <w:lvlJc w:val="right"/>
+      <w:pPr>
+        <w:ind w:left="4320" w:hanging="480"/>
+      </w:pPr>
+    </w:lvl>
+  </w:abstractNum>
+  <w:num w:numId="1" w16cid:durableId="702553809">
+    <w:abstractNumId w:val="2"/>
+  </w:num>
+  <w:num w:numId="2" w16cid:durableId="1481731182">
+    <w:abstractNumId w:val="0"/>
+  </w:num>
+  <w:num w:numId="3" w16cid:durableId="907806112">
+    <w:abstractNumId w:val="1"/>
+  </w:num>
+</w:numbering>
 </file>
 
 <file path=word/styles.xml><?xml version="1.0" encoding="utf-8"?>
@@ -1705,6 +2369,25 @@
       </w:tblBorders>
     </w:tblPr>
   </w:style>
+  <w:style w:type="paragraph" w:customStyle="1" w:styleId="p1">
+    <w:name w:val="p1"/>
+    <w:basedOn w:val="a"/>
+    <w:rsid w:val="003F24F0"/>
+    <w:pPr>
+      <w:widowControl/>
+      <w:spacing w:before="100" w:beforeAutospacing="1" w:after="100" w:afterAutospacing="1" w:line="240" w:lineRule="auto"/>
+    </w:pPr>
+    <w:rPr>
+      <w:rFonts w:ascii="新細明體" w:eastAsia="新細明體" w:hAnsi="新細明體" w:cs="新細明體"/>
+      <w:kern w:val="0"/>
+      <w14:ligatures w14:val="none"/>
+    </w:rPr>
+  </w:style>
+  <w:style w:type="character" w:customStyle="1" w:styleId="s1">
+    <w:name w:val="s1"/>
+    <w:basedOn w:val="a0"/>
+    <w:rsid w:val="003F24F0"/>
+  </w:style>
 </w:styles>
 </file>
 

</xml_diff>

<commit_message>
[Update] add ramdomization during reset_car position
</commit_message>
<xml_diff>
--- a/hw1/HW1說明文件_110403518.docx
+++ b/hw1/HW1說明文件_110403518.docx
@@ -838,6 +838,120 @@
         </w:rPr>
         <w:t xml:space="preserve">  </w:t>
       </w:r>
+      <w:r>
+        <w:rPr>
+          <w:rFonts w:ascii="Times New Roman" w:eastAsia="標楷體-繁" w:hAnsi="Times New Roman" w:cs="Times New Roman" w:hint="eastAsia"/>
+        </w:rPr>
+        <w:t>經過大量實驗後，最終發現趨於穩定的設定如下：</w:t>
+      </w:r>
+    </w:p>
+    <w:p>
+      <w:pPr>
+        <w:pStyle w:val="a9"/>
+        <w:numPr>
+          <w:ilvl w:val="0"/>
+          <w:numId w:val="7"/>
+        </w:numPr>
+        <w:spacing w:line="240" w:lineRule="auto"/>
+        <w:rPr>
+          <w:rFonts w:ascii="Times New Roman" w:eastAsia="標楷體-繁" w:hAnsi="Times New Roman" w:cs="Times New Roman"/>
+        </w:rPr>
+      </w:pPr>
+      <w:r>
+        <w:rPr>
+          <w:rFonts w:ascii="Times New Roman" w:eastAsia="標楷體-繁" w:hAnsi="Times New Roman" w:cs="Times New Roman"/>
+        </w:rPr>
+        <w:t>Learning Rate (): 0.31</w:t>
+      </w:r>
+    </w:p>
+    <w:p>
+      <w:pPr>
+        <w:pStyle w:val="a9"/>
+        <w:numPr>
+          <w:ilvl w:val="0"/>
+          <w:numId w:val="7"/>
+        </w:numPr>
+        <w:spacing w:line="240" w:lineRule="auto"/>
+        <w:rPr>
+          <w:rFonts w:ascii="Times New Roman" w:eastAsia="標楷體-繁" w:hAnsi="Times New Roman" w:cs="Times New Roman"/>
+        </w:rPr>
+      </w:pPr>
+      <w:r>
+        <w:rPr>
+          <w:rFonts w:ascii="Times New Roman" w:eastAsia="標楷體-繁" w:hAnsi="Times New Roman" w:cs="Times New Roman"/>
+        </w:rPr>
+        <w:t>Epsilon (): 1</w:t>
+      </w:r>
+    </w:p>
+    <w:p>
+      <w:pPr>
+        <w:pStyle w:val="a9"/>
+        <w:numPr>
+          <w:ilvl w:val="0"/>
+          <w:numId w:val="7"/>
+        </w:numPr>
+        <w:spacing w:line="240" w:lineRule="auto"/>
+        <w:rPr>
+          <w:rFonts w:ascii="Times New Roman" w:eastAsia="標楷體-繁" w:hAnsi="Times New Roman" w:cs="Times New Roman"/>
+        </w:rPr>
+      </w:pPr>
+      <w:r>
+        <w:rPr>
+          <w:rFonts w:ascii="Times New Roman" w:eastAsia="標楷體-繁" w:hAnsi="Times New Roman" w:cs="Times New Roman"/>
+        </w:rPr>
+        <w:t>Epsilon Decay: 0.995</w:t>
+      </w:r>
+    </w:p>
+    <w:p>
+      <w:pPr>
+        <w:pStyle w:val="a9"/>
+        <w:numPr>
+          <w:ilvl w:val="0"/>
+          <w:numId w:val="7"/>
+        </w:numPr>
+        <w:spacing w:line="240" w:lineRule="auto"/>
+        <w:rPr>
+          <w:rFonts w:ascii="Times New Roman" w:eastAsia="標楷體-繁" w:hAnsi="Times New Roman" w:cs="Times New Roman"/>
+        </w:rPr>
+      </w:pPr>
+      <w:r>
+        <w:rPr>
+          <w:rFonts w:ascii="Times New Roman" w:eastAsia="標楷體-繁" w:hAnsi="Times New Roman" w:cs="Times New Roman"/>
+        </w:rPr>
+        <w:t>Discount Factor: 0.95</w:t>
+      </w:r>
+    </w:p>
+    <w:p>
+      <w:pPr>
+        <w:pStyle w:val="a9"/>
+        <w:numPr>
+          <w:ilvl w:val="0"/>
+          <w:numId w:val="7"/>
+        </w:numPr>
+        <w:spacing w:line="240" w:lineRule="auto"/>
+        <w:rPr>
+          <w:rFonts w:ascii="Times New Roman" w:eastAsia="標楷體-繁" w:hAnsi="Times New Roman" w:cs="Times New Roman"/>
+        </w:rPr>
+      </w:pPr>
+      <w:r>
+        <w:rPr>
+          <w:rFonts w:ascii="Times New Roman" w:eastAsia="標楷體-繁" w:hAnsi="Times New Roman" w:cs="Times New Roman"/>
+        </w:rPr>
+        <w:t>Episode: 3000</w:t>
+      </w:r>
+    </w:p>
+    <w:p>
+      <w:pPr>
+        <w:pStyle w:val="a9"/>
+        <w:numPr>
+          <w:ilvl w:val="0"/>
+          <w:numId w:val="7"/>
+        </w:numPr>
+        <w:spacing w:line="240" w:lineRule="auto"/>
+        <w:rPr>
+          <w:rFonts w:ascii="Times New Roman" w:eastAsia="標楷體-繁" w:hAnsi="Times New Roman" w:cs="Times New Roman" w:hint="eastAsia"/>
+        </w:rPr>
+      </w:pPr>
     </w:p>
     <w:tbl>
       <w:tblPr>
@@ -1573,6 +1687,7 @@
         <w:rPr>
           <w:rFonts w:ascii="Times New Roman" w:eastAsia="標楷體-繁" w:hAnsi="Times New Roman" w:cs="Times New Roman"/>
         </w:rPr>
+        <w:lastRenderedPageBreak/>
         <w:t>GUI</w:t>
       </w:r>
       <w:r>
@@ -1938,6 +2053,95 @@
     </w:lvl>
   </w:abstractNum>
   <w:abstractNum w:abstractNumId="1" w15:restartNumberingAfterBreak="0">
+    <w:nsid w:val="088A43A3"/>
+    <w:multiLevelType w:val="hybridMultilevel"/>
+    <w:tmpl w:val="92288D94"/>
+    <w:lvl w:ilvl="0" w:tplc="050C0992">
+      <w:start w:val="1"/>
+      <w:numFmt w:val="decimal"/>
+      <w:lvlText w:val="%1."/>
+      <w:lvlJc w:val="left"/>
+      <w:pPr>
+        <w:ind w:left="840" w:hanging="360"/>
+      </w:pPr>
+      <w:rPr>
+        <w:rFonts w:hint="default"/>
+      </w:rPr>
+    </w:lvl>
+    <w:lvl w:ilvl="1" w:tplc="04090019" w:tentative="1">
+      <w:start w:val="1"/>
+      <w:numFmt w:val="ideographTraditional"/>
+      <w:lvlText w:val="%2、"/>
+      <w:lvlJc w:val="left"/>
+      <w:pPr>
+        <w:ind w:left="1440" w:hanging="480"/>
+      </w:pPr>
+    </w:lvl>
+    <w:lvl w:ilvl="2" w:tplc="0409001B" w:tentative="1">
+      <w:start w:val="1"/>
+      <w:numFmt w:val="lowerRoman"/>
+      <w:lvlText w:val="%3."/>
+      <w:lvlJc w:val="right"/>
+      <w:pPr>
+        <w:ind w:left="1920" w:hanging="480"/>
+      </w:pPr>
+    </w:lvl>
+    <w:lvl w:ilvl="3" w:tplc="0409000F" w:tentative="1">
+      <w:start w:val="1"/>
+      <w:numFmt w:val="decimal"/>
+      <w:lvlText w:val="%4."/>
+      <w:lvlJc w:val="left"/>
+      <w:pPr>
+        <w:ind w:left="2400" w:hanging="480"/>
+      </w:pPr>
+    </w:lvl>
+    <w:lvl w:ilvl="4" w:tplc="04090019" w:tentative="1">
+      <w:start w:val="1"/>
+      <w:numFmt w:val="ideographTraditional"/>
+      <w:lvlText w:val="%5、"/>
+      <w:lvlJc w:val="left"/>
+      <w:pPr>
+        <w:ind w:left="2880" w:hanging="480"/>
+      </w:pPr>
+    </w:lvl>
+    <w:lvl w:ilvl="5" w:tplc="0409001B" w:tentative="1">
+      <w:start w:val="1"/>
+      <w:numFmt w:val="lowerRoman"/>
+      <w:lvlText w:val="%6."/>
+      <w:lvlJc w:val="right"/>
+      <w:pPr>
+        <w:ind w:left="3360" w:hanging="480"/>
+      </w:pPr>
+    </w:lvl>
+    <w:lvl w:ilvl="6" w:tplc="0409000F" w:tentative="1">
+      <w:start w:val="1"/>
+      <w:numFmt w:val="decimal"/>
+      <w:lvlText w:val="%7."/>
+      <w:lvlJc w:val="left"/>
+      <w:pPr>
+        <w:ind w:left="3840" w:hanging="480"/>
+      </w:pPr>
+    </w:lvl>
+    <w:lvl w:ilvl="7" w:tplc="04090019" w:tentative="1">
+      <w:start w:val="1"/>
+      <w:numFmt w:val="ideographTraditional"/>
+      <w:lvlText w:val="%8、"/>
+      <w:lvlJc w:val="left"/>
+      <w:pPr>
+        <w:ind w:left="4320" w:hanging="480"/>
+      </w:pPr>
+    </w:lvl>
+    <w:lvl w:ilvl="8" w:tplc="0409001B" w:tentative="1">
+      <w:start w:val="1"/>
+      <w:numFmt w:val="lowerRoman"/>
+      <w:lvlText w:val="%9."/>
+      <w:lvlJc w:val="right"/>
+      <w:pPr>
+        <w:ind w:left="4800" w:hanging="480"/>
+      </w:pPr>
+    </w:lvl>
+  </w:abstractNum>
+  <w:abstractNum w:abstractNumId="2" w15:restartNumberingAfterBreak="0">
     <w:nsid w:val="13874D09"/>
     <w:multiLevelType w:val="multilevel"/>
     <w:tmpl w:val="49A22E62"/>
@@ -2050,7 +2254,7 @@
       </w:pPr>
     </w:lvl>
   </w:abstractNum>
-  <w:abstractNum w:abstractNumId="2" w15:restartNumberingAfterBreak="0">
+  <w:abstractNum w:abstractNumId="3" w15:restartNumberingAfterBreak="0">
     <w:nsid w:val="3E004DA9"/>
     <w:multiLevelType w:val="hybridMultilevel"/>
     <w:tmpl w:val="1F9AA3FA"/>
@@ -2139,7 +2343,7 @@
       </w:pPr>
     </w:lvl>
   </w:abstractNum>
-  <w:abstractNum w:abstractNumId="3" w15:restartNumberingAfterBreak="0">
+  <w:abstractNum w:abstractNumId="4" w15:restartNumberingAfterBreak="0">
     <w:nsid w:val="4B820B05"/>
     <w:multiLevelType w:val="multilevel"/>
     <w:tmpl w:val="0568D8DE"/>
@@ -2252,7 +2456,7 @@
       </w:pPr>
     </w:lvl>
   </w:abstractNum>
-  <w:abstractNum w:abstractNumId="4" w15:restartNumberingAfterBreak="0">
+  <w:abstractNum w:abstractNumId="5" w15:restartNumberingAfterBreak="0">
     <w:nsid w:val="69430AAF"/>
     <w:multiLevelType w:val="hybridMultilevel"/>
     <w:tmpl w:val="ABBCED08"/>
@@ -2341,7 +2545,7 @@
       </w:pPr>
     </w:lvl>
   </w:abstractNum>
-  <w:abstractNum w:abstractNumId="5" w15:restartNumberingAfterBreak="0">
+  <w:abstractNum w:abstractNumId="6" w15:restartNumberingAfterBreak="0">
     <w:nsid w:val="7917289D"/>
     <w:multiLevelType w:val="hybridMultilevel"/>
     <w:tmpl w:val="89E4548A"/>
@@ -2431,22 +2635,25 @@
     </w:lvl>
   </w:abstractNum>
   <w:num w:numId="1" w16cid:durableId="702553809">
-    <w:abstractNumId w:val="5"/>
+    <w:abstractNumId w:val="6"/>
   </w:num>
   <w:num w:numId="2" w16cid:durableId="1481731182">
-    <w:abstractNumId w:val="1"/>
+    <w:abstractNumId w:val="2"/>
   </w:num>
   <w:num w:numId="3" w16cid:durableId="907806112">
-    <w:abstractNumId w:val="3"/>
+    <w:abstractNumId w:val="4"/>
   </w:num>
   <w:num w:numId="4" w16cid:durableId="99837597">
-    <w:abstractNumId w:val="2"/>
+    <w:abstractNumId w:val="3"/>
   </w:num>
   <w:num w:numId="5" w16cid:durableId="1879659685">
     <w:abstractNumId w:val="0"/>
   </w:num>
   <w:num w:numId="6" w16cid:durableId="164902279">
-    <w:abstractNumId w:val="4"/>
+    <w:abstractNumId w:val="5"/>
+  </w:num>
+  <w:num w:numId="7" w16cid:durableId="1975982981">
+    <w:abstractNumId w:val="1"/>
   </w:num>
 </w:numbering>
 </file>

</xml_diff>

<commit_message>
[Finish] hw1 report and some minor adjustment on code
</commit_message>
<xml_diff>
--- a/hw1/HW1說明文件_110403518.docx
+++ b/hw1/HW1說明文件_110403518.docx
@@ -137,7 +137,7 @@
     </w:tbl>
     <w:p>
       <w:pPr>
-        <w:spacing w:line="240" w:lineRule="auto"/>
+        <w:spacing w:before="240" w:line="240" w:lineRule="auto"/>
         <w:rPr>
           <w:rFonts w:ascii="Times New Roman" w:eastAsia="標楷體-繁" w:hAnsi="Times New Roman" w:cs="Times New Roman"/>
         </w:rPr>
@@ -207,7 +207,7 @@
       <w:pPr>
         <w:spacing w:line="240" w:lineRule="auto"/>
         <w:rPr>
-          <w:rFonts w:ascii="Times New Roman" w:eastAsia="標楷體-繁" w:hAnsi="Times New Roman" w:cs="Times New Roman" w:hint="eastAsia"/>
+          <w:rFonts w:ascii="Times New Roman" w:eastAsia="標楷體-繁" w:hAnsi="Times New Roman" w:cs="Times New Roman"/>
         </w:rPr>
       </w:pPr>
       <w:r>
@@ -415,7 +415,19 @@
         <w:rPr>
           <w:rFonts w:ascii="Times New Roman" w:eastAsia="標楷體-繁" w:hAnsi="Times New Roman" w:cs="Times New Roman"/>
         </w:rPr>
-        <w:t>以達到快速訓練效果。</w:t>
+        <w:t>以達到快速訓練效果</w:t>
+      </w:r>
+      <w:r>
+        <w:rPr>
+          <w:rFonts w:ascii="Times New Roman" w:eastAsia="標楷體-繁" w:hAnsi="Times New Roman" w:cs="Times New Roman" w:hint="eastAsia"/>
+        </w:rPr>
+        <w:t>（加速動畫）</w:t>
+      </w:r>
+      <w:r>
+        <w:rPr>
+          <w:rFonts w:ascii="Times New Roman" w:eastAsia="標楷體-繁" w:hAnsi="Times New Roman" w:cs="Times New Roman"/>
+        </w:rPr>
+        <w:t>。</w:t>
       </w:r>
     </w:p>
     <w:p>
@@ -684,10 +696,10 @@
           <w:bCs/>
         </w:rPr>
         <w:drawing>
-          <wp:inline distT="0" distB="0" distL="0" distR="0" wp14:anchorId="11AC14A0" wp14:editId="240BF8E9">
-            <wp:extent cx="5399731" cy="4319081"/>
-            <wp:effectExtent l="0" t="0" r="0" b="0"/>
-            <wp:docPr id="728260068" name="圖片 1" descr="一張含有 文字, 螢幕擷取畫面, 多媒體軟體, 軟體 的圖片&#10;&#10;AI 產生的內容可能不正確。"/>
+          <wp:inline distT="0" distB="0" distL="0" distR="0" wp14:anchorId="3784324E" wp14:editId="031D97C3">
+            <wp:extent cx="5282119" cy="4311230"/>
+            <wp:effectExtent l="0" t="0" r="1270" b="0"/>
+            <wp:docPr id="2064611845" name="圖片 1" descr="一張含有 文字, 螢幕擷取畫面, 多媒體軟體, 軟體 的圖片&#10;&#10;AI 產生的內容可能不正確。"/>
             <wp:cNvGraphicFramePr>
               <a:graphicFrameLocks xmlns:a="http://schemas.openxmlformats.org/drawingml/2006/main" noChangeAspect="1"/>
             </wp:cNvGraphicFramePr>
@@ -695,17 +707,11 @@
               <a:graphicData uri="http://schemas.openxmlformats.org/drawingml/2006/picture">
                 <pic:pic xmlns:pic="http://schemas.openxmlformats.org/drawingml/2006/picture">
                   <pic:nvPicPr>
-                    <pic:cNvPr id="728260068" name="圖片 1" descr="一張含有 文字, 螢幕擷取畫面, 多媒體軟體, 軟體 的圖片&#10;&#10;AI 產生的內容可能不正確。"/>
+                    <pic:cNvPr id="2064611845" name="圖片 1" descr="一張含有 文字, 螢幕擷取畫面, 多媒體軟體, 軟體 的圖片&#10;&#10;AI 產生的內容可能不正確。"/>
                     <pic:cNvPicPr/>
                   </pic:nvPicPr>
                   <pic:blipFill>
-                    <a:blip r:embed="rId7" cstate="print">
-                      <a:extLst>
-                        <a:ext uri="{28A0092B-C50C-407E-A947-70E740481C1C}">
-                          <a14:useLocalDpi xmlns:a14="http://schemas.microsoft.com/office/drawing/2010/main" val="0"/>
-                        </a:ext>
-                      </a:extLst>
-                    </a:blip>
+                    <a:blip r:embed="rId7"/>
                     <a:stretch>
                       <a:fillRect/>
                     </a:stretch>
@@ -713,7 +719,7 @@
                   <pic:spPr>
                     <a:xfrm>
                       <a:off x="0" y="0"/>
-                      <a:ext cx="5436528" cy="4348514"/>
+                      <a:ext cx="5282119" cy="4311230"/>
                     </a:xfrm>
                     <a:prstGeom prst="rect">
                       <a:avLst/>
@@ -732,23 +738,31 @@
         <w:jc w:val="center"/>
         <w:rPr>
           <w:rFonts w:ascii="Times New Roman" w:eastAsia="標楷體-繁" w:hAnsi="Times New Roman" w:cs="Times New Roman"/>
-        </w:rPr>
-      </w:pPr>
-      <w:r>
-        <w:rPr>
-          <w:rFonts w:ascii="Times New Roman" w:eastAsia="標楷體-繁" w:hAnsi="Times New Roman" w:cs="Times New Roman"/>
+          <w:b/>
+          <w:bCs/>
+        </w:rPr>
+      </w:pPr>
+      <w:r>
+        <w:rPr>
+          <w:rFonts w:ascii="Times New Roman" w:eastAsia="標楷體-繁" w:hAnsi="Times New Roman" w:cs="Times New Roman"/>
+          <w:b/>
+          <w:bCs/>
         </w:rPr>
         <w:t>圖一、</w:t>
       </w:r>
       <w:r>
         <w:rPr>
           <w:rFonts w:ascii="Times New Roman" w:eastAsia="標楷體-繁" w:hAnsi="Times New Roman" w:cs="Times New Roman"/>
+          <w:b/>
+          <w:bCs/>
         </w:rPr>
         <w:t>GUI</w:t>
       </w:r>
       <w:r>
         <w:rPr>
           <w:rFonts w:ascii="Times New Roman" w:eastAsia="標楷體-繁" w:hAnsi="Times New Roman" w:cs="Times New Roman"/>
+          <w:b/>
+          <w:bCs/>
         </w:rPr>
         <w:t>介面展示</w:t>
       </w:r>
@@ -825,7 +839,7 @@
     </w:tbl>
     <w:p>
       <w:pPr>
-        <w:spacing w:line="240" w:lineRule="auto"/>
+        <w:spacing w:before="240" w:line="276" w:lineRule="auto"/>
         <w:rPr>
           <w:rFonts w:ascii="Times New Roman" w:eastAsia="標楷體-繁" w:hAnsi="Times New Roman" w:cs="Times New Roman"/>
         </w:rPr>
@@ -840,9 +854,63 @@
       </w:r>
       <w:r>
         <w:rPr>
-          <w:rFonts w:ascii="Times New Roman" w:eastAsia="標楷體-繁" w:hAnsi="Times New Roman" w:cs="Times New Roman" w:hint="eastAsia"/>
-        </w:rPr>
-        <w:t>經過大量實驗後，最終發現趨於穩定的設定如下：</w:t>
+          <w:rFonts w:ascii="Times New Roman" w:eastAsia="標楷體-繁" w:hAnsi="Times New Roman" w:cs="Times New Roman"/>
+        </w:rPr>
+        <w:t>經過大量實驗後，最終發現趨於穩定的設定如下</w:t>
+      </w:r>
+      <w:r>
+        <w:rPr>
+          <w:rFonts w:ascii="Times New Roman" w:eastAsia="標楷體-繁" w:hAnsi="Times New Roman" w:cs="Times New Roman"/>
+        </w:rPr>
+        <w:t>，</w:t>
+      </w:r>
+      <w:r>
+        <w:rPr>
+          <w:rFonts w:ascii="Times New Roman" w:eastAsia="標楷體-繁" w:hAnsi="Times New Roman" w:cs="Times New Roman"/>
+        </w:rPr>
+        <w:t>基於這個設定，測試十次</w:t>
+      </w:r>
+      <w:r>
+        <w:rPr>
+          <w:rFonts w:ascii="Times New Roman" w:eastAsia="標楷體-繁" w:hAnsi="Times New Roman" w:cs="Times New Roman"/>
+        </w:rPr>
+        <w:t>的</w:t>
+      </w:r>
+      <w:r>
+        <w:rPr>
+          <w:rFonts w:ascii="Times New Roman" w:eastAsia="標楷體-繁" w:hAnsi="Times New Roman" w:cs="Times New Roman"/>
+        </w:rPr>
+        <w:t>失敗次數大概是一</w:t>
+      </w:r>
+      <w:r>
+        <w:rPr>
+          <w:rFonts w:ascii="Times New Roman" w:eastAsia="標楷體-繁" w:hAnsi="Times New Roman" w:cs="Times New Roman"/>
+        </w:rPr>
+        <w:t>到</w:t>
+      </w:r>
+      <w:r>
+        <w:rPr>
+          <w:rFonts w:ascii="Times New Roman" w:eastAsia="標楷體-繁" w:hAnsi="Times New Roman" w:cs="Times New Roman"/>
+        </w:rPr>
+        <w:t>兩</w:t>
+      </w:r>
+      <w:r>
+        <w:rPr>
+          <w:rFonts w:ascii="Times New Roman" w:eastAsia="標楷體-繁" w:hAnsi="Times New Roman" w:cs="Times New Roman"/>
+        </w:rPr>
+        <w:t>次</w:t>
+      </w:r>
+      <w:r>
+        <w:rPr>
+          <w:rFonts w:ascii="Times New Roman" w:eastAsia="標楷體-繁" w:hAnsi="Times New Roman" w:cs="Times New Roman" w:hint="eastAsia"/>
+        </w:rPr>
+        <w:t>，下圖為移動軌跡截圖（圖二）</w:t>
+      </w:r>
+      <w:r>
+        <w:rPr>
+          <w:rFonts w:ascii="Times New Roman" w:eastAsia="標楷體-繁" w:hAnsi="Times New Roman" w:cs="Times New Roman" w:hint="eastAsia"/>
+        </w:rPr>
+        <w:t>：</w:t>
       </w:r>
     </w:p>
     <w:p>
@@ -852,16 +920,62 @@
           <w:ilvl w:val="0"/>
           <w:numId w:val="7"/>
         </w:numPr>
-        <w:spacing w:line="240" w:lineRule="auto"/>
-        <w:rPr>
-          <w:rFonts w:ascii="Times New Roman" w:eastAsia="標楷體-繁" w:hAnsi="Times New Roman" w:cs="Times New Roman"/>
-        </w:rPr>
-      </w:pPr>
-      <w:r>
-        <w:rPr>
-          <w:rFonts w:ascii="Times New Roman" w:eastAsia="標楷體-繁" w:hAnsi="Times New Roman" w:cs="Times New Roman"/>
-        </w:rPr>
-        <w:t>Learning Rate (): 0.31</w:t>
+        <w:spacing w:before="240" w:line="276" w:lineRule="auto"/>
+        <w:rPr>
+          <w:rFonts w:ascii="Times New Roman" w:eastAsia="標楷體-繁" w:hAnsi="Times New Roman" w:cs="Times New Roman"/>
+        </w:rPr>
+      </w:pPr>
+      <w:r>
+        <w:rPr>
+          <w:rFonts w:ascii="Times New Roman" w:eastAsia="標楷體-繁" w:hAnsi="Times New Roman" w:cs="Times New Roman"/>
+          <w:b/>
+          <w:bCs/>
+        </w:rPr>
+        <w:t>學習率（</w:t>
+      </w:r>
+      <w:r>
+        <w:rPr>
+          <w:rFonts w:ascii="Times New Roman" w:eastAsia="標楷體-繁" w:hAnsi="Times New Roman" w:cs="Times New Roman"/>
+          <w:b/>
+          <w:bCs/>
+        </w:rPr>
+        <w:t>Learning Rate</w:t>
+      </w:r>
+      <w:r>
+        <w:rPr>
+          <w:rFonts w:ascii="Times New Roman" w:eastAsia="標楷體-繁" w:hAnsi="Times New Roman" w:cs="Times New Roman"/>
+          <w:b/>
+          <w:bCs/>
+        </w:rPr>
+        <w:t xml:space="preserve"> </w:t>
+      </w:r>
+      <w:r>
+        <w:rPr>
+          <w:rFonts w:ascii="Times New Roman" w:eastAsia="標楷體-繁" w:hAnsi="Times New Roman" w:cs="Times New Roman"/>
+          <w:b/>
+          <w:bCs/>
+        </w:rPr>
+        <w:t>α</w:t>
+      </w:r>
+      <w:r>
+        <w:rPr>
+          <w:rFonts w:ascii="Times New Roman" w:eastAsia="標楷體-繁" w:hAnsi="Times New Roman" w:cs="Times New Roman"/>
+          <w:b/>
+          <w:bCs/>
+        </w:rPr>
+        <w:t>)</w:t>
+      </w:r>
+      <w:r>
+        <w:rPr>
+          <w:rFonts w:ascii="Times New Roman" w:eastAsia="標楷體-繁" w:hAnsi="Times New Roman" w:cs="Times New Roman"/>
+        </w:rPr>
+        <w:t>: 0.</w:t>
+      </w:r>
+      <w:r>
+        <w:rPr>
+          <w:rFonts w:ascii="Times New Roman" w:eastAsia="標楷體-繁" w:hAnsi="Times New Roman" w:cs="Times New Roman"/>
+        </w:rPr>
+        <w:t>4</w:t>
       </w:r>
     </w:p>
     <w:p>
@@ -871,16 +985,48 @@
           <w:ilvl w:val="0"/>
           <w:numId w:val="7"/>
         </w:numPr>
-        <w:spacing w:line="240" w:lineRule="auto"/>
-        <w:rPr>
-          <w:rFonts w:ascii="Times New Roman" w:eastAsia="標楷體-繁" w:hAnsi="Times New Roman" w:cs="Times New Roman"/>
-        </w:rPr>
-      </w:pPr>
-      <w:r>
-        <w:rPr>
-          <w:rFonts w:ascii="Times New Roman" w:eastAsia="標楷體-繁" w:hAnsi="Times New Roman" w:cs="Times New Roman"/>
-        </w:rPr>
-        <w:t>Epsilon (): 1</w:t>
+        <w:spacing w:before="240" w:line="276" w:lineRule="auto"/>
+        <w:rPr>
+          <w:rFonts w:ascii="Times New Roman" w:eastAsia="標楷體-繁" w:hAnsi="Times New Roman" w:cs="Times New Roman"/>
+        </w:rPr>
+      </w:pPr>
+      <w:r>
+        <w:rPr>
+          <w:rFonts w:ascii="Times New Roman" w:eastAsia="標楷體-繁" w:hAnsi="Times New Roman" w:cs="Times New Roman"/>
+          <w:b/>
+          <w:bCs/>
+        </w:rPr>
+        <w:t>探索率（</w:t>
+      </w:r>
+      <w:r>
+        <w:rPr>
+          <w:rFonts w:ascii="Times New Roman" w:eastAsia="標楷體-繁" w:hAnsi="Times New Roman" w:cs="Times New Roman"/>
+          <w:b/>
+          <w:bCs/>
+        </w:rPr>
+        <w:t xml:space="preserve">Epsilon </w:t>
+      </w:r>
+      <w:r>
+        <w:rPr>
+          <w:rFonts w:ascii="Times New Roman" w:eastAsia="標楷體-繁" w:hAnsi="Times New Roman" w:cs="Times New Roman"/>
+          <w:b/>
+          <w:bCs/>
+        </w:rPr>
+        <w:t>ε</w:t>
+      </w:r>
+      <w:r>
+        <w:rPr>
+          <w:rFonts w:ascii="Times New Roman" w:eastAsia="標楷體-繁" w:hAnsi="Times New Roman" w:cs="Times New Roman"/>
+          <w:b/>
+          <w:bCs/>
+        </w:rPr>
+        <w:t>)</w:t>
+      </w:r>
+      <w:r>
+        <w:rPr>
+          <w:rFonts w:ascii="Times New Roman" w:eastAsia="標楷體-繁" w:hAnsi="Times New Roman" w:cs="Times New Roman"/>
+        </w:rPr>
+        <w:t>: 1</w:t>
       </w:r>
     </w:p>
     <w:p>
@@ -890,16 +1036,46 @@
           <w:ilvl w:val="0"/>
           <w:numId w:val="7"/>
         </w:numPr>
-        <w:spacing w:line="240" w:lineRule="auto"/>
-        <w:rPr>
-          <w:rFonts w:ascii="Times New Roman" w:eastAsia="標楷體-繁" w:hAnsi="Times New Roman" w:cs="Times New Roman"/>
-        </w:rPr>
-      </w:pPr>
-      <w:r>
-        <w:rPr>
-          <w:rFonts w:ascii="Times New Roman" w:eastAsia="標楷體-繁" w:hAnsi="Times New Roman" w:cs="Times New Roman"/>
-        </w:rPr>
-        <w:t>Epsilon Decay: 0.995</w:t>
+        <w:spacing w:before="240" w:line="276" w:lineRule="auto"/>
+        <w:rPr>
+          <w:rFonts w:ascii="Times New Roman" w:eastAsia="標楷體-繁" w:hAnsi="Times New Roman" w:cs="Times New Roman"/>
+        </w:rPr>
+      </w:pPr>
+      <w:r>
+        <w:rPr>
+          <w:rFonts w:ascii="Times New Roman" w:eastAsia="標楷體-繁" w:hAnsi="Times New Roman" w:cs="Times New Roman"/>
+          <w:b/>
+          <w:bCs/>
+        </w:rPr>
+        <w:t>探索率下降（</w:t>
+      </w:r>
+      <w:r>
+        <w:rPr>
+          <w:rFonts w:ascii="Times New Roman" w:eastAsia="標楷體-繁" w:hAnsi="Times New Roman" w:cs="Times New Roman"/>
+          <w:b/>
+          <w:bCs/>
+        </w:rPr>
+        <w:t>Epsilon Decay</w:t>
+      </w:r>
+      <w:r>
+        <w:rPr>
+          <w:rFonts w:ascii="Times New Roman" w:eastAsia="標楷體-繁" w:hAnsi="Times New Roman" w:cs="Times New Roman"/>
+          <w:b/>
+          <w:bCs/>
+        </w:rPr>
+        <w:t>）</w:t>
+      </w:r>
+      <w:r>
+        <w:rPr>
+          <w:rFonts w:ascii="Times New Roman" w:eastAsia="標楷體-繁" w:hAnsi="Times New Roman" w:cs="Times New Roman"/>
+        </w:rPr>
+        <w:t>: 0.95</w:t>
+      </w:r>
+      <w:r>
+        <w:rPr>
+          <w:rFonts w:ascii="Times New Roman" w:eastAsia="標楷體-繁" w:hAnsi="Times New Roman" w:cs="Times New Roman"/>
+        </w:rPr>
+        <w:t xml:space="preserve"> (per episode)</w:t>
       </w:r>
     </w:p>
     <w:p>
@@ -909,16 +1085,46 @@
           <w:ilvl w:val="0"/>
           <w:numId w:val="7"/>
         </w:numPr>
-        <w:spacing w:line="240" w:lineRule="auto"/>
-        <w:rPr>
-          <w:rFonts w:ascii="Times New Roman" w:eastAsia="標楷體-繁" w:hAnsi="Times New Roman" w:cs="Times New Roman"/>
-        </w:rPr>
-      </w:pPr>
-      <w:r>
-        <w:rPr>
-          <w:rFonts w:ascii="Times New Roman" w:eastAsia="標楷體-繁" w:hAnsi="Times New Roman" w:cs="Times New Roman"/>
-        </w:rPr>
-        <w:t>Discount Factor: 0.95</w:t>
+        <w:spacing w:before="240" w:line="276" w:lineRule="auto"/>
+        <w:rPr>
+          <w:rFonts w:ascii="Times New Roman" w:eastAsia="標楷體-繁" w:hAnsi="Times New Roman" w:cs="Times New Roman"/>
+        </w:rPr>
+      </w:pPr>
+      <w:r>
+        <w:rPr>
+          <w:rFonts w:ascii="Times New Roman" w:eastAsia="標楷體-繁" w:hAnsi="Times New Roman" w:cs="Times New Roman"/>
+          <w:b/>
+          <w:bCs/>
+        </w:rPr>
+        <w:t>折扣因子（</w:t>
+      </w:r>
+      <w:r>
+        <w:rPr>
+          <w:rFonts w:ascii="Times New Roman" w:eastAsia="標楷體-繁" w:hAnsi="Times New Roman" w:cs="Times New Roman"/>
+          <w:b/>
+          <w:bCs/>
+        </w:rPr>
+        <w:t>Discount Factor</w:t>
+      </w:r>
+      <w:r>
+        <w:rPr>
+          <w:rFonts w:ascii="Times New Roman" w:eastAsia="標楷體-繁" w:hAnsi="Times New Roman" w:cs="Times New Roman"/>
+          <w:b/>
+          <w:bCs/>
+        </w:rPr>
+        <w:t>）</w:t>
+      </w:r>
+      <w:r>
+        <w:rPr>
+          <w:rFonts w:ascii="Times New Roman" w:eastAsia="標楷體-繁" w:hAnsi="Times New Roman" w:cs="Times New Roman"/>
+        </w:rPr>
+        <w:t>: 0.9</w:t>
+      </w:r>
+      <w:r>
+        <w:rPr>
+          <w:rFonts w:ascii="Times New Roman" w:eastAsia="標楷體-繁" w:hAnsi="Times New Roman" w:cs="Times New Roman"/>
+        </w:rPr>
+        <w:t>7</w:t>
       </w:r>
     </w:p>
     <w:p>
@@ -928,16 +1134,40 @@
           <w:ilvl w:val="0"/>
           <w:numId w:val="7"/>
         </w:numPr>
-        <w:spacing w:line="240" w:lineRule="auto"/>
-        <w:rPr>
-          <w:rFonts w:ascii="Times New Roman" w:eastAsia="標楷體-繁" w:hAnsi="Times New Roman" w:cs="Times New Roman"/>
-        </w:rPr>
-      </w:pPr>
-      <w:r>
-        <w:rPr>
-          <w:rFonts w:ascii="Times New Roman" w:eastAsia="標楷體-繁" w:hAnsi="Times New Roman" w:cs="Times New Roman"/>
-        </w:rPr>
-        <w:t>Episode: 3000</w:t>
+        <w:spacing w:before="240" w:line="276" w:lineRule="auto"/>
+        <w:rPr>
+          <w:rFonts w:ascii="Times New Roman" w:eastAsia="標楷體-繁" w:hAnsi="Times New Roman" w:cs="Times New Roman"/>
+        </w:rPr>
+      </w:pPr>
+      <w:r>
+        <w:rPr>
+          <w:rFonts w:ascii="Times New Roman" w:eastAsia="標楷體-繁" w:hAnsi="Times New Roman" w:cs="Times New Roman"/>
+          <w:b/>
+          <w:bCs/>
+        </w:rPr>
+        <w:t>訓練次數（</w:t>
+      </w:r>
+      <w:r>
+        <w:rPr>
+          <w:rFonts w:ascii="Times New Roman" w:eastAsia="標楷體-繁" w:hAnsi="Times New Roman" w:cs="Times New Roman"/>
+          <w:b/>
+          <w:bCs/>
+        </w:rPr>
+        <w:t>Episode</w:t>
+      </w:r>
+      <w:r>
+        <w:rPr>
+          <w:rFonts w:ascii="Times New Roman" w:eastAsia="標楷體-繁" w:hAnsi="Times New Roman" w:cs="Times New Roman"/>
+          <w:b/>
+          <w:bCs/>
+        </w:rPr>
+        <w:t>）</w:t>
+      </w:r>
+      <w:r>
+        <w:rPr>
+          <w:rFonts w:ascii="Times New Roman" w:eastAsia="標楷體-繁" w:hAnsi="Times New Roman" w:cs="Times New Roman"/>
+        </w:rPr>
+        <w:t>: 300</w:t>
       </w:r>
     </w:p>
     <w:p>
@@ -947,11 +1177,925 @@
           <w:ilvl w:val="0"/>
           <w:numId w:val="7"/>
         </w:numPr>
+        <w:spacing w:before="240" w:line="276" w:lineRule="auto"/>
+        <w:rPr>
+          <w:rFonts w:ascii="Times New Roman" w:eastAsia="標楷體-繁" w:hAnsi="Times New Roman" w:cs="Times New Roman"/>
+        </w:rPr>
+      </w:pPr>
+      <w:r>
+        <w:rPr>
+          <w:rFonts w:ascii="Times New Roman" w:eastAsia="標楷體-繁" w:hAnsi="Times New Roman" w:cs="Times New Roman"/>
+          <w:b/>
+          <w:bCs/>
+        </w:rPr>
+        <w:t>狀態（</w:t>
+      </w:r>
+      <w:r>
+        <w:rPr>
+          <w:rFonts w:ascii="Times New Roman" w:eastAsia="標楷體-繁" w:hAnsi="Times New Roman" w:cs="Times New Roman"/>
+          <w:b/>
+          <w:bCs/>
+        </w:rPr>
+        <w:t>State</w:t>
+      </w:r>
+      <w:r>
+        <w:rPr>
+          <w:rFonts w:ascii="Times New Roman" w:eastAsia="標楷體-繁" w:hAnsi="Times New Roman" w:cs="Times New Roman"/>
+          <w:b/>
+          <w:bCs/>
+        </w:rPr>
+        <w:t>）</w:t>
+      </w:r>
+      <w:r>
+        <w:rPr>
+          <w:rFonts w:ascii="Times New Roman" w:eastAsia="標楷體-繁" w:hAnsi="Times New Roman" w:cs="Times New Roman"/>
+        </w:rPr>
+        <w:t xml:space="preserve">: </w:t>
+      </w:r>
+      <w:r>
+        <w:rPr>
+          <w:rFonts w:ascii="Times New Roman" w:eastAsia="標楷體-繁" w:hAnsi="Times New Roman" w:cs="Times New Roman"/>
+        </w:rPr>
+        <w:t>每個</w:t>
+      </w:r>
+      <w:r>
+        <w:rPr>
+          <w:rFonts w:ascii="Times New Roman" w:eastAsia="標楷體-繁" w:hAnsi="Times New Roman" w:cs="Times New Roman"/>
+        </w:rPr>
+        <w:t xml:space="preserve"> sensor </w:t>
+      </w:r>
+      <w:r>
+        <w:rPr>
+          <w:rFonts w:ascii="Times New Roman" w:eastAsia="標楷體-繁" w:hAnsi="Times New Roman" w:cs="Times New Roman"/>
+        </w:rPr>
+        <w:t>值離散為</w:t>
+      </w:r>
+      <w:r>
+        <w:rPr>
+          <w:rFonts w:ascii="Times New Roman" w:eastAsia="標楷體-繁" w:hAnsi="Times New Roman" w:cs="Times New Roman"/>
+        </w:rPr>
+        <w:t xml:space="preserve"> 6 </w:t>
+      </w:r>
+      <w:r>
+        <w:rPr>
+          <w:rFonts w:ascii="Times New Roman" w:eastAsia="標楷體-繁" w:hAnsi="Times New Roman" w:cs="Times New Roman"/>
+        </w:rPr>
+        <w:t>個區間（</w:t>
+      </w:r>
+      <w:r>
+        <w:rPr>
+          <w:rFonts w:ascii="Times New Roman" w:eastAsia="標楷體-繁" w:hAnsi="Times New Roman" w:cs="Times New Roman"/>
+        </w:rPr>
+        <w:t>0</w:t>
+      </w:r>
+      <w:r>
+        <w:rPr>
+          <w:rFonts w:ascii="Times New Roman" w:eastAsia="標楷體-繁" w:hAnsi="Times New Roman" w:cs="Times New Roman"/>
+        </w:rPr>
+        <w:t>～</w:t>
+      </w:r>
+      <w:r>
+        <w:rPr>
+          <w:rFonts w:ascii="Times New Roman" w:eastAsia="標楷體-繁" w:hAnsi="Times New Roman" w:cs="Times New Roman"/>
+        </w:rPr>
+        <w:t>5</w:t>
+      </w:r>
+      <w:r>
+        <w:rPr>
+          <w:rFonts w:ascii="Times New Roman" w:eastAsia="標楷體-繁" w:hAnsi="Times New Roman" w:cs="Times New Roman"/>
+        </w:rPr>
+        <w:t>），以每</w:t>
+      </w:r>
+      <w:r>
+        <w:rPr>
+          <w:rFonts w:ascii="Times New Roman" w:eastAsia="標楷體-繁" w:hAnsi="Times New Roman" w:cs="Times New Roman"/>
+        </w:rPr>
+        <w:t xml:space="preserve"> 5 </w:t>
+      </w:r>
+      <w:r>
+        <w:rPr>
+          <w:rFonts w:ascii="Times New Roman" w:eastAsia="標楷體-繁" w:hAnsi="Times New Roman" w:cs="Times New Roman"/>
+        </w:rPr>
+        <w:t>單位為一格，最大限制為</w:t>
+      </w:r>
+      <w:r>
+        <w:rPr>
+          <w:rFonts w:ascii="Times New Roman" w:eastAsia="標楷體-繁" w:hAnsi="Times New Roman" w:cs="Times New Roman"/>
+        </w:rPr>
+        <w:t xml:space="preserve"> 5</w:t>
+      </w:r>
+      <w:r>
+        <w:rPr>
+          <w:rFonts w:ascii="Times New Roman" w:eastAsia="標楷體-繁" w:hAnsi="Times New Roman" w:cs="Times New Roman"/>
+        </w:rPr>
+        <w:t>。</w:t>
+      </w:r>
+      <w:r>
+        <w:rPr>
+          <w:rFonts w:ascii="Times New Roman" w:eastAsia="標楷體-繁" w:hAnsi="Times New Roman" w:cs="Times New Roman"/>
+        </w:rPr>
+        <w:t>所以總共會有</w:t>
+      </w:r>
+      <w:r>
+        <w:rPr>
+          <w:rFonts w:ascii="Times New Roman" w:eastAsia="標楷體-繁" w:hAnsi="Times New Roman" w:cs="Times New Roman"/>
+        </w:rPr>
+        <w:t>216</w:t>
+      </w:r>
+      <w:r>
+        <w:rPr>
+          <w:rFonts w:ascii="Times New Roman" w:eastAsia="標楷體-繁" w:hAnsi="Times New Roman" w:cs="Times New Roman"/>
+        </w:rPr>
+        <w:t>種</w:t>
+      </w:r>
+      <w:r>
+        <w:rPr>
+          <w:rFonts w:ascii="Times New Roman" w:eastAsia="標楷體-繁" w:hAnsi="Times New Roman" w:cs="Times New Roman"/>
+        </w:rPr>
+        <w:t>state</w:t>
+      </w:r>
+      <w:r>
+        <w:rPr>
+          <w:rFonts w:ascii="Times New Roman" w:eastAsia="標楷體-繁" w:hAnsi="Times New Roman" w:cs="Times New Roman"/>
+        </w:rPr>
+        <w:t>。</w:t>
+      </w:r>
+    </w:p>
+    <w:p>
+      <w:pPr>
+        <w:pStyle w:val="a9"/>
+        <w:numPr>
+          <w:ilvl w:val="0"/>
+          <w:numId w:val="7"/>
+        </w:numPr>
+        <w:spacing w:before="240" w:line="276" w:lineRule="auto"/>
+        <w:rPr>
+          <w:rFonts w:ascii="Times New Roman" w:eastAsia="標楷體-繁" w:hAnsi="Times New Roman" w:cs="Times New Roman"/>
+        </w:rPr>
+      </w:pPr>
+      <w:r>
+        <w:rPr>
+          <w:rFonts w:ascii="Times New Roman" w:eastAsia="標楷體-繁" w:hAnsi="Times New Roman" w:cs="Times New Roman"/>
+          <w:b/>
+          <w:bCs/>
+        </w:rPr>
+        <w:t>動作（</w:t>
+      </w:r>
+      <w:r>
+        <w:rPr>
+          <w:rFonts w:ascii="Times New Roman" w:eastAsia="標楷體-繁" w:hAnsi="Times New Roman" w:cs="Times New Roman"/>
+          <w:b/>
+          <w:bCs/>
+        </w:rPr>
+        <w:t>Action</w:t>
+      </w:r>
+      <w:r>
+        <w:rPr>
+          <w:rFonts w:ascii="Times New Roman" w:eastAsia="標楷體-繁" w:hAnsi="Times New Roman" w:cs="Times New Roman"/>
+          <w:b/>
+          <w:bCs/>
+        </w:rPr>
+        <w:t>）</w:t>
+      </w:r>
+      <w:r>
+        <w:rPr>
+          <w:rFonts w:ascii="Times New Roman" w:eastAsia="標楷體-繁" w:hAnsi="Times New Roman" w:cs="Times New Roman"/>
+        </w:rPr>
+        <w:t>: [-40, 0, 40]</w:t>
+      </w:r>
+      <w:r>
+        <w:rPr>
+          <w:rFonts w:ascii="Times New Roman" w:eastAsia="標楷體-繁" w:hAnsi="Times New Roman" w:cs="Times New Roman"/>
+        </w:rPr>
+        <w:t>，共</w:t>
+      </w:r>
+      <w:r>
+        <w:rPr>
+          <w:rFonts w:ascii="Times New Roman" w:eastAsia="標楷體-繁" w:hAnsi="Times New Roman" w:cs="Times New Roman"/>
+        </w:rPr>
+        <w:t>3</w:t>
+      </w:r>
+      <w:r>
+        <w:rPr>
+          <w:rFonts w:ascii="Times New Roman" w:eastAsia="標楷體-繁" w:hAnsi="Times New Roman" w:cs="Times New Roman"/>
+        </w:rPr>
+        <w:t>種。</w:t>
+      </w:r>
+    </w:p>
+    <w:p>
+      <w:pPr>
+        <w:spacing w:after="0" w:line="240" w:lineRule="auto"/>
+        <w:jc w:val="center"/>
+        <w:rPr>
+          <w:rFonts w:ascii="Times New Roman" w:eastAsia="標楷體-繁" w:hAnsi="Times New Roman" w:cs="Times New Roman"/>
+        </w:rPr>
+      </w:pPr>
+      <w:r>
+        <w:rPr>
+          <w:rFonts w:ascii="Times New Roman" w:eastAsia="標楷體-繁" w:hAnsi="Times New Roman" w:cs="Times New Roman"/>
+        </w:rPr>
+        <w:drawing>
+          <wp:inline distT="0" distB="0" distL="0" distR="0" wp14:anchorId="57F3C538" wp14:editId="43F6550E">
+            <wp:extent cx="5101045" cy="4163439"/>
+            <wp:effectExtent l="0" t="0" r="4445" b="2540"/>
+            <wp:docPr id="333144628" name="圖片 1" descr="一張含有 文字, 螢幕擷取畫面, 多媒體軟體, 軟體 的圖片&#10;&#10;AI 產生的內容可能不正確。"/>
+            <wp:cNvGraphicFramePr>
+              <a:graphicFrameLocks xmlns:a="http://schemas.openxmlformats.org/drawingml/2006/main" noChangeAspect="1"/>
+            </wp:cNvGraphicFramePr>
+            <a:graphic xmlns:a="http://schemas.openxmlformats.org/drawingml/2006/main">
+              <a:graphicData uri="http://schemas.openxmlformats.org/drawingml/2006/picture">
+                <pic:pic xmlns:pic="http://schemas.openxmlformats.org/drawingml/2006/picture">
+                  <pic:nvPicPr>
+                    <pic:cNvPr id="333144628" name="圖片 1" descr="一張含有 文字, 螢幕擷取畫面, 多媒體軟體, 軟體 的圖片&#10;&#10;AI 產生的內容可能不正確。"/>
+                    <pic:cNvPicPr/>
+                  </pic:nvPicPr>
+                  <pic:blipFill>
+                    <a:blip r:embed="rId8"/>
+                    <a:stretch>
+                      <a:fillRect/>
+                    </a:stretch>
+                  </pic:blipFill>
+                  <pic:spPr>
+                    <a:xfrm>
+                      <a:off x="0" y="0"/>
+                      <a:ext cx="5101045" cy="4163439"/>
+                    </a:xfrm>
+                    <a:prstGeom prst="rect">
+                      <a:avLst/>
+                    </a:prstGeom>
+                  </pic:spPr>
+                </pic:pic>
+              </a:graphicData>
+            </a:graphic>
+          </wp:inline>
+        </w:drawing>
+      </w:r>
+    </w:p>
+    <w:p>
+      <w:pPr>
         <w:spacing w:line="240" w:lineRule="auto"/>
-        <w:rPr>
-          <w:rFonts w:ascii="Times New Roman" w:eastAsia="標楷體-繁" w:hAnsi="Times New Roman" w:cs="Times New Roman" w:hint="eastAsia"/>
-        </w:rPr>
-      </w:pPr>
+        <w:jc w:val="center"/>
+        <w:rPr>
+          <w:rFonts w:ascii="Times New Roman" w:eastAsia="標楷體-繁" w:hAnsi="Times New Roman" w:cs="Times New Roman"/>
+          <w:b/>
+          <w:bCs/>
+        </w:rPr>
+      </w:pPr>
+      <w:r>
+        <w:rPr>
+          <w:rFonts w:ascii="Times New Roman" w:eastAsia="標楷體-繁" w:hAnsi="Times New Roman" w:cs="Times New Roman"/>
+          <w:b/>
+          <w:bCs/>
+        </w:rPr>
+        <w:t>圖二、</w:t>
+      </w:r>
+      <w:r>
+        <w:rPr>
+          <w:rFonts w:ascii="Times New Roman" w:eastAsia="標楷體-繁" w:hAnsi="Times New Roman" w:cs="Times New Roman"/>
+          <w:b/>
+          <w:bCs/>
+        </w:rPr>
+        <w:t>移動軌跡截圖</w:t>
+      </w:r>
+      <w:r>
+        <w:rPr>
+          <w:rFonts w:ascii="Times New Roman" w:eastAsia="標楷體-繁" w:hAnsi="Times New Roman" w:cs="Times New Roman"/>
+          <w:b/>
+          <w:bCs/>
+        </w:rPr>
+        <w:t>（測試階段）</w:t>
+      </w:r>
+    </w:p>
+    <w:p>
+      <w:pPr>
+        <w:widowControl/>
+        <w:rPr>
+          <w:rFonts w:ascii="Times New Roman" w:eastAsia="標楷體-繁" w:hAnsi="Times New Roman" w:cs="Times New Roman" w:hint="eastAsia"/>
+          <w:b/>
+          <w:bCs/>
+        </w:rPr>
+      </w:pPr>
+      <w:r>
+        <w:rPr>
+          <w:rFonts w:ascii="Times New Roman" w:eastAsia="標楷體-繁" w:hAnsi="Times New Roman" w:cs="Times New Roman"/>
+          <w:b/>
+          <w:bCs/>
+        </w:rPr>
+        <w:br w:type="page"/>
+      </w:r>
+    </w:p>
+    <w:p>
+      <w:pPr>
+        <w:spacing w:line="240" w:lineRule="auto"/>
+        <w:rPr>
+          <w:rFonts w:ascii="Times New Roman" w:eastAsia="標楷體-繁" w:hAnsi="Times New Roman" w:cs="Times New Roman"/>
+        </w:rPr>
+      </w:pPr>
+      <w:r>
+        <w:rPr>
+          <w:rFonts w:ascii="Times New Roman" w:eastAsia="標楷體-繁" w:hAnsi="Times New Roman" w:cs="Times New Roman"/>
+        </w:rPr>
+        <w:lastRenderedPageBreak/>
+        <w:t xml:space="preserve">  </w:t>
+      </w:r>
+      <w:r>
+        <w:rPr>
+          <w:rFonts w:ascii="Times New Roman" w:eastAsia="標楷體-繁" w:hAnsi="Times New Roman" w:cs="Times New Roman" w:hint="eastAsia"/>
+        </w:rPr>
+        <w:t>此外，我也針對個別參數調整做實驗</w:t>
+      </w:r>
+      <w:r>
+        <w:rPr>
+          <w:rFonts w:ascii="Times New Roman" w:eastAsia="標楷體-繁" w:hAnsi="Times New Roman" w:cs="Times New Roman" w:hint="eastAsia"/>
+        </w:rPr>
+        <w:t>，</w:t>
+      </w:r>
+      <w:r>
+        <w:rPr>
+          <w:rFonts w:ascii="Times New Roman" w:eastAsia="標楷體-繁" w:hAnsi="Times New Roman" w:cs="Times New Roman" w:hint="eastAsia"/>
+        </w:rPr>
+        <w:t>同時</w:t>
+      </w:r>
+      <w:r>
+        <w:rPr>
+          <w:rFonts w:ascii="Times New Roman" w:eastAsia="標楷體-繁" w:hAnsi="Times New Roman" w:cs="Times New Roman" w:hint="eastAsia"/>
+        </w:rPr>
+        <w:t>附上實驗</w:t>
+      </w:r>
+      <w:r>
+        <w:rPr>
+          <w:rFonts w:ascii="Times New Roman" w:eastAsia="標楷體-繁" w:hAnsi="Times New Roman" w:cs="Times New Roman" w:hint="eastAsia"/>
+        </w:rPr>
+        <w:t>比較</w:t>
+      </w:r>
+      <w:r>
+        <w:rPr>
+          <w:rFonts w:ascii="Times New Roman" w:eastAsia="標楷體-繁" w:hAnsi="Times New Roman" w:cs="Times New Roman" w:hint="eastAsia"/>
+        </w:rPr>
+        <w:t>圖（為了讓實驗圖易讀，有放大抵達終點</w:t>
+      </w:r>
+      <w:r>
+        <w:rPr>
+          <w:rFonts w:ascii="Times New Roman" w:eastAsia="標楷體-繁" w:hAnsi="Times New Roman" w:cs="Times New Roman" w:hint="eastAsia"/>
+        </w:rPr>
+        <w:t>獎勵</w:t>
+      </w:r>
+      <w:r>
+        <w:rPr>
+          <w:rFonts w:ascii="Times New Roman" w:eastAsia="標楷體-繁" w:hAnsi="Times New Roman" w:cs="Times New Roman" w:hint="eastAsia"/>
+        </w:rPr>
+        <w:t>至</w:t>
+      </w:r>
+      <w:r>
+        <w:rPr>
+          <w:rFonts w:ascii="Times New Roman" w:eastAsia="標楷體-繁" w:hAnsi="Times New Roman" w:cs="Times New Roman"/>
+        </w:rPr>
+        <w:t>100000</w:t>
+      </w:r>
+      <w:r>
+        <w:rPr>
+          <w:rFonts w:ascii="Times New Roman" w:eastAsia="標楷體-繁" w:hAnsi="Times New Roman" w:cs="Times New Roman" w:hint="eastAsia"/>
+        </w:rPr>
+        <w:t>，並提高訓練次數）</w:t>
+      </w:r>
+      <w:r>
+        <w:rPr>
+          <w:rFonts w:ascii="Times New Roman" w:eastAsia="標楷體-繁" w:hAnsi="Times New Roman" w:cs="Times New Roman" w:hint="eastAsia"/>
+        </w:rPr>
+        <w:t>，在</w:t>
+      </w:r>
+      <w:r>
+        <w:rPr>
+          <w:rFonts w:ascii="Times New Roman" w:eastAsia="標楷體-繁" w:hAnsi="Times New Roman" w:cs="Times New Roman" w:hint="eastAsia"/>
+        </w:rPr>
+        <w:t>「</w:t>
+      </w:r>
+      <w:r>
+        <w:rPr>
+          <w:rFonts w:ascii="Times New Roman" w:eastAsia="標楷體-繁" w:hAnsi="Times New Roman" w:cs="Times New Roman" w:hint="eastAsia"/>
+        </w:rPr>
+        <w:t>分析與探討</w:t>
+      </w:r>
+      <w:r>
+        <w:rPr>
+          <w:rFonts w:ascii="Times New Roman" w:eastAsia="標楷體-繁" w:hAnsi="Times New Roman" w:cs="Times New Roman" w:hint="eastAsia"/>
+        </w:rPr>
+        <w:t>」</w:t>
+      </w:r>
+      <w:r>
+        <w:rPr>
+          <w:rFonts w:ascii="Times New Roman" w:eastAsia="標楷體-繁" w:hAnsi="Times New Roman" w:cs="Times New Roman" w:hint="eastAsia"/>
+        </w:rPr>
+        <w:t>階段會針對這些實驗圖做分析</w:t>
+      </w:r>
+      <w:r>
+        <w:rPr>
+          <w:rFonts w:ascii="Times New Roman" w:eastAsia="標楷體-繁" w:hAnsi="Times New Roman" w:cs="Times New Roman" w:hint="eastAsia"/>
+        </w:rPr>
+        <w:t>及想法闡述</w:t>
+      </w:r>
+      <w:r>
+        <w:rPr>
+          <w:rFonts w:ascii="Times New Roman" w:eastAsia="標楷體-繁" w:hAnsi="Times New Roman" w:cs="Times New Roman" w:hint="eastAsia"/>
+        </w:rPr>
+        <w:t>：</w:t>
+      </w:r>
+    </w:p>
+    <w:p>
+      <w:pPr>
+        <w:pStyle w:val="a9"/>
+        <w:numPr>
+          <w:ilvl w:val="0"/>
+          <w:numId w:val="11"/>
+        </w:numPr>
+        <w:spacing w:before="240" w:line="240" w:lineRule="auto"/>
+        <w:rPr>
+          <w:rFonts w:ascii="Times New Roman" w:eastAsia="標楷體-繁" w:hAnsi="Times New Roman" w:cs="Times New Roman" w:hint="eastAsia"/>
+        </w:rPr>
+      </w:pPr>
+      <w:r>
+        <w:rPr>
+          <w:rFonts w:ascii="Times New Roman" w:eastAsia="標楷體-繁" w:hAnsi="Times New Roman" w:cs="Times New Roman" w:hint="eastAsia"/>
+          <w:b/>
+          <w:bCs/>
+        </w:rPr>
+        <w:t>折扣因子（</w:t>
+      </w:r>
+      <w:r>
+        <w:rPr>
+          <w:rFonts w:ascii="Times New Roman" w:eastAsia="標楷體-繁" w:hAnsi="Times New Roman" w:cs="Times New Roman"/>
+          <w:b/>
+          <w:bCs/>
+        </w:rPr>
+        <w:t>Discount Factor</w:t>
+      </w:r>
+      <w:r>
+        <w:rPr>
+          <w:rFonts w:ascii="Times New Roman" w:eastAsia="標楷體-繁" w:hAnsi="Times New Roman" w:cs="Times New Roman" w:hint="eastAsia"/>
+          <w:b/>
+          <w:bCs/>
+        </w:rPr>
+        <w:t>）</w:t>
+      </w:r>
+      <w:r>
+        <w:rPr>
+          <w:rFonts w:ascii="Times New Roman" w:eastAsia="標楷體-繁" w:hAnsi="Times New Roman" w:cs="Times New Roman" w:hint="eastAsia"/>
+        </w:rPr>
+        <w:t>：</w:t>
+      </w:r>
+      <w:r>
+        <w:rPr>
+          <w:rFonts w:ascii="Times New Roman" w:eastAsia="標楷體-繁" w:hAnsi="Times New Roman" w:cs="Times New Roman" w:hint="eastAsia"/>
+        </w:rPr>
+        <w:t>將折扣因子分別設為</w:t>
+      </w:r>
+      <w:r>
+        <w:rPr>
+          <w:rFonts w:ascii="Times New Roman" w:eastAsia="標楷體-繁" w:hAnsi="Times New Roman" w:cs="Times New Roman"/>
+        </w:rPr>
+        <w:t>0.5</w:t>
+      </w:r>
+      <w:r>
+        <w:rPr>
+          <w:rFonts w:ascii="Times New Roman" w:eastAsia="標楷體-繁" w:hAnsi="Times New Roman" w:cs="Times New Roman" w:hint="eastAsia"/>
+        </w:rPr>
+        <w:t>、</w:t>
+      </w:r>
+      <w:r>
+        <w:rPr>
+          <w:rFonts w:ascii="Times New Roman" w:eastAsia="標楷體-繁" w:hAnsi="Times New Roman" w:cs="Times New Roman"/>
+        </w:rPr>
+        <w:t>0.8</w:t>
+      </w:r>
+      <w:r>
+        <w:rPr>
+          <w:rFonts w:ascii="Times New Roman" w:eastAsia="標楷體-繁" w:hAnsi="Times New Roman" w:cs="Times New Roman" w:hint="eastAsia"/>
+        </w:rPr>
+        <w:t>、</w:t>
+      </w:r>
+      <w:r>
+        <w:rPr>
+          <w:rFonts w:ascii="Times New Roman" w:eastAsia="標楷體-繁" w:hAnsi="Times New Roman" w:cs="Times New Roman"/>
+        </w:rPr>
+        <w:t>0.97</w:t>
+      </w:r>
+      <w:r>
+        <w:rPr>
+          <w:rFonts w:ascii="Times New Roman" w:eastAsia="標楷體-繁" w:hAnsi="Times New Roman" w:cs="Times New Roman" w:hint="eastAsia"/>
+        </w:rPr>
+        <w:t>，其餘參</w:t>
+      </w:r>
+      <w:r>
+        <w:rPr>
+          <w:rFonts w:ascii="Times New Roman" w:eastAsia="標楷體-繁" w:hAnsi="Times New Roman" w:cs="Times New Roman" w:hint="eastAsia"/>
+        </w:rPr>
+        <w:t>數</w:t>
+      </w:r>
+      <w:r>
+        <w:rPr>
+          <w:rFonts w:ascii="Times New Roman" w:eastAsia="標楷體-繁" w:hAnsi="Times New Roman" w:cs="Times New Roman" w:hint="eastAsia"/>
+        </w:rPr>
+        <w:t>依照</w:t>
+      </w:r>
+      <w:r>
+        <w:rPr>
+          <w:rFonts w:ascii="Times New Roman" w:eastAsia="標楷體-繁" w:hAnsi="Times New Roman" w:cs="Times New Roman" w:hint="eastAsia"/>
+        </w:rPr>
+        <w:t>如</w:t>
+      </w:r>
+      <w:r>
+        <w:rPr>
+          <w:rFonts w:ascii="Times New Roman" w:eastAsia="標楷體-繁" w:hAnsi="Times New Roman" w:cs="Times New Roman" w:hint="eastAsia"/>
+        </w:rPr>
+        <w:t>上設定。</w:t>
+      </w:r>
+      <w:r>
+        <w:rPr>
+          <w:rFonts w:ascii="Times New Roman" w:eastAsia="標楷體-繁" w:hAnsi="Times New Roman" w:cs="Times New Roman" w:hint="eastAsia"/>
+        </w:rPr>
+        <w:t>如圖所示</w:t>
+      </w:r>
+      <w:r>
+        <w:rPr>
+          <w:rFonts w:ascii="Times New Roman" w:eastAsia="標楷體-繁" w:hAnsi="Times New Roman" w:cs="Times New Roman" w:hint="eastAsia"/>
+        </w:rPr>
+        <w:t>（圖三）</w:t>
+      </w:r>
+      <w:r>
+        <w:rPr>
+          <w:rFonts w:ascii="Times New Roman" w:eastAsia="標楷體-繁" w:hAnsi="Times New Roman" w:cs="Times New Roman" w:hint="eastAsia"/>
+        </w:rPr>
+        <w:t>，</w:t>
+      </w:r>
+      <w:r>
+        <w:rPr>
+          <w:rFonts w:ascii="Times New Roman" w:eastAsia="標楷體-繁" w:hAnsi="Times New Roman" w:cs="Times New Roman" w:hint="eastAsia"/>
+        </w:rPr>
+        <w:t>可以看到越大的折扣因子</w:t>
+      </w:r>
+      <w:r>
+        <w:rPr>
+          <w:rFonts w:ascii="Times New Roman" w:eastAsia="標楷體-繁" w:hAnsi="Times New Roman" w:cs="Times New Roman" w:hint="eastAsia"/>
+        </w:rPr>
+        <w:t>（</w:t>
+      </w:r>
+      <w:r>
+        <w:rPr>
+          <w:rFonts w:ascii="Times New Roman" w:eastAsia="標楷體-繁" w:hAnsi="Times New Roman" w:cs="Times New Roman"/>
+        </w:rPr>
+        <w:t>0.97</w:t>
+      </w:r>
+      <w:r>
+        <w:rPr>
+          <w:rFonts w:ascii="Times New Roman" w:eastAsia="標楷體-繁" w:hAnsi="Times New Roman" w:cs="Times New Roman" w:hint="eastAsia"/>
+        </w:rPr>
+        <w:t>）</w:t>
+      </w:r>
+      <w:r>
+        <w:rPr>
+          <w:rFonts w:ascii="Times New Roman" w:eastAsia="標楷體-繁" w:hAnsi="Times New Roman" w:cs="Times New Roman" w:hint="eastAsia"/>
+        </w:rPr>
+        <w:t>，</w:t>
+      </w:r>
+      <w:r>
+        <w:rPr>
+          <w:rFonts w:ascii="Times New Roman" w:eastAsia="標楷體-繁" w:hAnsi="Times New Roman" w:cs="Times New Roman" w:hint="eastAsia"/>
+        </w:rPr>
+        <w:t>會比較快收斂，</w:t>
+      </w:r>
+      <w:r>
+        <w:rPr>
+          <w:rFonts w:ascii="Times New Roman" w:eastAsia="標楷體-繁" w:hAnsi="Times New Roman" w:cs="Times New Roman" w:hint="eastAsia"/>
+        </w:rPr>
+        <w:t>而比較小的則尚未收斂（</w:t>
+      </w:r>
+      <w:r>
+        <w:rPr>
+          <w:rFonts w:ascii="Times New Roman" w:eastAsia="標楷體-繁" w:hAnsi="Times New Roman" w:cs="Times New Roman"/>
+        </w:rPr>
+        <w:t>0.5</w:t>
+      </w:r>
+      <w:r>
+        <w:rPr>
+          <w:rFonts w:ascii="Times New Roman" w:eastAsia="標楷體-繁" w:hAnsi="Times New Roman" w:cs="Times New Roman" w:hint="eastAsia"/>
+        </w:rPr>
+        <w:t>）。</w:t>
+      </w:r>
+    </w:p>
+    <w:p>
+      <w:pPr>
+        <w:spacing w:line="240" w:lineRule="auto"/>
+        <w:jc w:val="center"/>
+        <w:rPr>
+          <w:rFonts w:ascii="Times New Roman" w:eastAsia="標楷體-繁" w:hAnsi="Times New Roman" w:cs="Times New Roman"/>
+        </w:rPr>
+      </w:pPr>
+      <w:r>
+        <w:rPr>
+          <w:rFonts w:ascii="Times New Roman" w:eastAsia="標楷體-繁" w:hAnsi="Times New Roman" w:cs="Times New Roman" w:hint="eastAsia"/>
+        </w:rPr>
+        <w:drawing>
+          <wp:inline distT="0" distB="0" distL="0" distR="0" wp14:anchorId="77FF402E" wp14:editId="164E2764">
+            <wp:extent cx="6350000" cy="3175000"/>
+            <wp:effectExtent l="0" t="0" r="0" b="0"/>
+            <wp:docPr id="1944764216" name="圖片 1" descr="一張含有 行, 圖表, 繪圖, 文字 的圖片&#10;&#10;AI 產生的內容可能不正確。"/>
+            <wp:cNvGraphicFramePr>
+              <a:graphicFrameLocks xmlns:a="http://schemas.openxmlformats.org/drawingml/2006/main" noChangeAspect="1"/>
+            </wp:cNvGraphicFramePr>
+            <a:graphic xmlns:a="http://schemas.openxmlformats.org/drawingml/2006/main">
+              <a:graphicData uri="http://schemas.openxmlformats.org/drawingml/2006/picture">
+                <pic:pic xmlns:pic="http://schemas.openxmlformats.org/drawingml/2006/picture">
+                  <pic:nvPicPr>
+                    <pic:cNvPr id="1944764216" name="圖片 1" descr="一張含有 行, 圖表, 繪圖, 文字 的圖片&#10;&#10;AI 產生的內容可能不正確。"/>
+                    <pic:cNvPicPr/>
+                  </pic:nvPicPr>
+                  <pic:blipFill>
+                    <a:blip r:embed="rId9"/>
+                    <a:stretch>
+                      <a:fillRect/>
+                    </a:stretch>
+                  </pic:blipFill>
+                  <pic:spPr>
+                    <a:xfrm>
+                      <a:off x="0" y="0"/>
+                      <a:ext cx="6350000" cy="3175000"/>
+                    </a:xfrm>
+                    <a:prstGeom prst="rect">
+                      <a:avLst/>
+                    </a:prstGeom>
+                  </pic:spPr>
+                </pic:pic>
+              </a:graphicData>
+            </a:graphic>
+          </wp:inline>
+        </w:drawing>
+      </w:r>
+    </w:p>
+    <w:p>
+      <w:pPr>
+        <w:spacing w:line="240" w:lineRule="auto"/>
+        <w:jc w:val="center"/>
+        <w:rPr>
+          <w:rFonts w:ascii="Times New Roman" w:eastAsia="標楷體-繁" w:hAnsi="Times New Roman" w:cs="Times New Roman" w:hint="eastAsia"/>
+          <w:b/>
+          <w:bCs/>
+        </w:rPr>
+      </w:pPr>
+      <w:r>
+        <w:rPr>
+          <w:rFonts w:ascii="Times New Roman" w:eastAsia="標楷體-繁" w:hAnsi="Times New Roman" w:cs="Times New Roman" w:hint="eastAsia"/>
+          <w:b/>
+          <w:bCs/>
+        </w:rPr>
+        <w:t>圖三、</w:t>
+      </w:r>
+      <w:r>
+        <w:rPr>
+          <w:rFonts w:ascii="Times New Roman" w:eastAsia="標楷體-繁" w:hAnsi="Times New Roman" w:cs="Times New Roman"/>
+          <w:b/>
+          <w:bCs/>
+        </w:rPr>
+        <w:t>Discount Factor</w:t>
+      </w:r>
+      <w:r>
+        <w:rPr>
+          <w:rFonts w:ascii="Times New Roman" w:eastAsia="標楷體-繁" w:hAnsi="Times New Roman" w:cs="Times New Roman" w:hint="eastAsia"/>
+          <w:b/>
+          <w:bCs/>
+        </w:rPr>
+        <w:t>比較圖</w:t>
+      </w:r>
+    </w:p>
+    <w:p>
+      <w:pPr>
+        <w:pStyle w:val="a9"/>
+        <w:numPr>
+          <w:ilvl w:val="0"/>
+          <w:numId w:val="11"/>
+        </w:numPr>
+        <w:spacing w:before="240" w:line="240" w:lineRule="auto"/>
+        <w:rPr>
+          <w:rFonts w:ascii="Times New Roman" w:eastAsia="標楷體-繁" w:hAnsi="Times New Roman" w:cs="Times New Roman" w:hint="eastAsia"/>
+        </w:rPr>
+      </w:pPr>
+      <w:r>
+        <w:rPr>
+          <w:rFonts w:ascii="Times New Roman" w:eastAsia="標楷體-繁" w:hAnsi="Times New Roman" w:cs="Times New Roman"/>
+          <w:b/>
+          <w:bCs/>
+        </w:rPr>
+        <w:t>探索率下降（</w:t>
+      </w:r>
+      <w:r>
+        <w:rPr>
+          <w:rFonts w:ascii="Times New Roman" w:eastAsia="標楷體-繁" w:hAnsi="Times New Roman" w:cs="Times New Roman"/>
+          <w:b/>
+          <w:bCs/>
+        </w:rPr>
+        <w:t>Epsilon Decay</w:t>
+      </w:r>
+      <w:r>
+        <w:rPr>
+          <w:rFonts w:ascii="Times New Roman" w:eastAsia="標楷體-繁" w:hAnsi="Times New Roman" w:cs="Times New Roman"/>
+          <w:b/>
+          <w:bCs/>
+        </w:rPr>
+        <w:t>）</w:t>
+      </w:r>
+      <w:r>
+        <w:rPr>
+          <w:rFonts w:ascii="Times New Roman" w:eastAsia="標楷體-繁" w:hAnsi="Times New Roman" w:cs="Times New Roman" w:hint="eastAsia"/>
+        </w:rPr>
+        <w:t>：將其設定為</w:t>
+      </w:r>
+      <w:r>
+        <w:rPr>
+          <w:rFonts w:ascii="Times New Roman" w:eastAsia="標楷體-繁" w:hAnsi="Times New Roman" w:cs="Times New Roman" w:hint="eastAsia"/>
+        </w:rPr>
+        <w:t>0</w:t>
+      </w:r>
+      <w:r>
+        <w:rPr>
+          <w:rFonts w:ascii="Times New Roman" w:eastAsia="標楷體-繁" w:hAnsi="Times New Roman" w:cs="Times New Roman"/>
+        </w:rPr>
+        <w:t>.99</w:t>
+      </w:r>
+      <w:r>
+        <w:rPr>
+          <w:rFonts w:ascii="Times New Roman" w:eastAsia="標楷體-繁" w:hAnsi="Times New Roman" w:cs="Times New Roman" w:hint="eastAsia"/>
+        </w:rPr>
+        <w:t>、</w:t>
+      </w:r>
+      <w:r>
+        <w:rPr>
+          <w:rFonts w:ascii="Times New Roman" w:eastAsia="標楷體-繁" w:hAnsi="Times New Roman" w:cs="Times New Roman"/>
+        </w:rPr>
+        <w:t>0.97</w:t>
+      </w:r>
+      <w:r>
+        <w:rPr>
+          <w:rFonts w:ascii="Times New Roman" w:eastAsia="標楷體-繁" w:hAnsi="Times New Roman" w:cs="Times New Roman" w:hint="eastAsia"/>
+        </w:rPr>
+        <w:t>、</w:t>
+      </w:r>
+      <w:r>
+        <w:rPr>
+          <w:rFonts w:ascii="Times New Roman" w:eastAsia="標楷體-繁" w:hAnsi="Times New Roman" w:cs="Times New Roman"/>
+        </w:rPr>
+        <w:t>0.95</w:t>
+      </w:r>
+      <w:r>
+        <w:rPr>
+          <w:rFonts w:ascii="Times New Roman" w:eastAsia="標楷體-繁" w:hAnsi="Times New Roman" w:cs="Times New Roman" w:hint="eastAsia"/>
+        </w:rPr>
+        <w:t>，</w:t>
+      </w:r>
+      <w:r>
+        <w:rPr>
+          <w:rFonts w:ascii="Times New Roman" w:eastAsia="標楷體-繁" w:hAnsi="Times New Roman" w:cs="Times New Roman" w:hint="eastAsia"/>
+        </w:rPr>
+        <w:t>其餘參數依照如上設定</w:t>
+      </w:r>
+      <w:r>
+        <w:rPr>
+          <w:rFonts w:ascii="Times New Roman" w:eastAsia="標楷體-繁" w:hAnsi="Times New Roman" w:cs="Times New Roman" w:hint="eastAsia"/>
+        </w:rPr>
+        <w:t>。如圖所示（圖四），</w:t>
+      </w:r>
+      <w:r>
+        <w:rPr>
+          <w:rFonts w:ascii="Times New Roman" w:eastAsia="標楷體-繁" w:hAnsi="Times New Roman" w:cs="Times New Roman" w:hint="eastAsia"/>
+        </w:rPr>
+        <w:t>可以看到</w:t>
+      </w:r>
+      <w:r>
+        <w:rPr>
+          <w:rFonts w:ascii="Times New Roman" w:eastAsia="標楷體-繁" w:hAnsi="Times New Roman" w:cs="Times New Roman" w:hint="eastAsia"/>
+        </w:rPr>
+        <w:t>下降率比較小的（</w:t>
+      </w:r>
+      <w:r>
+        <w:rPr>
+          <w:rFonts w:ascii="Times New Roman" w:eastAsia="標楷體-繁" w:hAnsi="Times New Roman" w:cs="Times New Roman"/>
+        </w:rPr>
+        <w:t>0.95</w:t>
+      </w:r>
+      <w:r>
+        <w:rPr>
+          <w:rFonts w:ascii="Times New Roman" w:eastAsia="標楷體-繁" w:hAnsi="Times New Roman" w:cs="Times New Roman" w:hint="eastAsia"/>
+        </w:rPr>
+        <w:t>），反而比較快收斂，而比較高的（</w:t>
+      </w:r>
+      <w:r>
+        <w:rPr>
+          <w:rFonts w:ascii="Times New Roman" w:eastAsia="標楷體-繁" w:hAnsi="Times New Roman" w:cs="Times New Roman"/>
+        </w:rPr>
+        <w:t>0.99</w:t>
+      </w:r>
+      <w:r>
+        <w:rPr>
+          <w:rFonts w:ascii="Times New Roman" w:eastAsia="標楷體-繁" w:hAnsi="Times New Roman" w:cs="Times New Roman" w:hint="eastAsia"/>
+        </w:rPr>
+        <w:t>）在前期不容易收斂。</w:t>
+      </w:r>
+    </w:p>
+    <w:p>
+      <w:pPr>
+        <w:spacing w:line="240" w:lineRule="auto"/>
+        <w:jc w:val="center"/>
+        <w:rPr>
+          <w:rFonts w:ascii="Times New Roman" w:eastAsia="標楷體-繁" w:hAnsi="Times New Roman" w:cs="Times New Roman"/>
+        </w:rPr>
+      </w:pPr>
+      <w:r>
+        <w:rPr>
+          <w:rFonts w:ascii="Times New Roman" w:eastAsia="標楷體-繁" w:hAnsi="Times New Roman" w:cs="Times New Roman"/>
+        </w:rPr>
+        <w:drawing>
+          <wp:inline distT="0" distB="0" distL="0" distR="0" wp14:anchorId="723AE336" wp14:editId="159513C5">
+            <wp:extent cx="6350000" cy="3175000"/>
+            <wp:effectExtent l="0" t="0" r="0" b="0"/>
+            <wp:docPr id="831373469" name="圖片 1" descr="一張含有 行, 繪圖, 圖表, 文字 的圖片&#10;&#10;AI 產生的內容可能不正確。"/>
+            <wp:cNvGraphicFramePr>
+              <a:graphicFrameLocks xmlns:a="http://schemas.openxmlformats.org/drawingml/2006/main" noChangeAspect="1"/>
+            </wp:cNvGraphicFramePr>
+            <a:graphic xmlns:a="http://schemas.openxmlformats.org/drawingml/2006/main">
+              <a:graphicData uri="http://schemas.openxmlformats.org/drawingml/2006/picture">
+                <pic:pic xmlns:pic="http://schemas.openxmlformats.org/drawingml/2006/picture">
+                  <pic:nvPicPr>
+                    <pic:cNvPr id="831373469" name="圖片 1" descr="一張含有 行, 繪圖, 圖表, 文字 的圖片&#10;&#10;AI 產生的內容可能不正確。"/>
+                    <pic:cNvPicPr/>
+                  </pic:nvPicPr>
+                  <pic:blipFill>
+                    <a:blip r:embed="rId10"/>
+                    <a:stretch>
+                      <a:fillRect/>
+                    </a:stretch>
+                  </pic:blipFill>
+                  <pic:spPr>
+                    <a:xfrm>
+                      <a:off x="0" y="0"/>
+                      <a:ext cx="6350000" cy="3175000"/>
+                    </a:xfrm>
+                    <a:prstGeom prst="rect">
+                      <a:avLst/>
+                    </a:prstGeom>
+                  </pic:spPr>
+                </pic:pic>
+              </a:graphicData>
+            </a:graphic>
+          </wp:inline>
+        </w:drawing>
+      </w:r>
+    </w:p>
+    <w:p>
+      <w:pPr>
+        <w:spacing w:line="240" w:lineRule="auto"/>
+        <w:jc w:val="center"/>
+        <w:rPr>
+          <w:rFonts w:ascii="Times New Roman" w:eastAsia="標楷體-繁" w:hAnsi="Times New Roman" w:cs="Times New Roman" w:hint="eastAsia"/>
+          <w:b/>
+          <w:bCs/>
+        </w:rPr>
+      </w:pPr>
+      <w:r>
+        <w:rPr>
+          <w:rFonts w:ascii="Times New Roman" w:eastAsia="標楷體-繁" w:hAnsi="Times New Roman" w:cs="Times New Roman" w:hint="eastAsia"/>
+          <w:b/>
+          <w:bCs/>
+        </w:rPr>
+        <w:t>圖四、</w:t>
+      </w:r>
+      <w:r>
+        <w:rPr>
+          <w:rFonts w:ascii="Times New Roman" w:eastAsia="標楷體-繁" w:hAnsi="Times New Roman" w:cs="Times New Roman"/>
+          <w:b/>
+          <w:bCs/>
+        </w:rPr>
+        <w:t>Epsilon Decay</w:t>
+      </w:r>
+      <w:r>
+        <w:rPr>
+          <w:rFonts w:ascii="Times New Roman" w:eastAsia="標楷體-繁" w:hAnsi="Times New Roman" w:cs="Times New Roman" w:hint="eastAsia"/>
+          <w:b/>
+          <w:bCs/>
+        </w:rPr>
+        <w:t>比較圖</w:t>
+      </w:r>
+    </w:p>
+    <w:p>
+      <w:pPr>
+        <w:widowControl/>
+        <w:rPr>
+          <w:rFonts w:ascii="Times New Roman" w:eastAsia="標楷體-繁" w:hAnsi="Times New Roman" w:cs="Times New Roman"/>
+        </w:rPr>
+      </w:pPr>
+      <w:r>
+        <w:rPr>
+          <w:rFonts w:ascii="Times New Roman" w:eastAsia="標楷體-繁" w:hAnsi="Times New Roman" w:cs="Times New Roman"/>
+        </w:rPr>
+        <w:br w:type="page"/>
+      </w:r>
     </w:p>
     <w:tbl>
       <w:tblPr>
@@ -976,6 +2120,11 @@
           </w:tcPr>
           <w:p>
             <w:pPr>
+              <w:pStyle w:val="a9"/>
+              <w:numPr>
+                <w:ilvl w:val="0"/>
+                <w:numId w:val="8"/>
+              </w:numPr>
               <w:rPr>
                 <w:rFonts w:ascii="Times New Roman" w:eastAsia="標楷體-繁" w:hAnsi="Times New Roman" w:cs="Times New Roman"/>
                 <w:b/>
@@ -994,28 +2143,7 @@
                 <w:sz w:val="32"/>
                 <w:szCs w:val="32"/>
               </w:rPr>
-              <w:t>三</w:t>
-            </w:r>
-            <w:r>
-              <w:rPr>
-                <w:rFonts w:ascii="Times New Roman" w:eastAsia="標楷體-繁" w:hAnsi="Times New Roman" w:cs="Times New Roman"/>
-                <w:b/>
-                <w:bCs/>
-                <w:color w:val="FFFFFF" w:themeColor="background1"/>
-                <w:sz w:val="32"/>
-                <w:szCs w:val="32"/>
-              </w:rPr>
-              <w:t>、</w:t>
-            </w:r>
-            <w:r>
-              <w:rPr>
-                <w:rFonts w:ascii="Times New Roman" w:eastAsia="標楷體-繁" w:hAnsi="Times New Roman" w:cs="Times New Roman"/>
-                <w:b/>
-                <w:bCs/>
-                <w:color w:val="FFFFFF" w:themeColor="background1"/>
-                <w:sz w:val="32"/>
-                <w:szCs w:val="32"/>
-              </w:rPr>
+              <w:lastRenderedPageBreak/>
               <w:t>判斷規則</w:t>
             </w:r>
           </w:p>
@@ -1025,251 +2153,946 @@
     <w:p>
       <w:pPr>
         <w:pStyle w:val="p1"/>
+        <w:spacing w:before="240" w:beforeAutospacing="0"/>
+        <w:rPr>
+          <w:rFonts w:ascii="Times New Roman" w:eastAsia="標楷體-繁" w:hAnsi="Times New Roman" w:cs="Times New Roman" w:hint="eastAsia"/>
+        </w:rPr>
+      </w:pPr>
+      <w:r>
+        <w:rPr>
+          <w:rFonts w:ascii="Times New Roman" w:eastAsia="標楷體-繁" w:hAnsi="Times New Roman" w:cs="Times New Roman"/>
+          <w:b/>
+          <w:bCs/>
+        </w:rPr>
+        <w:t xml:space="preserve">  </w:t>
+      </w:r>
+      <w:r>
+        <w:rPr>
+          <w:rFonts w:ascii="Times New Roman" w:eastAsia="標楷體-繁" w:hAnsi="Times New Roman" w:cs="Times New Roman"/>
+        </w:rPr>
+        <w:t>需要判斷的部分主要分為以下幾點：</w:t>
+      </w:r>
+    </w:p>
+    <w:p>
+      <w:pPr>
+        <w:pStyle w:val="p1"/>
         <w:numPr>
           <w:ilvl w:val="0"/>
-          <w:numId w:val="3"/>
+          <w:numId w:val="9"/>
         </w:numPr>
-        <w:rPr>
-          <w:rFonts w:ascii="Times New Roman" w:eastAsia="標楷體-繁" w:hAnsi="Times New Roman" w:cs="Times New Roman"/>
-        </w:rPr>
-      </w:pPr>
-      <w:r>
-        <w:rPr>
-          <w:rFonts w:ascii="Times New Roman" w:eastAsia="標楷體-繁" w:hAnsi="Times New Roman" w:cs="Times New Roman"/>
-          <w:b/>
-          <w:bCs/>
-        </w:rPr>
-        <w:t xml:space="preserve">Discount factor: </w:t>
-      </w:r>
-      <w:r>
-        <w:rPr>
-          <w:rFonts w:ascii="Times New Roman" w:eastAsia="標楷體-繁" w:hAnsi="Times New Roman" w:cs="Times New Roman"/>
-        </w:rPr>
-        <w:t xml:space="preserve">γ </w:t>
-      </w:r>
-      <w:r>
-        <w:rPr>
-          <w:rFonts w:ascii="Times New Roman" w:eastAsia="標楷體-繁" w:hAnsi="Times New Roman" w:cs="Times New Roman"/>
-        </w:rPr>
-        <w:t>的數學作用是</w:t>
-      </w:r>
-      <w:r>
-        <w:rPr>
-          <w:rStyle w:val="s1"/>
-          <w:rFonts w:ascii="Times New Roman" w:eastAsia="標楷體-繁" w:hAnsi="Times New Roman" w:cs="Times New Roman"/>
-          <w:b/>
-          <w:bCs/>
-        </w:rPr>
-        <w:t>讓</w:t>
-      </w:r>
-      <w:r>
-        <w:rPr>
-          <w:rStyle w:val="s1"/>
-          <w:rFonts w:ascii="Times New Roman" w:eastAsia="標楷體-繁" w:hAnsi="Times New Roman" w:cs="Times New Roman"/>
-          <w:b/>
-          <w:bCs/>
-        </w:rPr>
-        <w:t xml:space="preserve"> Bellman equation </w:t>
-      </w:r>
-      <w:r>
-        <w:rPr>
-          <w:rStyle w:val="s1"/>
-          <w:rFonts w:ascii="Times New Roman" w:eastAsia="標楷體-繁" w:hAnsi="Times New Roman" w:cs="Times New Roman"/>
-          <w:b/>
-          <w:bCs/>
-        </w:rPr>
-        <w:t>在無限時間問題中收斂</w:t>
-      </w:r>
-      <w:r>
-        <w:rPr>
-          <w:rFonts w:ascii="Times New Roman" w:eastAsia="標楷體-繁" w:hAnsi="Times New Roman" w:cs="Times New Roman"/>
-        </w:rPr>
-        <w:t>（</w:t>
-      </w:r>
-      <w:proofErr w:type="spellStart"/>
-      <w:r>
-        <w:rPr>
-          <w:rFonts w:ascii="Times New Roman" w:eastAsia="標楷體-繁" w:hAnsi="Times New Roman" w:cs="Times New Roman"/>
-        </w:rPr>
-        <w:t>Bertsekas</w:t>
-      </w:r>
-      <w:proofErr w:type="spellEnd"/>
-      <w:r>
-        <w:rPr>
-          <w:rFonts w:ascii="Times New Roman" w:eastAsia="標楷體-繁" w:hAnsi="Times New Roman" w:cs="Times New Roman"/>
-        </w:rPr>
-        <w:t>, 1995</w:t>
-      </w:r>
-      <w:r>
-        <w:rPr>
-          <w:rFonts w:ascii="Times New Roman" w:eastAsia="標楷體-繁" w:hAnsi="Times New Roman" w:cs="Times New Roman"/>
-        </w:rPr>
-        <w:t>），避免回報發散。</w:t>
-      </w:r>
-      <w:r>
-        <w:rPr>
-          <w:rFonts w:ascii="Times New Roman" w:eastAsia="標楷體-繁" w:hAnsi="Times New Roman" w:cs="Times New Roman"/>
-        </w:rPr>
-        <w:t xml:space="preserve">γ </w:t>
-      </w:r>
-      <w:r>
-        <w:rPr>
-          <w:rFonts w:ascii="Times New Roman" w:eastAsia="標楷體-繁" w:hAnsi="Times New Roman" w:cs="Times New Roman"/>
-        </w:rPr>
-        <w:t>控制</w:t>
-      </w:r>
-      <w:r>
-        <w:rPr>
-          <w:rFonts w:ascii="Times New Roman" w:eastAsia="標楷體-繁" w:hAnsi="Times New Roman" w:cs="Times New Roman"/>
-        </w:rPr>
-        <w:t xml:space="preserve"> agent </w:t>
-      </w:r>
-      <w:r>
-        <w:rPr>
-          <w:rFonts w:ascii="Times New Roman" w:eastAsia="標楷體-繁" w:hAnsi="Times New Roman" w:cs="Times New Roman"/>
-        </w:rPr>
-        <w:t>對</w:t>
-      </w:r>
-      <w:r>
-        <w:rPr>
-          <w:rStyle w:val="s1"/>
-          <w:rFonts w:ascii="Times New Roman" w:eastAsia="標楷體-繁" w:hAnsi="Times New Roman" w:cs="Times New Roman"/>
-          <w:b/>
-          <w:bCs/>
-        </w:rPr>
-        <w:t>未來獎勵的重視程度</w:t>
-      </w:r>
-      <w:r>
-        <w:rPr>
-          <w:rFonts w:ascii="Times New Roman" w:eastAsia="標楷體-繁" w:hAnsi="Times New Roman" w:cs="Times New Roman"/>
-        </w:rPr>
-        <w:t>，也就是</w:t>
-      </w:r>
-      <w:r>
-        <w:rPr>
-          <w:rFonts w:ascii="Times New Roman" w:eastAsia="標楷體-繁" w:hAnsi="Times New Roman" w:cs="Times New Roman"/>
-        </w:rPr>
-        <w:t xml:space="preserve"> </w:t>
-      </w:r>
-      <w:r>
-        <w:rPr>
-          <w:rStyle w:val="s1"/>
-          <w:rFonts w:ascii="Times New Roman" w:eastAsia="標楷體-繁" w:hAnsi="Times New Roman" w:cs="Times New Roman"/>
-          <w:b/>
-          <w:bCs/>
-        </w:rPr>
-        <w:t>“</w:t>
-      </w:r>
-      <w:r>
-        <w:rPr>
-          <w:rStyle w:val="s1"/>
-          <w:rFonts w:ascii="Times New Roman" w:eastAsia="標楷體-繁" w:hAnsi="Times New Roman" w:cs="Times New Roman"/>
-          <w:b/>
-          <w:bCs/>
-        </w:rPr>
-        <w:t>越小代表越急性子</w:t>
-      </w:r>
-      <w:r>
-        <w:rPr>
-          <w:rStyle w:val="s1"/>
-          <w:rFonts w:ascii="Times New Roman" w:eastAsia="標楷體-繁" w:hAnsi="Times New Roman" w:cs="Times New Roman"/>
-          <w:b/>
-          <w:bCs/>
-        </w:rPr>
-        <w:t>”</w:t>
-      </w:r>
-      <w:r>
-        <w:rPr>
-          <w:rFonts w:ascii="Times New Roman" w:eastAsia="標楷體-繁" w:hAnsi="Times New Roman" w:cs="Times New Roman"/>
-        </w:rPr>
-        <w:t>，越想要馬上拿到獎勵。</w:t>
+        <w:spacing w:before="240" w:beforeAutospacing="0"/>
+        <w:rPr>
+          <w:rFonts w:ascii="Times New Roman" w:eastAsia="標楷體-繁" w:hAnsi="Times New Roman" w:cs="Times New Roman"/>
+        </w:rPr>
+      </w:pPr>
+      <w:r>
+        <w:rPr>
+          <w:rFonts w:ascii="Times New Roman" w:eastAsia="標楷體-繁" w:hAnsi="Times New Roman" w:cs="Times New Roman"/>
+          <w:b/>
+          <w:bCs/>
+        </w:rPr>
+        <w:t xml:space="preserve">Episode </w:t>
+      </w:r>
+      <w:r>
+        <w:rPr>
+          <w:rFonts w:ascii="Times New Roman" w:eastAsia="標楷體-繁" w:hAnsi="Times New Roman" w:cs="Times New Roman"/>
+          <w:b/>
+          <w:bCs/>
+        </w:rPr>
+        <w:t>結束方式</w:t>
+      </w:r>
+      <w:r>
+        <w:rPr>
+          <w:rFonts w:ascii="Times New Roman" w:eastAsia="標楷體-繁" w:hAnsi="Times New Roman" w:cs="Times New Roman"/>
+        </w:rPr>
+        <w:t>：</w:t>
+      </w:r>
+      <w:r>
+        <w:rPr>
+          <w:rFonts w:ascii="Times New Roman" w:eastAsia="標楷體-繁" w:hAnsi="Times New Roman" w:cs="Times New Roman"/>
+        </w:rPr>
+        <w:t>當車子撞到邊界或是抵達終點才會結束。</w:t>
       </w:r>
     </w:p>
     <w:p>
       <w:pPr>
         <w:pStyle w:val="p1"/>
-        <w:ind w:left="720"/>
-        <w:rPr>
-          <w:rFonts w:ascii="Times New Roman" w:eastAsia="標楷體-繁" w:hAnsi="Times New Roman" w:cs="Times New Roman"/>
-        </w:rPr>
-      </w:pPr>
-      <w:r>
-        <w:rPr>
-          <w:rFonts w:ascii="Times New Roman" w:eastAsia="標楷體-繁" w:hAnsi="Times New Roman" w:cs="Times New Roman"/>
-        </w:rPr>
-        <w:fldChar w:fldCharType="begin"/>
-      </w:r>
-      <w:r>
-        <w:rPr>
-          <w:rFonts w:ascii="Times New Roman" w:eastAsia="標楷體-繁" w:hAnsi="Times New Roman" w:cs="Times New Roman"/>
-        </w:rPr>
-        <w:instrText xml:space="preserve"> INCLUDEPICTURE "/Users/jylin/Library/Group Containers/UBF8T346G9.ms/WebArchiveCopyPasteTempFiles/com.microsoft.Word/hopper_pareto_front.png" \* MERGEFORMATINET </w:instrText>
-      </w:r>
-      <w:r>
-        <w:rPr>
-          <w:rFonts w:ascii="Times New Roman" w:eastAsia="標楷體-繁" w:hAnsi="Times New Roman" w:cs="Times New Roman"/>
-        </w:rPr>
-        <w:fldChar w:fldCharType="separate"/>
-      </w:r>
-      <w:r>
-        <w:rPr>
-          <w:rFonts w:ascii="Times New Roman" w:eastAsia="標楷體-繁" w:hAnsi="Times New Roman" w:cs="Times New Roman"/>
-          <w:noProof/>
-        </w:rPr>
-        <w:drawing>
-          <wp:inline distT="0" distB="0" distL="0" distR="0" wp14:anchorId="397907F6" wp14:editId="111DD5D1">
-            <wp:extent cx="4455160" cy="3402330"/>
-            <wp:effectExtent l="0" t="0" r="0" b="0"/>
-            <wp:docPr id="1123654309" name="圖片 1" descr="一張含有 文字, 名片, 螢幕擷取畫面, 字型 的圖片&#10;&#10;AI 產生的內容可能不正確。"/>
-            <wp:cNvGraphicFramePr>
-              <a:graphicFrameLocks xmlns:a="http://schemas.openxmlformats.org/drawingml/2006/main" noChangeAspect="1"/>
-            </wp:cNvGraphicFramePr>
-            <a:graphic xmlns:a="http://schemas.openxmlformats.org/drawingml/2006/main">
-              <a:graphicData uri="http://schemas.openxmlformats.org/drawingml/2006/picture">
-                <pic:pic xmlns:pic="http://schemas.openxmlformats.org/drawingml/2006/picture">
-                  <pic:nvPicPr>
-                    <pic:cNvPr id="1123654309" name="圖片 1" descr="一張含有 文字, 名片, 螢幕擷取畫面, 字型 的圖片&#10;&#10;AI 產生的內容可能不正確。"/>
-                    <pic:cNvPicPr>
-                      <a:picLocks noChangeAspect="1" noChangeArrowheads="1"/>
-                    </pic:cNvPicPr>
-                  </pic:nvPicPr>
-                  <pic:blipFill>
-                    <a:blip r:embed="rId8">
-                      <a:extLst>
-                        <a:ext uri="{28A0092B-C50C-407E-A947-70E740481C1C}">
-                          <a14:useLocalDpi xmlns:a14="http://schemas.microsoft.com/office/drawing/2010/main" val="0"/>
-                        </a:ext>
-                      </a:extLst>
-                    </a:blip>
-                    <a:srcRect/>
-                    <a:stretch>
-                      <a:fillRect/>
-                    </a:stretch>
-                  </pic:blipFill>
-                  <pic:spPr bwMode="auto">
-                    <a:xfrm>
-                      <a:off x="0" y="0"/>
-                      <a:ext cx="4455160" cy="3402330"/>
-                    </a:xfrm>
-                    <a:prstGeom prst="rect">
-                      <a:avLst/>
-                    </a:prstGeom>
-                    <a:noFill/>
-                    <a:ln>
-                      <a:noFill/>
-                    </a:ln>
-                  </pic:spPr>
-                </pic:pic>
-              </a:graphicData>
-            </a:graphic>
-          </wp:inline>
-        </w:drawing>
-      </w:r>
-      <w:r>
-        <w:rPr>
-          <w:rFonts w:ascii="Times New Roman" w:eastAsia="標楷體-繁" w:hAnsi="Times New Roman" w:cs="Times New Roman"/>
-        </w:rPr>
-        <w:fldChar w:fldCharType="end"/>
+        <w:numPr>
+          <w:ilvl w:val="0"/>
+          <w:numId w:val="9"/>
+        </w:numPr>
+        <w:spacing w:before="240" w:beforeAutospacing="0"/>
+        <w:rPr>
+          <w:rFonts w:ascii="Times New Roman" w:eastAsia="標楷體-繁" w:hAnsi="Times New Roman" w:cs="Times New Roman"/>
+        </w:rPr>
+      </w:pPr>
+      <w:r>
+        <w:rPr>
+          <w:rFonts w:ascii="Times New Roman" w:eastAsia="標楷體-繁" w:hAnsi="Times New Roman" w:cs="Times New Roman"/>
+          <w:b/>
+          <w:bCs/>
+        </w:rPr>
+        <w:t>策略（</w:t>
+      </w:r>
+      <w:r>
+        <w:rPr>
+          <w:rFonts w:ascii="Times New Roman" w:eastAsia="標楷體-繁" w:hAnsi="Times New Roman" w:cs="Times New Roman"/>
+          <w:b/>
+          <w:bCs/>
+        </w:rPr>
+        <w:t>Policy</w:t>
+      </w:r>
+      <w:r>
+        <w:rPr>
+          <w:rFonts w:ascii="Times New Roman" w:eastAsia="標楷體-繁" w:hAnsi="Times New Roman" w:cs="Times New Roman"/>
+          <w:b/>
+          <w:bCs/>
+        </w:rPr>
+        <w:t>）</w:t>
+      </w:r>
+      <w:r>
+        <w:rPr>
+          <w:rFonts w:ascii="Times New Roman" w:eastAsia="標楷體-繁" w:hAnsi="Times New Roman" w:cs="Times New Roman"/>
+          <w:b/>
+          <w:bCs/>
+        </w:rPr>
+        <w:t>設計</w:t>
+      </w:r>
+      <w:r>
+        <w:rPr>
+          <w:rFonts w:ascii="Times New Roman" w:eastAsia="標楷體-繁" w:hAnsi="Times New Roman" w:cs="Times New Roman"/>
+        </w:rPr>
+        <w:t>：</w:t>
+      </w:r>
+      <w:r>
+        <w:rPr>
+          <w:rFonts w:ascii="Times New Roman" w:eastAsia="標楷體-繁" w:hAnsi="Times New Roman" w:cs="Times New Roman"/>
+        </w:rPr>
+        <w:t>採用</w:t>
+      </w:r>
+      <w:r>
+        <w:rPr>
+          <w:rFonts w:ascii="Times New Roman" w:eastAsia="標楷體-繁" w:hAnsi="Times New Roman" w:cs="Times New Roman"/>
+        </w:rPr>
+        <w:t>ε</w:t>
+      </w:r>
+      <w:r>
+        <w:rPr>
+          <w:rFonts w:ascii="Times New Roman" w:eastAsia="標楷體-繁" w:hAnsi="Times New Roman" w:cs="Times New Roman"/>
+        </w:rPr>
+        <w:t>-greedy</w:t>
+      </w:r>
+      <w:r>
+        <w:rPr>
+          <w:rFonts w:ascii="Times New Roman" w:eastAsia="標楷體-繁" w:hAnsi="Times New Roman" w:cs="Times New Roman"/>
+        </w:rPr>
+        <w:t>的方式</w:t>
+      </w:r>
+      <w:r>
+        <w:rPr>
+          <w:rFonts w:ascii="Times New Roman" w:eastAsia="標楷體-繁" w:hAnsi="Times New Roman" w:cs="Times New Roman"/>
+        </w:rPr>
+        <w:t>，</w:t>
+      </w:r>
+      <w:r>
+        <w:rPr>
+          <w:rFonts w:ascii="Times New Roman" w:eastAsia="標楷體-繁" w:hAnsi="Times New Roman" w:cs="Times New Roman"/>
+        </w:rPr>
+        <w:t>在訓練初期以較高機率隨機選擇動作進行探索（</w:t>
+      </w:r>
+      <w:r>
+        <w:rPr>
+          <w:rFonts w:ascii="Times New Roman" w:eastAsia="標楷體-繁" w:hAnsi="Times New Roman" w:cs="Times New Roman"/>
+        </w:rPr>
+        <w:t>ε=1</w:t>
+      </w:r>
+      <w:r>
+        <w:rPr>
+          <w:rFonts w:ascii="Times New Roman" w:eastAsia="標楷體-繁" w:hAnsi="Times New Roman" w:cs="Times New Roman"/>
+        </w:rPr>
+        <w:t>），隨著訓練次數逐步降低探索率</w:t>
+      </w:r>
+      <w:r>
+        <w:rPr>
+          <w:rFonts w:ascii="Times New Roman" w:eastAsia="標楷體-繁" w:hAnsi="Times New Roman" w:cs="Times New Roman" w:hint="eastAsia"/>
+        </w:rPr>
+        <w:t>（</w:t>
+      </w:r>
+      <w:r>
+        <w:rPr>
+          <w:rFonts w:ascii="Times New Roman" w:eastAsia="標楷體-繁" w:hAnsi="Times New Roman" w:cs="Times New Roman"/>
+        </w:rPr>
+        <w:t>ε</w:t>
+      </w:r>
+      <w:r>
+        <w:rPr>
+          <w:rFonts w:ascii="Times New Roman" w:eastAsia="標楷體-繁" w:hAnsi="Times New Roman" w:cs="Times New Roman"/>
+        </w:rPr>
+        <w:t xml:space="preserve"> decay</w:t>
+      </w:r>
+      <w:r>
+        <w:rPr>
+          <w:rFonts w:ascii="Times New Roman" w:eastAsia="標楷體-繁" w:hAnsi="Times New Roman" w:cs="Times New Roman" w:hint="eastAsia"/>
+        </w:rPr>
+        <w:t>）</w:t>
+      </w:r>
+      <w:r>
+        <w:rPr>
+          <w:rFonts w:ascii="Times New Roman" w:eastAsia="標楷體-繁" w:hAnsi="Times New Roman" w:cs="Times New Roman"/>
+        </w:rPr>
+        <w:t>，轉向利用學得的最佳策略</w:t>
+      </w:r>
+      <w:r>
+        <w:rPr>
+          <w:rFonts w:ascii="Times New Roman" w:eastAsia="標楷體-繁" w:hAnsi="Times New Roman" w:cs="Times New Roman" w:hint="eastAsia"/>
+        </w:rPr>
+        <w:t>（</w:t>
+      </w:r>
+      <w:r>
+        <w:rPr>
+          <w:rFonts w:ascii="Times New Roman" w:eastAsia="標楷體-繁" w:hAnsi="Times New Roman" w:cs="Times New Roman"/>
+        </w:rPr>
+        <w:t>Q table</w:t>
+      </w:r>
+      <w:r>
+        <w:rPr>
+          <w:rFonts w:ascii="Times New Roman" w:eastAsia="標楷體-繁" w:hAnsi="Times New Roman" w:cs="Times New Roman" w:hint="eastAsia"/>
+        </w:rPr>
+        <w:t>）</w:t>
+      </w:r>
+      <w:r>
+        <w:rPr>
+          <w:rFonts w:ascii="Times New Roman" w:eastAsia="標楷體-繁" w:hAnsi="Times New Roman" w:cs="Times New Roman"/>
+        </w:rPr>
+        <w:t>。</w:t>
+      </w:r>
+    </w:p>
+    <w:p>
+      <w:pPr>
+        <w:pStyle w:val="p1"/>
+        <w:numPr>
+          <w:ilvl w:val="0"/>
+          <w:numId w:val="9"/>
+        </w:numPr>
+        <w:spacing w:before="240" w:beforeAutospacing="0"/>
+        <w:rPr>
+          <w:rFonts w:ascii="Times New Roman" w:eastAsia="標楷體-繁" w:hAnsi="Times New Roman" w:cs="Times New Roman"/>
+        </w:rPr>
+      </w:pPr>
+      <w:r>
+        <w:rPr>
+          <w:rFonts w:ascii="Times New Roman" w:eastAsia="標楷體-繁" w:hAnsi="Times New Roman" w:cs="Times New Roman" w:hint="eastAsia"/>
+          <w:b/>
+          <w:bCs/>
+        </w:rPr>
+        <w:t>三個</w:t>
+      </w:r>
+      <w:r>
+        <w:rPr>
+          <w:rFonts w:ascii="Times New Roman" w:eastAsia="標楷體-繁" w:hAnsi="Times New Roman" w:cs="Times New Roman" w:hint="eastAsia"/>
+          <w:b/>
+          <w:bCs/>
+        </w:rPr>
+        <w:t>感測器距離</w:t>
+      </w:r>
+      <w:r>
+        <w:rPr>
+          <w:rFonts w:ascii="Times New Roman" w:eastAsia="標楷體-繁" w:hAnsi="Times New Roman" w:cs="Times New Roman" w:hint="eastAsia"/>
+          <w:b/>
+          <w:bCs/>
+        </w:rPr>
+        <w:t>與動作</w:t>
+      </w:r>
+      <w:r>
+        <w:rPr>
+          <w:rFonts w:ascii="Times New Roman" w:eastAsia="標楷體-繁" w:hAnsi="Times New Roman" w:cs="Times New Roman" w:hint="eastAsia"/>
+          <w:b/>
+          <w:bCs/>
+        </w:rPr>
+        <w:t>（</w:t>
+      </w:r>
+      <w:r>
+        <w:rPr>
+          <w:rFonts w:ascii="Times New Roman" w:eastAsia="標楷體-繁" w:hAnsi="Times New Roman" w:cs="Times New Roman"/>
+          <w:b/>
+          <w:bCs/>
+        </w:rPr>
+        <w:t>state</w:t>
+      </w:r>
+      <w:r>
+        <w:rPr>
+          <w:rFonts w:ascii="Times New Roman" w:eastAsia="標楷體-繁" w:hAnsi="Times New Roman" w:cs="Times New Roman" w:hint="eastAsia"/>
+          <w:b/>
+          <w:bCs/>
+        </w:rPr>
+        <w:t xml:space="preserve"> </w:t>
+      </w:r>
+      <w:r>
+        <w:rPr>
+          <w:rFonts w:ascii="Times New Roman" w:eastAsia="標楷體-繁" w:hAnsi="Times New Roman" w:cs="Times New Roman"/>
+          <w:b/>
+          <w:bCs/>
+        </w:rPr>
+        <w:t>&amp; action</w:t>
+      </w:r>
+      <w:r>
+        <w:rPr>
+          <w:rFonts w:ascii="Times New Roman" w:eastAsia="標楷體-繁" w:hAnsi="Times New Roman" w:cs="Times New Roman" w:hint="eastAsia"/>
+          <w:b/>
+          <w:bCs/>
+        </w:rPr>
+        <w:t>）</w:t>
+      </w:r>
+      <w:r>
+        <w:rPr>
+          <w:rFonts w:ascii="Times New Roman" w:eastAsia="標楷體-繁" w:hAnsi="Times New Roman" w:cs="Times New Roman" w:hint="eastAsia"/>
+        </w:rPr>
+        <w:t>：</w:t>
+      </w:r>
+      <w:r>
+        <w:rPr>
+          <w:rFonts w:ascii="Times New Roman" w:eastAsia="標楷體-繁" w:hAnsi="Times New Roman" w:cs="Times New Roman" w:hint="eastAsia"/>
+        </w:rPr>
+        <w:t>三個感測器的數值會以每</w:t>
+      </w:r>
+      <w:r>
+        <w:rPr>
+          <w:rFonts w:ascii="Times New Roman" w:eastAsia="標楷體-繁" w:hAnsi="Times New Roman" w:cs="Times New Roman"/>
+        </w:rPr>
+        <w:t>5</w:t>
+      </w:r>
+      <w:r>
+        <w:rPr>
+          <w:rFonts w:ascii="Times New Roman" w:eastAsia="標楷體-繁" w:hAnsi="Times New Roman" w:cs="Times New Roman" w:hint="eastAsia"/>
+        </w:rPr>
+        <w:t>個單位切割，並分成至多</w:t>
+      </w:r>
+      <w:r>
+        <w:rPr>
+          <w:rFonts w:ascii="Times New Roman" w:eastAsia="標楷體-繁" w:hAnsi="Times New Roman" w:cs="Times New Roman"/>
+        </w:rPr>
+        <w:t>6</w:t>
+      </w:r>
+      <w:r>
+        <w:rPr>
+          <w:rFonts w:ascii="Times New Roman" w:eastAsia="標楷體-繁" w:hAnsi="Times New Roman" w:cs="Times New Roman" w:hint="eastAsia"/>
+        </w:rPr>
+        <w:t>等分</w:t>
+      </w:r>
+      <w:r>
+        <w:rPr>
+          <w:rFonts w:ascii="Times New Roman" w:eastAsia="標楷體-繁" w:hAnsi="Times New Roman" w:cs="Times New Roman" w:hint="eastAsia"/>
+        </w:rPr>
+        <w:t>，總共會有</w:t>
+      </w:r>
+      <w:r>
+        <w:rPr>
+          <w:rFonts w:ascii="Times New Roman" w:eastAsia="標楷體-繁" w:hAnsi="Times New Roman" w:cs="Times New Roman"/>
+        </w:rPr>
+        <w:t>216</w:t>
+      </w:r>
+      <w:r>
+        <w:rPr>
+          <w:rFonts w:ascii="Times New Roman" w:eastAsia="標楷體-繁" w:hAnsi="Times New Roman" w:cs="Times New Roman" w:hint="eastAsia"/>
+        </w:rPr>
+        <w:t>種狀態</w:t>
+      </w:r>
+      <w:r>
+        <w:rPr>
+          <w:rFonts w:ascii="Times New Roman" w:eastAsia="標楷體-繁" w:hAnsi="Times New Roman" w:cs="Times New Roman" w:hint="eastAsia"/>
+        </w:rPr>
+        <w:t>。</w:t>
+      </w:r>
+      <w:r>
+        <w:rPr>
+          <w:rFonts w:ascii="Times New Roman" w:eastAsia="標楷體-繁" w:hAnsi="Times New Roman" w:cs="Times New Roman" w:hint="eastAsia"/>
+        </w:rPr>
+        <w:t>動作的話以</w:t>
+      </w:r>
+      <w:r>
+        <w:rPr>
+          <w:rFonts w:ascii="Times New Roman" w:eastAsia="標楷體-繁" w:hAnsi="Times New Roman" w:cs="Times New Roman"/>
+        </w:rPr>
+        <w:t>40</w:t>
+      </w:r>
+      <w:r>
+        <w:rPr>
+          <w:rFonts w:ascii="Times New Roman" w:eastAsia="標楷體-繁" w:hAnsi="Times New Roman" w:cs="Times New Roman" w:hint="eastAsia"/>
+        </w:rPr>
+        <w:t>度切割，總共有三種動作。</w:t>
+      </w:r>
+    </w:p>
+    <w:p>
+      <w:pPr>
+        <w:pStyle w:val="p1"/>
+        <w:numPr>
+          <w:ilvl w:val="0"/>
+          <w:numId w:val="9"/>
+        </w:numPr>
+        <w:spacing w:before="0" w:beforeAutospacing="0" w:after="0" w:afterAutospacing="0"/>
+        <w:jc w:val="center"/>
+        <w:rPr>
+          <w:vertAlign w:val="subscript"/>
+        </w:rPr>
+      </w:pPr>
+      <m:oMath>
+        <m:r>
+          <w:rPr>
+            <w:rFonts w:ascii="Cambria Math" w:eastAsia="標楷體-繁" w:hAnsi="Cambria Math" w:cs="Times New Roman"/>
+            <w:vertAlign w:val="subscript"/>
+          </w:rPr>
+          <m:t>state=</m:t>
+        </m:r>
+        <m:d>
+          <m:dPr>
+            <m:ctrlPr>
+              <w:rPr>
+                <w:rFonts w:ascii="Cambria Math" w:eastAsia="標楷體-繁" w:hAnsi="Cambria Math" w:cs="Times New Roman"/>
+                <w:i/>
+                <w:vertAlign w:val="subscript"/>
+              </w:rPr>
+            </m:ctrlPr>
+          </m:dPr>
+          <m:e>
+            <m:sSub>
+              <m:sSubPr>
+                <m:ctrlPr>
+                  <w:rPr>
+                    <w:rFonts w:ascii="Cambria Math" w:eastAsia="標楷體-繁" w:hAnsi="Cambria Math" w:cs="Times New Roman"/>
+                    <w:i/>
+                    <w:vertAlign w:val="subscript"/>
+                  </w:rPr>
+                </m:ctrlPr>
+              </m:sSubPr>
+              <m:e>
+                <m:r>
+                  <w:rPr>
+                    <w:rFonts w:ascii="Cambria Math" w:eastAsia="標楷體-繁" w:hAnsi="Cambria Math" w:cs="Times New Roman"/>
+                    <w:vertAlign w:val="subscript"/>
+                  </w:rPr>
+                  <m:t>b</m:t>
+                </m:r>
+              </m:e>
+              <m:sub>
+                <m:r>
+                  <m:rPr>
+                    <m:nor/>
+                  </m:rPr>
+                  <w:rPr>
+                    <w:rFonts w:ascii="Cambria Math" w:eastAsia="標楷體-繁" w:hAnsi="Cambria Math" w:cs="Times New Roman"/>
+                    <w:vertAlign w:val="subscript"/>
+                  </w:rPr>
+                  <m:t>left</m:t>
+                </m:r>
+              </m:sub>
+            </m:sSub>
+            <m:r>
+              <w:rPr>
+                <w:rFonts w:ascii="Cambria Math" w:eastAsia="標楷體-繁" w:hAnsi="Cambria Math" w:cs="Times New Roman"/>
+                <w:vertAlign w:val="subscript"/>
+              </w:rPr>
+              <m:t>,</m:t>
+            </m:r>
+            <m:sSub>
+              <m:sSubPr>
+                <m:ctrlPr>
+                  <w:rPr>
+                    <w:rFonts w:ascii="Cambria Math" w:eastAsia="標楷體-繁" w:hAnsi="Cambria Math" w:cs="Times New Roman"/>
+                    <w:i/>
+                    <w:vertAlign w:val="subscript"/>
+                  </w:rPr>
+                </m:ctrlPr>
+              </m:sSubPr>
+              <m:e>
+                <m:r>
+                  <w:rPr>
+                    <w:rFonts w:ascii="Cambria Math" w:eastAsia="標楷體-繁" w:hAnsi="Cambria Math" w:cs="Times New Roman"/>
+                    <w:vertAlign w:val="subscript"/>
+                  </w:rPr>
+                  <m:t>b</m:t>
+                </m:r>
+              </m:e>
+              <m:sub>
+                <m:r>
+                  <m:rPr>
+                    <m:nor/>
+                  </m:rPr>
+                  <w:rPr>
+                    <w:rFonts w:ascii="Cambria Math" w:eastAsia="標楷體-繁" w:hAnsi="Cambria Math" w:cs="Times New Roman"/>
+                    <w:vertAlign w:val="subscript"/>
+                  </w:rPr>
+                  <m:t>front</m:t>
+                </m:r>
+              </m:sub>
+            </m:sSub>
+            <m:r>
+              <w:rPr>
+                <w:rFonts w:ascii="Cambria Math" w:eastAsia="標楷體-繁" w:hAnsi="Cambria Math" w:cs="Times New Roman"/>
+                <w:vertAlign w:val="subscript"/>
+              </w:rPr>
+              <m:t>,</m:t>
+            </m:r>
+            <m:sSub>
+              <m:sSubPr>
+                <m:ctrlPr>
+                  <w:rPr>
+                    <w:rFonts w:ascii="Cambria Math" w:eastAsia="標楷體-繁" w:hAnsi="Cambria Math" w:cs="Times New Roman"/>
+                    <w:i/>
+                    <w:vertAlign w:val="subscript"/>
+                  </w:rPr>
+                </m:ctrlPr>
+              </m:sSubPr>
+              <m:e>
+                <m:r>
+                  <w:rPr>
+                    <w:rFonts w:ascii="Cambria Math" w:eastAsia="標楷體-繁" w:hAnsi="Cambria Math" w:cs="Times New Roman"/>
+                    <w:vertAlign w:val="subscript"/>
+                  </w:rPr>
+                  <m:t>b</m:t>
+                </m:r>
+              </m:e>
+              <m:sub>
+                <m:r>
+                  <m:rPr>
+                    <m:nor/>
+                  </m:rPr>
+                  <w:rPr>
+                    <w:rFonts w:ascii="Cambria Math" w:eastAsia="標楷體-繁" w:hAnsi="Cambria Math" w:cs="Times New Roman"/>
+                    <w:vertAlign w:val="subscript"/>
+                  </w:rPr>
+                  <m:t>right</m:t>
+                </m:r>
+              </m:sub>
+            </m:sSub>
+          </m:e>
+        </m:d>
+        <m:func>
+          <m:funcPr>
+            <m:ctrlPr>
+              <w:rPr>
+                <w:rFonts w:ascii="Cambria Math" w:eastAsia="標楷體-繁" w:hAnsi="Cambria Math" w:cs="Times New Roman"/>
+                <w:i/>
+                <w:vertAlign w:val="subscript"/>
+              </w:rPr>
+            </m:ctrlPr>
+          </m:funcPr>
+          <m:fName>
+            <m:r>
+              <w:rPr>
+                <w:rFonts w:ascii="Cambria Math" w:eastAsia="標楷體-繁" w:hAnsi="Cambria Math" w:cs="Times New Roman"/>
+                <w:vertAlign w:val="subscript"/>
+              </w:rPr>
+              <m:t xml:space="preserve">,  </m:t>
+            </m:r>
+            <m:r>
+              <w:rPr>
+                <w:rFonts w:ascii="Cambria Math" w:eastAsia="標楷體-繁" w:hAnsi="Cambria Math" w:cs="Times New Roman"/>
+                <w:vertAlign w:val="subscript"/>
+              </w:rPr>
+              <m:t>b=min</m:t>
+            </m:r>
+          </m:fName>
+          <m:e>
+            <m:d>
+              <m:dPr>
+                <m:ctrlPr>
+                  <w:rPr>
+                    <w:rFonts w:ascii="Cambria Math" w:eastAsia="標楷體-繁" w:hAnsi="Cambria Math" w:cs="Times New Roman"/>
+                    <w:vertAlign w:val="subscript"/>
+                  </w:rPr>
+                </m:ctrlPr>
+              </m:dPr>
+              <m:e>
+                <m:d>
+                  <m:dPr>
+                    <m:begChr m:val="⌊"/>
+                    <m:endChr m:val="⌋"/>
+                    <m:ctrlPr>
+                      <w:rPr>
+                        <w:rFonts w:ascii="Cambria Math" w:eastAsia="標楷體-繁" w:hAnsi="Cambria Math" w:cs="Times New Roman"/>
+                        <w:vertAlign w:val="subscript"/>
+                      </w:rPr>
+                    </m:ctrlPr>
+                  </m:dPr>
+                  <m:e>
+                    <m:f>
+                      <m:fPr>
+                        <m:ctrlPr>
+                          <w:rPr>
+                            <w:rFonts w:ascii="Cambria Math" w:eastAsia="標楷體-繁" w:hAnsi="Cambria Math" w:cs="Times New Roman"/>
+                            <w:vertAlign w:val="subscript"/>
+                          </w:rPr>
+                        </m:ctrlPr>
+                      </m:fPr>
+                      <m:num>
+                        <m:r>
+                          <w:rPr>
+                            <w:rFonts w:ascii="Cambria Math" w:eastAsia="標楷體-繁" w:hAnsi="Cambria Math" w:cs="Times New Roman"/>
+                            <w:vertAlign w:val="subscript"/>
+                          </w:rPr>
+                          <m:t>s</m:t>
+                        </m:r>
+                        <m:ctrlPr>
+                          <w:rPr>
+                            <w:rFonts w:ascii="Cambria Math" w:eastAsia="標楷體-繁" w:hAnsi="Cambria Math" w:cs="Times New Roman"/>
+                            <w:i/>
+                            <w:vertAlign w:val="subscript"/>
+                          </w:rPr>
+                        </m:ctrlPr>
+                      </m:num>
+                      <m:den>
+                        <m:r>
+                          <w:rPr>
+                            <w:rFonts w:ascii="Cambria Math" w:eastAsia="標楷體-繁" w:hAnsi="Cambria Math" w:cs="Times New Roman"/>
+                            <w:vertAlign w:val="subscript"/>
+                          </w:rPr>
+                          <m:t>5</m:t>
+                        </m:r>
+                        <m:ctrlPr>
+                          <w:rPr>
+                            <w:rFonts w:ascii="Cambria Math" w:eastAsia="標楷體-繁" w:hAnsi="Cambria Math" w:cs="Times New Roman"/>
+                            <w:i/>
+                            <w:vertAlign w:val="subscript"/>
+                          </w:rPr>
+                        </m:ctrlPr>
+                      </m:den>
+                    </m:f>
+                  </m:e>
+                </m:d>
+                <m:r>
+                  <w:rPr>
+                    <w:rFonts w:ascii="Cambria Math" w:eastAsia="標楷體-繁" w:hAnsi="Cambria Math" w:cs="Times New Roman"/>
+                    <w:vertAlign w:val="subscript"/>
+                  </w:rPr>
+                  <m:t>,5</m:t>
+                </m:r>
+                <m:ctrlPr>
+                  <w:rPr>
+                    <w:rFonts w:ascii="Cambria Math" w:eastAsia="標楷體-繁" w:hAnsi="Cambria Math" w:cs="Times New Roman"/>
+                    <w:i/>
+                    <w:vertAlign w:val="subscript"/>
+                  </w:rPr>
+                </m:ctrlPr>
+              </m:e>
+            </m:d>
+            <m:r>
+              <w:rPr>
+                <w:rFonts w:ascii="Cambria Math" w:eastAsia="標楷體-繁" w:hAnsi="Cambria Math" w:cs="Times New Roman"/>
+                <w:vertAlign w:val="subscript"/>
+              </w:rPr>
+              <m:t>,  b</m:t>
+            </m:r>
+            <m:r>
+              <m:rPr>
+                <m:sty m:val="p"/>
+              </m:rPr>
+              <w:rPr>
+                <w:rFonts w:ascii="Cambria Math" w:eastAsia="標楷體-繁" w:hAnsi="Cambria Math" w:cs="Times New Roman"/>
+                <w:vertAlign w:val="subscript"/>
+              </w:rPr>
+              <m:t>∈</m:t>
+            </m:r>
+            <m:r>
+              <m:rPr>
+                <m:lit/>
+              </m:rPr>
+              <w:rPr>
+                <w:rFonts w:ascii="Cambria Math" w:eastAsia="標楷體-繁" w:hAnsi="Cambria Math" w:cs="Times New Roman"/>
+                <w:vertAlign w:val="subscript"/>
+              </w:rPr>
+              <m:t>{</m:t>
+            </m:r>
+            <m:r>
+              <w:rPr>
+                <w:rFonts w:ascii="Cambria Math" w:eastAsia="標楷體-繁" w:hAnsi="Cambria Math" w:cs="Times New Roman"/>
+                <w:vertAlign w:val="subscript"/>
+              </w:rPr>
+              <m:t>0, 1, 2, 3, 4, 5}</m:t>
+            </m:r>
+          </m:e>
+        </m:func>
+      </m:oMath>
+    </w:p>
+    <w:p>
+      <w:pPr>
+        <w:pStyle w:val="p1"/>
+        <w:spacing w:before="0" w:beforeAutospacing="0" w:after="0" w:afterAutospacing="0"/>
+        <w:jc w:val="center"/>
+        <w:rPr>
+          <w:vertAlign w:val="subscript"/>
+        </w:rPr>
+      </w:pPr>
+      <m:oMathPara>
+        <m:oMath>
+          <m:r>
+            <w:rPr>
+              <w:rFonts w:ascii="Cambria Math" w:eastAsia="標楷體-繁" w:hAnsi="Cambria Math" w:cs="Times New Roman"/>
+              <w:vertAlign w:val="subscript"/>
+            </w:rPr>
+            <m:t>a</m:t>
+          </m:r>
+          <m:r>
+            <w:rPr>
+              <w:rFonts w:ascii="Cambria Math" w:eastAsia="標楷體-繁" w:hAnsi="Cambria Math" w:cs="Times New Roman"/>
+              <w:vertAlign w:val="subscript"/>
+            </w:rPr>
+            <m:t>c</m:t>
+          </m:r>
+          <m:r>
+            <w:rPr>
+              <w:rFonts w:ascii="Cambria Math" w:eastAsia="標楷體-繁" w:hAnsi="Cambria Math" w:cs="Times New Roman"/>
+              <w:vertAlign w:val="subscript"/>
+            </w:rPr>
+            <m:t>tion</m:t>
+          </m:r>
+          <m:r>
+            <w:rPr>
+              <w:rFonts w:ascii="Cambria Math" w:hAnsi="Cambria Math"/>
+              <w:vertAlign w:val="subscript"/>
+            </w:rPr>
+            <m:t>=</m:t>
+          </m:r>
+          <m:r>
+            <m:rPr>
+              <m:lit/>
+            </m:rPr>
+            <w:rPr>
+              <w:rFonts w:ascii="Cambria Math" w:hAnsi="Cambria Math"/>
+              <w:vertAlign w:val="subscript"/>
+            </w:rPr>
+            <m:t>{</m:t>
+          </m:r>
+          <m:r>
+            <w:rPr>
+              <w:rFonts w:ascii="Cambria Math" w:hAnsi="Cambria Math"/>
+              <w:vertAlign w:val="subscript"/>
+            </w:rPr>
+            <m:t>-</m:t>
+          </m:r>
+          <m:sSup>
+            <m:sSupPr>
+              <m:ctrlPr>
+                <w:rPr>
+                  <w:rFonts w:ascii="Cambria Math" w:hAnsi="Cambria Math"/>
+                  <w:i/>
+                  <w:vertAlign w:val="subscript"/>
+                </w:rPr>
+              </m:ctrlPr>
+            </m:sSupPr>
+            <m:e>
+              <m:r>
+                <w:rPr>
+                  <w:rFonts w:ascii="Cambria Math" w:hAnsi="Cambria Math"/>
+                  <w:vertAlign w:val="subscript"/>
+                </w:rPr>
+                <m:t>40</m:t>
+              </m:r>
+            </m:e>
+            <m:sup>
+              <m:r>
+                <m:rPr>
+                  <m:sty m:val="p"/>
+                </m:rPr>
+                <w:rPr>
+                  <w:rFonts w:ascii="Cambria Math" w:hAnsi="Cambria Math"/>
+                  <w:vertAlign w:val="subscript"/>
+                </w:rPr>
+                <m:t>∘</m:t>
+              </m:r>
+            </m:sup>
+          </m:sSup>
+          <m:r>
+            <w:rPr>
+              <w:rFonts w:ascii="Cambria Math" w:hAnsi="Cambria Math"/>
+              <w:vertAlign w:val="subscript"/>
+            </w:rPr>
+            <m:t>,</m:t>
+          </m:r>
+          <m:sSup>
+            <m:sSupPr>
+              <m:ctrlPr>
+                <w:rPr>
+                  <w:rFonts w:ascii="Cambria Math" w:hAnsi="Cambria Math"/>
+                  <w:i/>
+                  <w:vertAlign w:val="subscript"/>
+                </w:rPr>
+              </m:ctrlPr>
+            </m:sSupPr>
+            <m:e>
+              <m:r>
+                <w:rPr>
+                  <w:rFonts w:ascii="Cambria Math" w:hAnsi="Cambria Math"/>
+                  <w:vertAlign w:val="subscript"/>
+                </w:rPr>
+                <m:t>0</m:t>
+              </m:r>
+            </m:e>
+            <m:sup>
+              <m:r>
+                <m:rPr>
+                  <m:sty m:val="p"/>
+                </m:rPr>
+                <w:rPr>
+                  <w:rFonts w:ascii="Cambria Math" w:hAnsi="Cambria Math"/>
+                  <w:vertAlign w:val="subscript"/>
+                </w:rPr>
+                <m:t>∘</m:t>
+              </m:r>
+            </m:sup>
+          </m:sSup>
+          <m:r>
+            <w:rPr>
+              <w:rFonts w:ascii="Cambria Math" w:hAnsi="Cambria Math"/>
+              <w:vertAlign w:val="subscript"/>
+            </w:rPr>
+            <m:t>,+</m:t>
+          </m:r>
+          <m:sSup>
+            <m:sSupPr>
+              <m:ctrlPr>
+                <w:rPr>
+                  <w:rFonts w:ascii="Cambria Math" w:hAnsi="Cambria Math"/>
+                  <w:i/>
+                  <w:vertAlign w:val="subscript"/>
+                </w:rPr>
+              </m:ctrlPr>
+            </m:sSupPr>
+            <m:e>
+              <m:r>
+                <w:rPr>
+                  <w:rFonts w:ascii="Cambria Math" w:hAnsi="Cambria Math"/>
+                  <w:vertAlign w:val="subscript"/>
+                </w:rPr>
+                <m:t>40</m:t>
+              </m:r>
+            </m:e>
+            <m:sup>
+              <m:r>
+                <m:rPr>
+                  <m:sty m:val="p"/>
+                </m:rPr>
+                <w:rPr>
+                  <w:rFonts w:ascii="Cambria Math" w:hAnsi="Cambria Math"/>
+                  <w:vertAlign w:val="subscript"/>
+                </w:rPr>
+                <m:t>∘</m:t>
+              </m:r>
+            </m:sup>
+          </m:sSup>
+          <m:r>
+            <m:rPr>
+              <m:lit/>
+            </m:rPr>
+            <w:rPr>
+              <w:rFonts w:ascii="Cambria Math" w:hAnsi="Cambria Math"/>
+              <w:vertAlign w:val="subscript"/>
+            </w:rPr>
+            <m:t>}</m:t>
+          </m:r>
+        </m:oMath>
+      </m:oMathPara>
+    </w:p>
+    <w:p>
+      <w:pPr>
+        <w:pStyle w:val="p1"/>
+        <w:numPr>
+          <w:ilvl w:val="0"/>
+          <w:numId w:val="9"/>
+        </w:numPr>
+        <w:spacing w:before="240" w:beforeAutospacing="0"/>
+        <w:rPr>
+          <w:rFonts w:ascii="Times New Roman" w:eastAsia="標楷體-繁" w:hAnsi="Times New Roman" w:cs="Times New Roman" w:hint="eastAsia"/>
+        </w:rPr>
+      </w:pPr>
+      <w:r>
+        <w:rPr>
+          <w:rFonts w:ascii="Times New Roman" w:eastAsia="標楷體-繁" w:hAnsi="Times New Roman" w:cs="Times New Roman" w:hint="eastAsia"/>
+          <w:b/>
+          <w:bCs/>
+        </w:rPr>
+        <w:t>獎勵（</w:t>
+      </w:r>
+      <w:r>
+        <w:rPr>
+          <w:rFonts w:ascii="Times New Roman" w:eastAsia="標楷體-繁" w:hAnsi="Times New Roman" w:cs="Times New Roman"/>
+          <w:b/>
+          <w:bCs/>
+        </w:rPr>
+        <w:t>Reward</w:t>
+      </w:r>
+      <w:r>
+        <w:rPr>
+          <w:rFonts w:ascii="Times New Roman" w:eastAsia="標楷體-繁" w:hAnsi="Times New Roman" w:cs="Times New Roman" w:hint="eastAsia"/>
+          <w:b/>
+          <w:bCs/>
+        </w:rPr>
+        <w:t>）設計</w:t>
+      </w:r>
+      <w:r>
+        <w:rPr>
+          <w:rFonts w:ascii="Times New Roman" w:eastAsia="標楷體-繁" w:hAnsi="Times New Roman" w:cs="Times New Roman" w:hint="eastAsia"/>
+        </w:rPr>
+        <w:t>：</w:t>
+      </w:r>
+      <w:r>
+        <w:rPr>
+          <w:rFonts w:ascii="Times New Roman" w:eastAsia="標楷體-繁" w:hAnsi="Times New Roman" w:cs="Times New Roman" w:hint="eastAsia"/>
+        </w:rPr>
+        <w:t>如果車子抵達終點：</w:t>
+      </w:r>
+      <w:r>
+        <w:rPr>
+          <w:rFonts w:ascii="Times New Roman" w:eastAsia="標楷體-繁" w:hAnsi="Times New Roman" w:cs="Times New Roman"/>
+        </w:rPr>
+        <w:t>+</w:t>
+      </w:r>
+      <w:r>
+        <w:rPr>
+          <w:rFonts w:ascii="Times New Roman" w:eastAsia="標楷體-繁" w:hAnsi="Times New Roman" w:cs="Times New Roman" w:hint="eastAsia"/>
+        </w:rPr>
+        <w:t>1</w:t>
+      </w:r>
+      <w:r>
+        <w:rPr>
+          <w:rFonts w:ascii="Times New Roman" w:eastAsia="標楷體-繁" w:hAnsi="Times New Roman" w:cs="Times New Roman"/>
+        </w:rPr>
+        <w:t>000</w:t>
+      </w:r>
+      <w:r>
+        <w:rPr>
+          <w:rFonts w:ascii="Times New Roman" w:eastAsia="標楷體-繁" w:hAnsi="Times New Roman" w:cs="Times New Roman" w:hint="eastAsia"/>
+        </w:rPr>
+        <w:t>；碰到邊界：</w:t>
+      </w:r>
+      <w:r>
+        <w:rPr>
+          <w:rFonts w:ascii="Times New Roman" w:eastAsia="標楷體-繁" w:hAnsi="Times New Roman" w:cs="Times New Roman"/>
+        </w:rPr>
+        <w:t>-100</w:t>
+      </w:r>
+      <w:r>
+        <w:rPr>
+          <w:rFonts w:ascii="Times New Roman" w:eastAsia="標楷體-繁" w:hAnsi="Times New Roman" w:cs="Times New Roman" w:hint="eastAsia"/>
+        </w:rPr>
+        <w:t>；</w:t>
+      </w:r>
+      <w:r>
+        <w:rPr>
+          <w:rFonts w:ascii="Times New Roman" w:eastAsia="標楷體-繁" w:hAnsi="Times New Roman" w:cs="Times New Roman" w:hint="eastAsia"/>
+        </w:rPr>
+        <w:t>其餘每走一步：</w:t>
+      </w:r>
+      <w:r>
+        <w:rPr>
+          <w:rFonts w:ascii="Times New Roman" w:eastAsia="標楷體-繁" w:hAnsi="Times New Roman" w:cs="Times New Roman"/>
+        </w:rPr>
+        <w:t>+1</w:t>
+      </w:r>
+      <w:r>
+        <w:rPr>
+          <w:rFonts w:ascii="Times New Roman" w:eastAsia="標楷體-繁" w:hAnsi="Times New Roman" w:cs="Times New Roman" w:hint="eastAsia"/>
+        </w:rPr>
+        <w:t>。</w:t>
       </w:r>
     </w:p>
     <w:tbl>
@@ -1354,366 +3177,621 @@
     </w:tbl>
     <w:p>
       <w:pPr>
-        <w:spacing w:line="240" w:lineRule="auto"/>
-        <w:rPr>
-          <w:rFonts w:ascii="Times New Roman" w:eastAsia="標楷體-繁" w:hAnsi="Times New Roman" w:cs="Times New Roman"/>
-          <w:b/>
-          <w:bCs/>
-        </w:rPr>
-      </w:pPr>
-      <w:r>
-        <w:rPr>
-          <w:rFonts w:ascii="Times New Roman" w:eastAsia="標楷體-繁" w:hAnsi="Times New Roman" w:cs="Times New Roman"/>
-          <w:b/>
-          <w:bCs/>
-        </w:rPr>
-        <w:t>一開始</w:t>
-      </w:r>
-      <w:r>
-        <w:rPr>
-          <w:rFonts w:ascii="Times New Roman" w:eastAsia="標楷體-繁" w:hAnsi="Times New Roman" w:cs="Times New Roman"/>
-          <w:b/>
-          <w:bCs/>
-        </w:rPr>
-        <w:t>state action</w:t>
-      </w:r>
-      <w:r>
-        <w:rPr>
-          <w:rFonts w:ascii="Times New Roman" w:eastAsia="標楷體-繁" w:hAnsi="Times New Roman" w:cs="Times New Roman"/>
-          <w:b/>
-          <w:bCs/>
-        </w:rPr>
-        <w:t>切很細，但後來發現粗糙就好。</w:t>
+        <w:pStyle w:val="p1"/>
+        <w:ind w:firstLineChars="100" w:firstLine="240"/>
+        <w:rPr>
+          <w:rFonts w:ascii="Times New Roman" w:eastAsia="標楷體-繁" w:hAnsi="Times New Roman" w:cs="Times New Roman"/>
+        </w:rPr>
+      </w:pPr>
+      <w:r>
+        <w:rPr>
+          <w:rFonts w:ascii="Times New Roman" w:eastAsia="標楷體-繁" w:hAnsi="Times New Roman" w:cs="Times New Roman" w:hint="eastAsia"/>
+        </w:rPr>
+        <w:t>針對這次作業，我主要有以下幾點觀察與思考：</w:t>
       </w:r>
     </w:p>
     <w:p>
       <w:pPr>
-        <w:spacing w:line="240" w:lineRule="auto"/>
-        <w:rPr>
-          <w:rFonts w:ascii="Times New Roman" w:eastAsia="標楷體-繁" w:hAnsi="Times New Roman" w:cs="Times New Roman"/>
-          <w:b/>
-          <w:bCs/>
-        </w:rPr>
-      </w:pPr>
-      <w:r>
-        <w:rPr>
-          <w:rFonts w:ascii="Times New Roman" w:eastAsia="標楷體-繁" w:hAnsi="Times New Roman" w:cs="Times New Roman"/>
-          <w:b/>
-          <w:bCs/>
-        </w:rPr>
-        <w:t xml:space="preserve">State </w:t>
-      </w:r>
-      <w:r>
-        <w:rPr>
-          <w:rFonts w:ascii="Times New Roman" w:eastAsia="標楷體-繁" w:hAnsi="Times New Roman" w:cs="Times New Roman"/>
-          <w:b/>
-          <w:bCs/>
-        </w:rPr>
-        <w:t>跟</w:t>
-      </w:r>
-      <w:r>
-        <w:rPr>
-          <w:rFonts w:ascii="Times New Roman" w:eastAsia="標楷體-繁" w:hAnsi="Times New Roman" w:cs="Times New Roman"/>
-          <w:b/>
-          <w:bCs/>
-        </w:rPr>
-        <w:t xml:space="preserve"> action</w:t>
-      </w:r>
-      <w:r>
-        <w:rPr>
-          <w:rFonts w:ascii="Times New Roman" w:eastAsia="標楷體-繁" w:hAnsi="Times New Roman" w:cs="Times New Roman"/>
-          <w:b/>
-          <w:bCs/>
-        </w:rPr>
-        <w:t>設計</w:t>
-      </w:r>
-      <w:r>
-        <w:rPr>
-          <w:rFonts w:ascii="Times New Roman" w:eastAsia="標楷體-繁" w:hAnsi="Times New Roman" w:cs="Times New Roman"/>
-          <w:b/>
-          <w:bCs/>
-        </w:rPr>
-        <w:t xml:space="preserve"> </w:t>
-      </w:r>
-      <w:r>
-        <w:rPr>
-          <w:rFonts w:ascii="Times New Roman" w:eastAsia="標楷體-繁" w:hAnsi="Times New Roman" w:cs="Times New Roman"/>
-          <w:b/>
-          <w:bCs/>
-        </w:rPr>
-        <w:t>一開始</w:t>
-      </w:r>
-      <w:r>
-        <w:rPr>
-          <w:rFonts w:ascii="Times New Roman" w:eastAsia="標楷體-繁" w:hAnsi="Times New Roman" w:cs="Times New Roman"/>
-          <w:b/>
-          <w:bCs/>
-        </w:rPr>
-        <w:t>3000</w:t>
-      </w:r>
-      <w:r>
-        <w:rPr>
-          <w:rFonts w:ascii="Times New Roman" w:eastAsia="標楷體-繁" w:hAnsi="Times New Roman" w:cs="Times New Roman"/>
-          <w:b/>
-          <w:bCs/>
-        </w:rPr>
-        <w:t>笨</w:t>
-      </w:r>
-      <w:r>
-        <w:rPr>
-          <w:rFonts w:ascii="Times New Roman" w:eastAsia="標楷體-繁" w:hAnsi="Times New Roman" w:cs="Times New Roman"/>
-          <w:b/>
-          <w:bCs/>
-        </w:rPr>
-        <w:t>-&gt;</w:t>
-      </w:r>
-      <w:r>
-        <w:rPr>
-          <w:rFonts w:ascii="Times New Roman" w:eastAsia="標楷體-繁" w:hAnsi="Times New Roman" w:cs="Times New Roman"/>
-          <w:b/>
-          <w:bCs/>
-        </w:rPr>
-        <w:t>聰明</w:t>
-      </w:r>
-      <w:r>
-        <w:rPr>
-          <w:rFonts w:ascii="Times New Roman" w:eastAsia="標楷體-繁" w:hAnsi="Times New Roman" w:cs="Times New Roman"/>
-          <w:b/>
-          <w:bCs/>
-        </w:rPr>
-        <w:t>-&gt;</w:t>
-      </w:r>
-      <w:r>
-        <w:rPr>
-          <w:rFonts w:ascii="Times New Roman" w:eastAsia="標楷體-繁" w:hAnsi="Times New Roman" w:cs="Times New Roman"/>
-          <w:b/>
-          <w:bCs/>
-        </w:rPr>
-        <w:t>笨</w:t>
+        <w:pStyle w:val="p1"/>
+        <w:numPr>
+          <w:ilvl w:val="0"/>
+          <w:numId w:val="10"/>
+        </w:numPr>
+        <w:spacing w:before="240" w:beforeAutospacing="0" w:after="240" w:afterAutospacing="0"/>
+        <w:rPr>
+          <w:rFonts w:ascii="Times New Roman" w:eastAsia="標楷體-繁" w:hAnsi="Times New Roman" w:cs="Times New Roman" w:hint="eastAsia"/>
+        </w:rPr>
+      </w:pPr>
+      <w:r>
+        <w:rPr>
+          <w:rFonts w:ascii="Times New Roman" w:eastAsia="標楷體-繁" w:hAnsi="Times New Roman" w:cs="Times New Roman" w:hint="eastAsia"/>
+          <w:b/>
+          <w:bCs/>
+        </w:rPr>
+        <w:t>狀態（</w:t>
+      </w:r>
+      <w:r>
+        <w:rPr>
+          <w:rFonts w:ascii="Times New Roman" w:eastAsia="標楷體-繁" w:hAnsi="Times New Roman" w:cs="Times New Roman"/>
+          <w:b/>
+          <w:bCs/>
+        </w:rPr>
+        <w:t>State</w:t>
+      </w:r>
+      <w:r>
+        <w:rPr>
+          <w:rFonts w:ascii="Times New Roman" w:eastAsia="標楷體-繁" w:hAnsi="Times New Roman" w:cs="Times New Roman" w:hint="eastAsia"/>
+          <w:b/>
+          <w:bCs/>
+        </w:rPr>
+        <w:t>）與動作（</w:t>
+      </w:r>
+      <w:r>
+        <w:rPr>
+          <w:rFonts w:ascii="Times New Roman" w:eastAsia="標楷體-繁" w:hAnsi="Times New Roman" w:cs="Times New Roman"/>
+          <w:b/>
+          <w:bCs/>
+        </w:rPr>
+        <w:t>Action</w:t>
+      </w:r>
+      <w:r>
+        <w:rPr>
+          <w:rFonts w:ascii="Times New Roman" w:eastAsia="標楷體-繁" w:hAnsi="Times New Roman" w:cs="Times New Roman" w:hint="eastAsia"/>
+          <w:b/>
+          <w:bCs/>
+        </w:rPr>
+        <w:t>）的設計對學習效率影響</w:t>
+      </w:r>
+      <w:r>
+        <w:rPr>
+          <w:rFonts w:ascii="Times New Roman" w:eastAsia="標楷體-繁" w:hAnsi="Times New Roman" w:cs="Times New Roman" w:hint="eastAsia"/>
+        </w:rPr>
+        <w:t>：</w:t>
+      </w:r>
+      <w:r>
+        <w:rPr>
+          <w:rFonts w:ascii="Times New Roman" w:eastAsia="標楷體-繁" w:hAnsi="Times New Roman" w:cs="Times New Roman" w:hint="eastAsia"/>
+        </w:rPr>
+        <w:t>實驗初期，我將狀態和動作切分的非常細緻，</w:t>
+      </w:r>
+      <w:r>
+        <w:rPr>
+          <w:rFonts w:ascii="Times New Roman" w:eastAsia="標楷體-繁" w:hAnsi="Times New Roman" w:cs="Times New Roman" w:hint="eastAsia"/>
+        </w:rPr>
+        <w:t>結果發現車子（</w:t>
+      </w:r>
+      <w:r>
+        <w:rPr>
+          <w:rFonts w:ascii="Times New Roman" w:eastAsia="標楷體-繁" w:hAnsi="Times New Roman" w:cs="Times New Roman"/>
+        </w:rPr>
+        <w:t>agent</w:t>
+      </w:r>
+      <w:r>
+        <w:rPr>
+          <w:rFonts w:ascii="Times New Roman" w:eastAsia="標楷體-繁" w:hAnsi="Times New Roman" w:cs="Times New Roman" w:hint="eastAsia"/>
+        </w:rPr>
+        <w:t>）很難再合理的時間內收斂。</w:t>
+      </w:r>
+      <w:r>
+        <w:rPr>
+          <w:rFonts w:ascii="Times New Roman" w:eastAsia="標楷體-繁" w:hAnsi="Times New Roman" w:cs="Times New Roman" w:hint="eastAsia"/>
+        </w:rPr>
+        <w:t>後來將狀態和動作的數量減少，狀態</w:t>
+      </w:r>
+      <w:r>
+        <w:rPr>
+          <w:rFonts w:ascii="Times New Roman" w:eastAsia="標楷體-繁" w:hAnsi="Times New Roman" w:cs="Times New Roman" w:hint="eastAsia"/>
+        </w:rPr>
+        <w:t>剩下</w:t>
+      </w:r>
+      <w:r>
+        <w:rPr>
+          <w:rFonts w:ascii="Times New Roman" w:eastAsia="標楷體-繁" w:hAnsi="Times New Roman" w:cs="Times New Roman"/>
+        </w:rPr>
+        <w:t>125</w:t>
+      </w:r>
+      <w:r>
+        <w:rPr>
+          <w:rFonts w:ascii="Times New Roman" w:eastAsia="標楷體-繁" w:hAnsi="Times New Roman" w:cs="Times New Roman" w:hint="eastAsia"/>
+        </w:rPr>
+        <w:t>種，動作以</w:t>
+      </w:r>
+      <w:r>
+        <w:rPr>
+          <w:rFonts w:ascii="Times New Roman" w:eastAsia="標楷體-繁" w:hAnsi="Times New Roman" w:cs="Times New Roman"/>
+        </w:rPr>
+        <w:t>40</w:t>
+      </w:r>
+      <w:r>
+        <w:rPr>
+          <w:rFonts w:ascii="Times New Roman" w:eastAsia="標楷體-繁" w:hAnsi="Times New Roman" w:cs="Times New Roman" w:hint="eastAsia"/>
+        </w:rPr>
+        <w:t>度切割，也就是只有前、左、右三種方向選擇，反而可以學的更好，更快收斂。</w:t>
       </w:r>
     </w:p>
     <w:p>
       <w:pPr>
-        <w:spacing w:line="240" w:lineRule="auto"/>
-        <w:rPr>
-          <w:rFonts w:ascii="Times New Roman" w:eastAsia="標楷體-繁" w:hAnsi="Times New Roman" w:cs="Times New Roman"/>
-          <w:b/>
-          <w:bCs/>
-        </w:rPr>
-      </w:pPr>
-      <w:r>
-        <w:rPr>
-          <w:rFonts w:ascii="Times New Roman" w:eastAsia="標楷體-繁" w:hAnsi="Times New Roman" w:cs="Times New Roman"/>
-          <w:b/>
-          <w:bCs/>
-        </w:rPr>
-        <w:t>一開始</w:t>
-      </w:r>
-      <w:r>
-        <w:rPr>
-          <w:rFonts w:ascii="Times New Roman" w:eastAsia="標楷體-繁" w:hAnsi="Times New Roman" w:cs="Times New Roman"/>
-          <w:b/>
-          <w:bCs/>
-        </w:rPr>
-        <w:t xml:space="preserve">state input </w:t>
-      </w:r>
-      <w:r>
-        <w:rPr>
-          <w:rFonts w:ascii="Times New Roman" w:eastAsia="標楷體-繁" w:hAnsi="Times New Roman" w:cs="Times New Roman"/>
-          <w:b/>
-          <w:bCs/>
-        </w:rPr>
-        <w:t>三個數字</w:t>
+        <w:pStyle w:val="p1"/>
+        <w:numPr>
+          <w:ilvl w:val="0"/>
+          <w:numId w:val="10"/>
+        </w:numPr>
+        <w:spacing w:before="240" w:beforeAutospacing="0" w:after="0" w:afterAutospacing="0"/>
+        <w:rPr>
+          <w:rFonts w:ascii="Times New Roman" w:eastAsia="標楷體-繁" w:hAnsi="Times New Roman" w:cs="Times New Roman"/>
+        </w:rPr>
+      </w:pPr>
+      <w:r>
+        <w:rPr>
+          <w:rFonts w:ascii="Times New Roman" w:eastAsia="標楷體-繁" w:hAnsi="Times New Roman" w:cs="Times New Roman" w:hint="eastAsia"/>
+          <w:b/>
+          <w:bCs/>
+        </w:rPr>
+        <w:t>探索率下降</w:t>
+      </w:r>
+      <w:r>
+        <w:rPr>
+          <w:rFonts w:ascii="Times New Roman" w:eastAsia="標楷體-繁" w:hAnsi="Times New Roman" w:cs="Times New Roman" w:hint="eastAsia"/>
+          <w:b/>
+          <w:bCs/>
+        </w:rPr>
+        <w:t>（</w:t>
+      </w:r>
+      <w:r>
+        <w:rPr>
+          <w:rFonts w:ascii="Times New Roman" w:eastAsia="標楷體-繁" w:hAnsi="Times New Roman" w:cs="Times New Roman"/>
+          <w:b/>
+          <w:bCs/>
+        </w:rPr>
+        <w:t>ε decay</w:t>
+      </w:r>
+      <w:r>
+        <w:rPr>
+          <w:rFonts w:ascii="Times New Roman" w:eastAsia="標楷體-繁" w:hAnsi="Times New Roman" w:cs="Times New Roman" w:hint="eastAsia"/>
+          <w:b/>
+          <w:bCs/>
+        </w:rPr>
+        <w:t>）</w:t>
+      </w:r>
+      <w:r>
+        <w:rPr>
+          <w:rFonts w:ascii="Times New Roman" w:eastAsia="標楷體-繁" w:hAnsi="Times New Roman" w:cs="Times New Roman" w:hint="eastAsia"/>
+          <w:b/>
+          <w:bCs/>
+        </w:rPr>
+        <w:t>對於收斂速度的影響</w:t>
+      </w:r>
+      <w:r>
+        <w:rPr>
+          <w:rFonts w:ascii="Times New Roman" w:eastAsia="標楷體-繁" w:hAnsi="Times New Roman" w:cs="Times New Roman" w:hint="eastAsia"/>
+        </w:rPr>
+        <w:t>：</w:t>
+      </w:r>
+      <w:r>
+        <w:rPr>
+          <w:rFonts w:ascii="Times New Roman" w:eastAsia="標楷體-繁" w:hAnsi="Times New Roman" w:cs="Times New Roman" w:hint="eastAsia"/>
+        </w:rPr>
+        <w:t>在初期實驗中，我傾向將探索率的下降速度（</w:t>
+      </w:r>
+      <w:r>
+        <w:rPr>
+          <w:rFonts w:ascii="Times New Roman" w:eastAsia="標楷體-繁" w:hAnsi="Times New Roman" w:cs="Times New Roman" w:hint="eastAsia"/>
+        </w:rPr>
+        <w:t>epsilon decay</w:t>
+      </w:r>
+      <w:r>
+        <w:rPr>
+          <w:rFonts w:ascii="Times New Roman" w:eastAsia="標楷體-繁" w:hAnsi="Times New Roman" w:cs="Times New Roman" w:hint="eastAsia"/>
+        </w:rPr>
+        <w:t>）設為較大（例如</w:t>
+      </w:r>
+      <w:r>
+        <w:rPr>
+          <w:rFonts w:ascii="Times New Roman" w:eastAsia="標楷體-繁" w:hAnsi="Times New Roman" w:cs="Times New Roman" w:hint="eastAsia"/>
+        </w:rPr>
+        <w:t xml:space="preserve"> 0.995</w:t>
+      </w:r>
+      <w:r>
+        <w:rPr>
+          <w:rFonts w:ascii="Times New Roman" w:eastAsia="標楷體-繁" w:hAnsi="Times New Roman" w:cs="Times New Roman" w:hint="eastAsia"/>
+        </w:rPr>
+        <w:t>），以鼓勵車輛能在訓練早期盡可能探索不同路徑。然而，隨著我將狀態與動作的數量簡化後發現：車輛其實在早期便有相當高的機率能夠探索到終點的路徑。</w:t>
+      </w:r>
+      <w:r>
+        <w:rPr>
+          <w:rFonts w:ascii="Times New Roman" w:eastAsia="標楷體-繁" w:hAnsi="Times New Roman" w:cs="Times New Roman" w:hint="eastAsia"/>
+        </w:rPr>
+        <w:t>而</w:t>
+      </w:r>
+      <w:r>
+        <w:rPr>
+          <w:rFonts w:ascii="Times New Roman" w:eastAsia="標楷體-繁" w:hAnsi="Times New Roman" w:cs="Times New Roman" w:hint="eastAsia"/>
+        </w:rPr>
+        <w:t>由於探索率下降得太慢，導致</w:t>
+      </w:r>
+      <w:r>
+        <w:rPr>
+          <w:rFonts w:ascii="Times New Roman" w:eastAsia="標楷體-繁" w:hAnsi="Times New Roman" w:cs="Times New Roman" w:hint="eastAsia"/>
+        </w:rPr>
+        <w:t xml:space="preserve"> agent </w:t>
+      </w:r>
+      <w:r>
+        <w:rPr>
+          <w:rFonts w:ascii="Times New Roman" w:eastAsia="標楷體-繁" w:hAnsi="Times New Roman" w:cs="Times New Roman" w:hint="eastAsia"/>
+        </w:rPr>
+        <w:t>在後續仍然偏好隨機探索，而非鞏固既有學習成果。因此，即使車輛曾經走過通往終點的路徑，也可能未將該策略保留下來，而是繼續嘗試其他可能性。</w:t>
       </w:r>
     </w:p>
     <w:p>
       <w:pPr>
-        <w:spacing w:line="240" w:lineRule="auto"/>
-        <w:rPr>
-          <w:rFonts w:ascii="Times New Roman" w:eastAsia="標楷體-繁" w:hAnsi="Times New Roman" w:cs="Times New Roman"/>
-          <w:b/>
-          <w:bCs/>
-        </w:rPr>
-      </w:pPr>
-      <w:r>
-        <w:rPr>
-          <w:rFonts w:ascii="Times New Roman" w:eastAsia="標楷體-繁" w:hAnsi="Times New Roman" w:cs="Times New Roman"/>
-          <w:b/>
-          <w:bCs/>
-        </w:rPr>
-        <w:t>State</w:t>
-      </w:r>
-      <w:r>
-        <w:rPr>
-          <w:rFonts w:ascii="Times New Roman" w:eastAsia="標楷體-繁" w:hAnsi="Times New Roman" w:cs="Times New Roman"/>
-          <w:b/>
-          <w:bCs/>
-        </w:rPr>
-        <w:t>改成</w:t>
-      </w:r>
-      <w:r>
-        <w:rPr>
-          <w:rFonts w:ascii="Times New Roman" w:eastAsia="標楷體-繁" w:hAnsi="Times New Roman" w:cs="Times New Roman"/>
-          <w:b/>
-          <w:bCs/>
-        </w:rPr>
-        <w:t xml:space="preserve">0~4 </w:t>
-      </w:r>
-      <w:r>
-        <w:rPr>
-          <w:rFonts w:ascii="Times New Roman" w:eastAsia="標楷體-繁" w:hAnsi="Times New Roman" w:cs="Times New Roman"/>
-          <w:b/>
-          <w:bCs/>
-        </w:rPr>
-        <w:t>到最後</w:t>
-      </w:r>
-      <w:r>
-        <w:rPr>
-          <w:rFonts w:ascii="Times New Roman" w:eastAsia="標楷體-繁" w:hAnsi="Times New Roman" w:cs="Times New Roman"/>
-          <w:b/>
-          <w:bCs/>
+        <w:pStyle w:val="p1"/>
+        <w:spacing w:before="0" w:beforeAutospacing="0" w:after="0" w:afterAutospacing="0"/>
+        <w:ind w:left="840" w:firstLineChars="100" w:firstLine="240"/>
+        <w:rPr>
+          <w:rFonts w:ascii="Times New Roman" w:eastAsia="標楷體-繁" w:hAnsi="Times New Roman" w:cs="Times New Roman" w:hint="eastAsia"/>
+        </w:rPr>
+      </w:pPr>
+      <w:r>
+        <w:rPr>
+          <w:rFonts w:ascii="Times New Roman" w:eastAsia="標楷體-繁" w:hAnsi="Times New Roman" w:cs="Times New Roman" w:hint="eastAsia"/>
+        </w:rPr>
+        <w:t>從圖四可觀察到，當</w:t>
+      </w:r>
+      <w:r>
+        <w:rPr>
+          <w:rFonts w:ascii="Times New Roman" w:eastAsia="標楷體-繁" w:hAnsi="Times New Roman" w:cs="Times New Roman" w:hint="eastAsia"/>
         </w:rPr>
         <w:t xml:space="preserve"> </w:t>
       </w:r>
       <w:r>
         <w:rPr>
-          <w:rFonts w:ascii="Times New Roman" w:eastAsia="標楷體-繁" w:hAnsi="Times New Roman" w:cs="Times New Roman"/>
-          <w:b/>
-          <w:bCs/>
-        </w:rPr>
-        <w:t>起點會一直右轉撞牆</w:t>
+          <w:rFonts w:ascii="Times New Roman" w:eastAsia="標楷體-繁" w:hAnsi="Times New Roman" w:cs="Times New Roman" w:hint="eastAsia"/>
+        </w:rPr>
+        <w:t>ε</w:t>
+      </w:r>
+      <w:r>
+        <w:rPr>
+          <w:rFonts w:ascii="Times New Roman" w:eastAsia="標楷體-繁" w:hAnsi="Times New Roman" w:cs="Times New Roman" w:hint="eastAsia"/>
+        </w:rPr>
+        <w:t xml:space="preserve"> decay </w:t>
+      </w:r>
+      <w:r>
+        <w:rPr>
+          <w:rFonts w:ascii="Times New Roman" w:eastAsia="標楷體-繁" w:hAnsi="Times New Roman" w:cs="Times New Roman" w:hint="eastAsia"/>
+        </w:rPr>
+        <w:t>為</w:t>
+      </w:r>
+      <w:r>
+        <w:rPr>
+          <w:rFonts w:ascii="Times New Roman" w:eastAsia="標楷體-繁" w:hAnsi="Times New Roman" w:cs="Times New Roman" w:hint="eastAsia"/>
+        </w:rPr>
+        <w:t xml:space="preserve"> 0.99 </w:t>
+      </w:r>
+      <w:r>
+        <w:rPr>
+          <w:rFonts w:ascii="Times New Roman" w:eastAsia="標楷體-繁" w:hAnsi="Times New Roman" w:cs="Times New Roman" w:hint="eastAsia"/>
+        </w:rPr>
+        <w:t>時，雖然</w:t>
+      </w:r>
+      <w:r>
+        <w:rPr>
+          <w:rFonts w:ascii="Times New Roman" w:eastAsia="標楷體-繁" w:hAnsi="Times New Roman" w:cs="Times New Roman" w:hint="eastAsia"/>
+        </w:rPr>
+        <w:t xml:space="preserve"> reward </w:t>
+      </w:r>
+      <w:r>
+        <w:rPr>
+          <w:rFonts w:ascii="Times New Roman" w:eastAsia="標楷體-繁" w:hAnsi="Times New Roman" w:cs="Times New Roman" w:hint="eastAsia"/>
+        </w:rPr>
+        <w:t>曾在初期上升，但整體收斂速度相對較慢；而當</w:t>
+      </w:r>
+      <w:r>
+        <w:rPr>
+          <w:rFonts w:ascii="Times New Roman" w:eastAsia="標楷體-繁" w:hAnsi="Times New Roman" w:cs="Times New Roman" w:hint="eastAsia"/>
+        </w:rPr>
+        <w:t xml:space="preserve"> decay </w:t>
+      </w:r>
+      <w:r>
+        <w:rPr>
+          <w:rFonts w:ascii="Times New Roman" w:eastAsia="標楷體-繁" w:hAnsi="Times New Roman" w:cs="Times New Roman" w:hint="eastAsia"/>
+        </w:rPr>
+        <w:t>改為</w:t>
+      </w:r>
+      <w:r>
+        <w:rPr>
+          <w:rFonts w:ascii="Times New Roman" w:eastAsia="標楷體-繁" w:hAnsi="Times New Roman" w:cs="Times New Roman" w:hint="eastAsia"/>
+        </w:rPr>
+        <w:t xml:space="preserve"> 0.95 </w:t>
+      </w:r>
+      <w:r>
+        <w:rPr>
+          <w:rFonts w:ascii="Times New Roman" w:eastAsia="標楷體-繁" w:hAnsi="Times New Roman" w:cs="Times New Roman" w:hint="eastAsia"/>
+        </w:rPr>
+        <w:t>時，車輛在探索到終點路徑後，能更快地收斂至穩定策略，約於第</w:t>
+      </w:r>
+      <w:r>
+        <w:rPr>
+          <w:rFonts w:ascii="Times New Roman" w:eastAsia="標楷體-繁" w:hAnsi="Times New Roman" w:cs="Times New Roman" w:hint="eastAsia"/>
+        </w:rPr>
+        <w:t xml:space="preserve"> 500 </w:t>
+      </w:r>
+      <w:r>
+        <w:rPr>
+          <w:rFonts w:ascii="Times New Roman" w:eastAsia="標楷體-繁" w:hAnsi="Times New Roman" w:cs="Times New Roman" w:hint="eastAsia"/>
+        </w:rPr>
+        <w:t>回合便已趨於穩定。</w:t>
+      </w:r>
+      <w:r>
+        <w:rPr>
+          <w:rFonts w:ascii="Times New Roman" w:eastAsia="標楷體-繁" w:hAnsi="Times New Roman" w:cs="Times New Roman" w:hint="eastAsia"/>
+        </w:rPr>
+        <w:t>所以我認為在狀態與動作空間相對簡單的情況下，過慢的探索率下降反而會拖慢學習效率。</w:t>
       </w:r>
     </w:p>
     <w:p>
       <w:pPr>
-        <w:spacing w:line="240" w:lineRule="auto"/>
-        <w:rPr>
-          <w:rFonts w:ascii="Times New Roman" w:eastAsia="標楷體-繁" w:hAnsi="Times New Roman" w:cs="Times New Roman" w:hint="eastAsia"/>
-          <w:b/>
-          <w:bCs/>
-        </w:rPr>
-      </w:pPr>
-      <w:r>
-        <w:rPr>
-          <w:rFonts w:ascii="Times New Roman" w:eastAsia="標楷體-繁" w:hAnsi="Times New Roman" w:cs="Times New Roman" w:hint="eastAsia"/>
-          <w:b/>
-          <w:bCs/>
-        </w:rPr>
-        <w:t>我認為隨機性質還是站最大比重</w:t>
-      </w:r>
-    </w:p>
-    <w:tbl>
-      <w:tblPr>
-        <w:tblStyle w:val="af3"/>
-        <w:tblW w:w="0" w:type="auto"/>
-        <w:tblLook w:val="04A0" w:firstRow="1" w:lastRow="0" w:firstColumn="1" w:lastColumn="0" w:noHBand="0" w:noVBand="1"/>
-      </w:tblPr>
-      <w:tblGrid>
-        <w:gridCol w:w="11338"/>
-      </w:tblGrid>
-      <w:tr>
-        <w:tc>
-          <w:tcPr>
-            <w:tcW w:w="11338" w:type="dxa"/>
-            <w:tcBorders>
-              <w:top w:val="nil"/>
-              <w:left w:val="nil"/>
-              <w:bottom w:val="nil"/>
-              <w:right w:val="nil"/>
-            </w:tcBorders>
-            <w:shd w:val="clear" w:color="auto" w:fill="BFBFBF" w:themeFill="background1" w:themeFillShade="BF"/>
-          </w:tcPr>
-          <w:p>
-            <w:pPr>
-              <w:rPr>
-                <w:rFonts w:ascii="Times New Roman" w:eastAsia="標楷體-繁" w:hAnsi="Times New Roman" w:cs="Times New Roman"/>
-                <w:b/>
-                <w:bCs/>
-                <w:color w:val="FFFFFF" w:themeColor="background1"/>
-                <w:sz w:val="32"/>
-                <w:szCs w:val="32"/>
-              </w:rPr>
-            </w:pPr>
-            <w:r>
-              <w:rPr>
-                <w:rFonts w:ascii="Times New Roman" w:eastAsia="標楷體-繁" w:hAnsi="Times New Roman" w:cs="Times New Roman"/>
-                <w:b/>
-                <w:bCs/>
-                <w:color w:val="FFFFFF" w:themeColor="background1"/>
-                <w:sz w:val="32"/>
-                <w:szCs w:val="32"/>
-              </w:rPr>
-              <w:t>五</w:t>
-            </w:r>
-            <w:r>
-              <w:rPr>
-                <w:rFonts w:ascii="Times New Roman" w:eastAsia="標楷體-繁" w:hAnsi="Times New Roman" w:cs="Times New Roman"/>
-                <w:b/>
-                <w:bCs/>
-                <w:color w:val="FFFFFF" w:themeColor="background1"/>
-                <w:sz w:val="32"/>
-                <w:szCs w:val="32"/>
-              </w:rPr>
-              <w:t>、</w:t>
-            </w:r>
-            <w:r>
-              <w:rPr>
-                <w:rFonts w:ascii="Times New Roman" w:eastAsia="標楷體-繁" w:hAnsi="Times New Roman" w:cs="Times New Roman"/>
-                <w:b/>
-                <w:bCs/>
-                <w:color w:val="FFFFFF" w:themeColor="background1"/>
-                <w:sz w:val="32"/>
-                <w:szCs w:val="32"/>
-              </w:rPr>
-              <w:t>總結</w:t>
-            </w:r>
-          </w:p>
-        </w:tc>
-      </w:tr>
-    </w:tbl>
-    <w:p>
-      <w:pPr>
-        <w:pStyle w:val="a9"/>
+        <w:pStyle w:val="p1"/>
         <w:numPr>
           <w:ilvl w:val="0"/>
-          <w:numId w:val="1"/>
+          <w:numId w:val="10"/>
         </w:numPr>
-        <w:spacing w:line="240" w:lineRule="auto"/>
-        <w:rPr>
-          <w:rFonts w:ascii="Times New Roman" w:eastAsia="標楷體-繁" w:hAnsi="Times New Roman" w:cs="Times New Roman"/>
-        </w:rPr>
-      </w:pPr>
-      <w:r>
-        <w:rPr>
-          <w:rFonts w:ascii="Times New Roman" w:eastAsia="標楷體-繁" w:hAnsi="Times New Roman" w:cs="Times New Roman"/>
-        </w:rPr>
-        <w:lastRenderedPageBreak/>
-        <w:t>GUI</w:t>
-      </w:r>
-      <w:r>
-        <w:rPr>
-          <w:rFonts w:ascii="Times New Roman" w:eastAsia="標楷體-繁" w:hAnsi="Times New Roman" w:cs="Times New Roman"/>
-        </w:rPr>
-        <w:t>介面</w:t>
+        <w:spacing w:before="240" w:beforeAutospacing="0" w:after="0" w:afterAutospacing="0"/>
+        <w:rPr>
+          <w:rFonts w:ascii="Times New Roman" w:eastAsia="標楷體-繁" w:hAnsi="Times New Roman" w:cs="Times New Roman"/>
+        </w:rPr>
+      </w:pPr>
+      <w:r>
+        <w:rPr>
+          <w:rFonts w:ascii="Times New Roman" w:eastAsia="標楷體-繁" w:hAnsi="Times New Roman" w:cs="Times New Roman" w:hint="eastAsia"/>
+          <w:b/>
+          <w:bCs/>
+        </w:rPr>
+        <w:t>折扣因子（</w:t>
+      </w:r>
+      <w:r>
+        <w:rPr>
+          <w:rFonts w:ascii="Times New Roman" w:eastAsia="標楷體-繁" w:hAnsi="Times New Roman" w:cs="Times New Roman"/>
+          <w:b/>
+          <w:bCs/>
+        </w:rPr>
+        <w:t>Discount Factor</w:t>
+      </w:r>
+      <w:r>
+        <w:rPr>
+          <w:rFonts w:ascii="Times New Roman" w:eastAsia="標楷體-繁" w:hAnsi="Times New Roman" w:cs="Times New Roman" w:hint="eastAsia"/>
+          <w:b/>
+          <w:bCs/>
+        </w:rPr>
+        <w:t>）設計意義</w:t>
+      </w:r>
+      <w:r>
+        <w:rPr>
+          <w:rFonts w:ascii="Times New Roman" w:eastAsia="標楷體-繁" w:hAnsi="Times New Roman" w:cs="Times New Roman" w:hint="eastAsia"/>
+        </w:rPr>
+        <w:t>：</w:t>
+      </w:r>
+      <w:r>
+        <w:rPr>
+          <w:rFonts w:ascii="Times New Roman" w:eastAsia="標楷體-繁" w:hAnsi="Times New Roman" w:cs="Times New Roman" w:hint="eastAsia"/>
+        </w:rPr>
+        <w:t>此參數</w:t>
+      </w:r>
+      <w:r>
+        <w:rPr>
+          <w:rFonts w:ascii="Times New Roman" w:eastAsia="標楷體-繁" w:hAnsi="Times New Roman" w:cs="Times New Roman" w:hint="eastAsia"/>
+        </w:rPr>
+        <w:t>可以</w:t>
+      </w:r>
+      <w:r>
+        <w:rPr>
+          <w:rFonts w:ascii="Times New Roman" w:eastAsia="標楷體-繁" w:hAnsi="Times New Roman" w:cs="Times New Roman" w:hint="eastAsia"/>
+        </w:rPr>
+        <w:t>控制車子對未來獎勵的重視程度，值越小，代表越重視近期的動作回報，越大，代表越重視遠期的回報。在這次作業中，</w:t>
+      </w:r>
+      <w:r>
+        <w:rPr>
+          <w:rFonts w:ascii="Times New Roman" w:eastAsia="標楷體-繁" w:hAnsi="Times New Roman" w:cs="Times New Roman" w:hint="eastAsia"/>
+        </w:rPr>
+        <w:t>我認為將這個值設定大一點比較合理，</w:t>
+      </w:r>
+      <w:r>
+        <w:rPr>
+          <w:rFonts w:ascii="Times New Roman" w:eastAsia="標楷體-繁" w:hAnsi="Times New Roman" w:cs="Times New Roman" w:hint="eastAsia"/>
+        </w:rPr>
+        <w:t>當</w:t>
+      </w:r>
+      <w:r>
+        <w:rPr>
+          <w:rFonts w:ascii="Times New Roman" w:eastAsia="標楷體-繁" w:hAnsi="Times New Roman" w:cs="Times New Roman" w:hint="eastAsia"/>
+        </w:rPr>
+        <w:t>車子在隨機探索</w:t>
+      </w:r>
+      <w:r>
+        <w:rPr>
+          <w:rFonts w:ascii="Times New Roman" w:eastAsia="標楷體-繁" w:hAnsi="Times New Roman" w:cs="Times New Roman" w:hint="eastAsia"/>
+        </w:rPr>
+        <w:t>時走到終點，</w:t>
+      </w:r>
+      <w:r>
+        <w:rPr>
+          <w:rFonts w:ascii="Times New Roman" w:eastAsia="標楷體-繁" w:hAnsi="Times New Roman" w:cs="Times New Roman" w:hint="eastAsia"/>
+        </w:rPr>
+        <w:t>較大的的折扣因子，</w:t>
+      </w:r>
+      <w:r>
+        <w:rPr>
+          <w:rFonts w:ascii="Times New Roman" w:eastAsia="標楷體-繁" w:hAnsi="Times New Roman" w:cs="Times New Roman" w:hint="eastAsia"/>
+        </w:rPr>
+        <w:t>可以放大抵達終點的</w:t>
+      </w:r>
+      <w:r>
+        <w:rPr>
+          <w:rFonts w:ascii="Times New Roman" w:eastAsia="標楷體-繁" w:hAnsi="Times New Roman" w:cs="Times New Roman" w:hint="eastAsia"/>
+        </w:rPr>
+        <w:t>獎勵</w:t>
+      </w:r>
+      <w:r>
+        <w:rPr>
+          <w:rFonts w:ascii="Times New Roman" w:eastAsia="標楷體-繁" w:hAnsi="Times New Roman" w:cs="Times New Roman" w:hint="eastAsia"/>
+        </w:rPr>
+        <w:t>。</w:t>
       </w:r>
     </w:p>
     <w:p>
       <w:pPr>
-        <w:pStyle w:val="a9"/>
+        <w:pStyle w:val="p1"/>
+        <w:spacing w:before="0" w:beforeAutospacing="0" w:after="240" w:afterAutospacing="0"/>
+        <w:ind w:left="840"/>
+        <w:rPr>
+          <w:rFonts w:ascii="Times New Roman" w:eastAsia="標楷體-繁" w:hAnsi="Times New Roman" w:cs="Times New Roman"/>
+        </w:rPr>
+      </w:pPr>
+      <w:r>
+        <w:rPr>
+          <w:rFonts w:ascii="Times New Roman" w:eastAsia="標楷體-繁" w:hAnsi="Times New Roman" w:cs="Times New Roman" w:hint="eastAsia"/>
+        </w:rPr>
+        <w:t xml:space="preserve">  </w:t>
+      </w:r>
+      <w:r>
+        <w:rPr>
+          <w:rFonts w:ascii="Times New Roman" w:eastAsia="標楷體-繁" w:hAnsi="Times New Roman" w:cs="Times New Roman" w:hint="eastAsia"/>
+        </w:rPr>
+        <w:t>如圖三所示，</w:t>
+      </w:r>
+      <w:r>
+        <w:rPr>
+          <w:rFonts w:ascii="Times New Roman" w:eastAsia="標楷體-繁" w:hAnsi="Times New Roman" w:cs="Times New Roman" w:hint="eastAsia"/>
+        </w:rPr>
+        <w:t xml:space="preserve"> </w:t>
+      </w:r>
+      <w:r>
+        <w:rPr>
+          <w:rFonts w:ascii="Times New Roman" w:eastAsia="標楷體-繁" w:hAnsi="Times New Roman" w:cs="Times New Roman" w:hint="eastAsia"/>
+        </w:rPr>
+        <w:t>設定</w:t>
+      </w:r>
+      <w:r>
+        <w:rPr>
+          <w:rFonts w:ascii="Times New Roman" w:eastAsia="標楷體-繁" w:hAnsi="Times New Roman" w:cs="Times New Roman" w:hint="eastAsia"/>
+        </w:rPr>
+        <w:t xml:space="preserve">0.97 </w:t>
+      </w:r>
+      <w:r>
+        <w:rPr>
+          <w:rFonts w:ascii="Times New Roman" w:eastAsia="標楷體-繁" w:hAnsi="Times New Roman" w:cs="Times New Roman" w:hint="eastAsia"/>
+        </w:rPr>
+        <w:t>時，曲線明顯比</w:t>
+      </w:r>
+      <w:r>
+        <w:rPr>
+          <w:rFonts w:ascii="Times New Roman" w:eastAsia="標楷體-繁" w:hAnsi="Times New Roman" w:cs="Times New Roman" w:hint="eastAsia"/>
+        </w:rPr>
+        <w:t xml:space="preserve"> 0.8 </w:t>
+      </w:r>
+      <w:r>
+        <w:rPr>
+          <w:rFonts w:ascii="Times New Roman" w:eastAsia="標楷體-繁" w:hAnsi="Times New Roman" w:cs="Times New Roman" w:hint="eastAsia"/>
+        </w:rPr>
+        <w:t>或</w:t>
+      </w:r>
+      <w:r>
+        <w:rPr>
+          <w:rFonts w:ascii="Times New Roman" w:eastAsia="標楷體-繁" w:hAnsi="Times New Roman" w:cs="Times New Roman" w:hint="eastAsia"/>
+        </w:rPr>
+        <w:t xml:space="preserve"> 0.5 </w:t>
+      </w:r>
+      <w:r>
+        <w:rPr>
+          <w:rFonts w:ascii="Times New Roman" w:eastAsia="標楷體-繁" w:hAnsi="Times New Roman" w:cs="Times New Roman" w:hint="eastAsia"/>
+        </w:rPr>
+        <w:t>更早收斂，並維持穩定高報酬；反之，較低的組別即使最終也能學會策略，但收斂速度較慢，且在學習過程中容易出現波動與不穩定的行為。</w:t>
+      </w:r>
+    </w:p>
+    <w:p>
+      <w:pPr>
+        <w:pStyle w:val="p1"/>
         <w:numPr>
           <w:ilvl w:val="0"/>
-          <w:numId w:val="1"/>
+          <w:numId w:val="10"/>
         </w:numPr>
-        <w:spacing w:line="240" w:lineRule="auto"/>
-        <w:rPr>
-          <w:rFonts w:ascii="Times New Roman" w:eastAsia="標楷體-繁" w:hAnsi="Times New Roman" w:cs="Times New Roman"/>
-        </w:rPr>
-      </w:pPr>
+        <w:spacing w:before="240" w:beforeAutospacing="0"/>
+        <w:rPr>
+          <w:rFonts w:ascii="Times New Roman" w:eastAsia="標楷體-繁" w:hAnsi="Times New Roman" w:cs="Times New Roman" w:hint="eastAsia"/>
+        </w:rPr>
+      </w:pPr>
+      <w:r>
+        <w:rPr>
+          <w:rFonts w:ascii="Times New Roman" w:eastAsia="標楷體-繁" w:hAnsi="Times New Roman" w:cs="Times New Roman" w:hint="eastAsia"/>
+          <w:b/>
+          <w:bCs/>
+        </w:rPr>
+        <w:t>隨機性仍佔主導因素</w:t>
+      </w:r>
+      <w:r>
+        <w:rPr>
+          <w:rFonts w:ascii="Times New Roman" w:eastAsia="標楷體-繁" w:hAnsi="Times New Roman" w:cs="Times New Roman" w:hint="eastAsia"/>
+        </w:rPr>
+        <w:t>：</w:t>
+      </w:r>
+      <w:r>
+        <w:rPr>
+          <w:rFonts w:ascii="Times New Roman" w:eastAsia="標楷體-繁" w:hAnsi="Times New Roman" w:cs="Times New Roman" w:hint="eastAsia"/>
+        </w:rPr>
+        <w:t>即便在同樣的參數組合下，重複訓練多次，策略學的好壞懸殊。我認為</w:t>
+      </w:r>
+      <w:r>
+        <w:rPr>
+          <w:rFonts w:ascii="Times New Roman" w:eastAsia="標楷體-繁" w:hAnsi="Times New Roman" w:cs="Times New Roman"/>
+        </w:rPr>
+        <w:t>Q-learning</w:t>
+      </w:r>
+      <w:r>
+        <w:rPr>
+          <w:rFonts w:ascii="Times New Roman" w:eastAsia="標楷體-繁" w:hAnsi="Times New Roman" w:cs="Times New Roman" w:hint="eastAsia"/>
+        </w:rPr>
+        <w:t>學的好壞，很大一部分原因還是跟一開始</w:t>
+      </w:r>
+      <w:r>
+        <w:rPr>
+          <w:rFonts w:ascii="Times New Roman" w:eastAsia="標楷體-繁" w:hAnsi="Times New Roman" w:cs="Times New Roman"/>
+        </w:rPr>
+        <w:t>ε</w:t>
+      </w:r>
+      <w:r>
+        <w:rPr>
+          <w:rFonts w:ascii="Times New Roman" w:eastAsia="標楷體-繁" w:hAnsi="Times New Roman" w:cs="Times New Roman" w:hint="eastAsia"/>
+        </w:rPr>
+        <w:t>探索的</w:t>
+      </w:r>
+      <w:r>
+        <w:rPr>
+          <w:rFonts w:ascii="Times New Roman" w:eastAsia="標楷體-繁" w:hAnsi="Times New Roman" w:cs="Times New Roman" w:hint="eastAsia"/>
+        </w:rPr>
+        <w:t>方向是否正確，</w:t>
+      </w:r>
+      <w:r>
+        <w:rPr>
+          <w:rFonts w:ascii="Times New Roman" w:eastAsia="標楷體-繁" w:hAnsi="Times New Roman" w:cs="Times New Roman" w:hint="eastAsia"/>
+        </w:rPr>
+        <w:t>接著再經過大量的</w:t>
+      </w:r>
+      <w:r>
+        <w:rPr>
+          <w:rFonts w:ascii="Times New Roman" w:eastAsia="標楷體-繁" w:hAnsi="Times New Roman" w:cs="Times New Roman"/>
+        </w:rPr>
+        <w:t>trial and error</w:t>
+      </w:r>
+      <w:r>
+        <w:rPr>
+          <w:rFonts w:ascii="Times New Roman" w:eastAsia="標楷體-繁" w:hAnsi="Times New Roman" w:cs="Times New Roman" w:hint="eastAsia"/>
+        </w:rPr>
+        <w:t>才能獲得好的結果。</w:t>
+      </w:r>
     </w:p>
     <w:sectPr>
-      <w:headerReference w:type="default" r:id="rId9"/>
-      <w:footerReference w:type="even" r:id="rId10"/>
-      <w:footerReference w:type="default" r:id="rId11"/>
+      <w:headerReference w:type="default" r:id="rId11"/>
+      <w:footerReference w:type="even" r:id="rId12"/>
+      <w:footerReference w:type="default" r:id="rId13"/>
       <w:pgSz w:w="11906" w:h="16838"/>
       <w:pgMar w:top="454" w:right="284" w:bottom="454" w:left="284" w:header="113" w:footer="0" w:gutter="0"/>
       <w:cols w:space="425"/>
@@ -1964,6 +4042,95 @@
 <file path=word/numbering.xml><?xml version="1.0" encoding="utf-8"?>
 <w:numbering xmlns:wpc="http://schemas.microsoft.com/office/word/2010/wordprocessingCanvas" xmlns:cx="http://schemas.microsoft.com/office/drawing/2014/chartex" xmlns:cx1="http://schemas.microsoft.com/office/drawing/2015/9/8/chartex" xmlns:cx2="http://schemas.microsoft.com/office/drawing/2015/10/21/chartex" xmlns:cx3="http://schemas.microsoft.com/office/drawing/2016/5/9/chartex" xmlns:cx4="http://schemas.microsoft.com/office/drawing/2016/5/10/chartex" xmlns:cx5="http://schemas.microsoft.com/office/drawing/2016/5/11/chartex" xmlns:cx6="http://schemas.microsoft.com/office/drawing/2016/5/12/chartex" xmlns:cx7="http://schemas.microsoft.com/office/drawing/2016/5/13/chartex" xmlns:cx8="http://schemas.microsoft.com/office/drawing/2016/5/14/chartex" xmlns:mc="http://schemas.openxmlformats.org/markup-compatibility/2006" xmlns:aink="http://schemas.microsoft.com/office/drawing/2016/ink" xmlns:am3d="http://schemas.microsoft.com/office/drawing/2017/model3d" xmlns:o="urn:schemas-microsoft-com:office:office" xmlns:oel="http://schemas.microsoft.com/office/2019/extlst" xmlns:r="http://schemas.openxmlformats.org/officeDocument/2006/relationships" xmlns:m="http://schemas.openxmlformats.org/officeDocument/2006/math" xmlns:v="urn:schemas-microsoft-com:vml" xmlns:wp14="http://schemas.microsoft.com/office/word/2010/wordprocessingDrawing" xmlns:wp="http://schemas.openxmlformats.org/drawingml/2006/wordprocessingDrawing" xmlns:w10="urn:schemas-microsoft-com:office:word" xmlns:w="http://schemas.openxmlformats.org/wordprocessingml/2006/main" xmlns:w14="http://schemas.microsoft.com/office/word/2010/wordml" xmlns:w15="http://schemas.microsoft.com/office/word/2012/wordml" xmlns:w16cex="http://schemas.microsoft.com/office/word/2018/wordml/cex" xmlns:w16cid="http://schemas.microsoft.com/office/word/2016/wordml/cid" xmlns:w16="http://schemas.microsoft.com/office/word/2018/wordml" xmlns:w16du="http://schemas.microsoft.com/office/word/2023/wordml/word16du" xmlns:w16sdtdh="http://schemas.microsoft.com/office/word/2020/wordml/sdtdatahash" xmlns:w16sdtfl="http://schemas.microsoft.com/office/word/2024/wordml/sdtformatlock" xmlns:w16se="http://schemas.microsoft.com/office/word/2015/wordml/symex" xmlns:wpg="http://schemas.microsoft.com/office/word/2010/wordprocessingGroup" xmlns:wpi="http://schemas.microsoft.com/office/word/2010/wordprocessingInk" xmlns:wne="http://schemas.microsoft.com/office/word/2006/wordml" xmlns:wps="http://schemas.microsoft.com/office/word/2010/wordprocessingShape" mc:Ignorable="w14 w15 w16se w16cid w16 w16cex w16sdtdh w16sdtfl w16du wp14">
   <w:abstractNum w:abstractNumId="0" w15:restartNumberingAfterBreak="0">
+    <w:nsid w:val="043B085F"/>
+    <w:multiLevelType w:val="hybridMultilevel"/>
+    <w:tmpl w:val="C32271DC"/>
+    <w:lvl w:ilvl="0" w:tplc="27C8832C">
+      <w:start w:val="1"/>
+      <w:numFmt w:val="decimal"/>
+      <w:lvlText w:val="%1."/>
+      <w:lvlJc w:val="left"/>
+      <w:pPr>
+        <w:ind w:left="840" w:hanging="360"/>
+      </w:pPr>
+      <w:rPr>
+        <w:rFonts w:hint="default"/>
+      </w:rPr>
+    </w:lvl>
+    <w:lvl w:ilvl="1" w:tplc="04090019" w:tentative="1">
+      <w:start w:val="1"/>
+      <w:numFmt w:val="ideographTraditional"/>
+      <w:lvlText w:val="%2、"/>
+      <w:lvlJc w:val="left"/>
+      <w:pPr>
+        <w:ind w:left="1440" w:hanging="480"/>
+      </w:pPr>
+    </w:lvl>
+    <w:lvl w:ilvl="2" w:tplc="0409001B" w:tentative="1">
+      <w:start w:val="1"/>
+      <w:numFmt w:val="lowerRoman"/>
+      <w:lvlText w:val="%3."/>
+      <w:lvlJc w:val="right"/>
+      <w:pPr>
+        <w:ind w:left="1920" w:hanging="480"/>
+      </w:pPr>
+    </w:lvl>
+    <w:lvl w:ilvl="3" w:tplc="0409000F" w:tentative="1">
+      <w:start w:val="1"/>
+      <w:numFmt w:val="decimal"/>
+      <w:lvlText w:val="%4."/>
+      <w:lvlJc w:val="left"/>
+      <w:pPr>
+        <w:ind w:left="2400" w:hanging="480"/>
+      </w:pPr>
+    </w:lvl>
+    <w:lvl w:ilvl="4" w:tplc="04090019" w:tentative="1">
+      <w:start w:val="1"/>
+      <w:numFmt w:val="ideographTraditional"/>
+      <w:lvlText w:val="%5、"/>
+      <w:lvlJc w:val="left"/>
+      <w:pPr>
+        <w:ind w:left="2880" w:hanging="480"/>
+      </w:pPr>
+    </w:lvl>
+    <w:lvl w:ilvl="5" w:tplc="0409001B" w:tentative="1">
+      <w:start w:val="1"/>
+      <w:numFmt w:val="lowerRoman"/>
+      <w:lvlText w:val="%6."/>
+      <w:lvlJc w:val="right"/>
+      <w:pPr>
+        <w:ind w:left="3360" w:hanging="480"/>
+      </w:pPr>
+    </w:lvl>
+    <w:lvl w:ilvl="6" w:tplc="0409000F" w:tentative="1">
+      <w:start w:val="1"/>
+      <w:numFmt w:val="decimal"/>
+      <w:lvlText w:val="%7."/>
+      <w:lvlJc w:val="left"/>
+      <w:pPr>
+        <w:ind w:left="3840" w:hanging="480"/>
+      </w:pPr>
+    </w:lvl>
+    <w:lvl w:ilvl="7" w:tplc="04090019" w:tentative="1">
+      <w:start w:val="1"/>
+      <w:numFmt w:val="ideographTraditional"/>
+      <w:lvlText w:val="%8、"/>
+      <w:lvlJc w:val="left"/>
+      <w:pPr>
+        <w:ind w:left="4320" w:hanging="480"/>
+      </w:pPr>
+    </w:lvl>
+    <w:lvl w:ilvl="8" w:tplc="0409001B" w:tentative="1">
+      <w:start w:val="1"/>
+      <w:numFmt w:val="lowerRoman"/>
+      <w:lvlText w:val="%9."/>
+      <w:lvlJc w:val="right"/>
+      <w:pPr>
+        <w:ind w:left="4800" w:hanging="480"/>
+      </w:pPr>
+    </w:lvl>
+  </w:abstractNum>
+  <w:abstractNum w:abstractNumId="1" w15:restartNumberingAfterBreak="0">
     <w:nsid w:val="05774B20"/>
     <w:multiLevelType w:val="hybridMultilevel"/>
     <w:tmpl w:val="454A8688"/>
@@ -2052,7 +4219,7 @@
       </w:pPr>
     </w:lvl>
   </w:abstractNum>
-  <w:abstractNum w:abstractNumId="1" w15:restartNumberingAfterBreak="0">
+  <w:abstractNum w:abstractNumId="2" w15:restartNumberingAfterBreak="0">
     <w:nsid w:val="088A43A3"/>
     <w:multiLevelType w:val="hybridMultilevel"/>
     <w:tmpl w:val="92288D94"/>
@@ -2141,7 +4308,7 @@
       </w:pPr>
     </w:lvl>
   </w:abstractNum>
-  <w:abstractNum w:abstractNumId="2" w15:restartNumberingAfterBreak="0">
+  <w:abstractNum w:abstractNumId="3" w15:restartNumberingAfterBreak="0">
     <w:nsid w:val="13874D09"/>
     <w:multiLevelType w:val="multilevel"/>
     <w:tmpl w:val="49A22E62"/>
@@ -2254,7 +4421,334 @@
       </w:pPr>
     </w:lvl>
   </w:abstractNum>
-  <w:abstractNum w:abstractNumId="3" w15:restartNumberingAfterBreak="0">
+  <w:abstractNum w:abstractNumId="4" w15:restartNumberingAfterBreak="0">
+    <w:nsid w:val="18E41E2E"/>
+    <w:multiLevelType w:val="hybridMultilevel"/>
+    <w:tmpl w:val="7514E234"/>
+    <w:lvl w:ilvl="0" w:tplc="E2A2E108">
+      <w:start w:val="3"/>
+      <w:numFmt w:val="taiwaneseCountingThousand"/>
+      <w:lvlText w:val="%1、"/>
+      <w:lvlJc w:val="left"/>
+      <w:pPr>
+        <w:ind w:left="660" w:hanging="660"/>
+      </w:pPr>
+      <w:rPr>
+        <w:rFonts w:hint="default"/>
+      </w:rPr>
+    </w:lvl>
+    <w:lvl w:ilvl="1" w:tplc="04090019" w:tentative="1">
+      <w:start w:val="1"/>
+      <w:numFmt w:val="ideographTraditional"/>
+      <w:lvlText w:val="%2、"/>
+      <w:lvlJc w:val="left"/>
+      <w:pPr>
+        <w:ind w:left="960" w:hanging="480"/>
+      </w:pPr>
+    </w:lvl>
+    <w:lvl w:ilvl="2" w:tplc="0409001B" w:tentative="1">
+      <w:start w:val="1"/>
+      <w:numFmt w:val="lowerRoman"/>
+      <w:lvlText w:val="%3."/>
+      <w:lvlJc w:val="right"/>
+      <w:pPr>
+        <w:ind w:left="1440" w:hanging="480"/>
+      </w:pPr>
+    </w:lvl>
+    <w:lvl w:ilvl="3" w:tplc="0409000F" w:tentative="1">
+      <w:start w:val="1"/>
+      <w:numFmt w:val="decimal"/>
+      <w:lvlText w:val="%4."/>
+      <w:lvlJc w:val="left"/>
+      <w:pPr>
+        <w:ind w:left="1920" w:hanging="480"/>
+      </w:pPr>
+    </w:lvl>
+    <w:lvl w:ilvl="4" w:tplc="04090019" w:tentative="1">
+      <w:start w:val="1"/>
+      <w:numFmt w:val="ideographTraditional"/>
+      <w:lvlText w:val="%5、"/>
+      <w:lvlJc w:val="left"/>
+      <w:pPr>
+        <w:ind w:left="2400" w:hanging="480"/>
+      </w:pPr>
+    </w:lvl>
+    <w:lvl w:ilvl="5" w:tplc="0409001B" w:tentative="1">
+      <w:start w:val="1"/>
+      <w:numFmt w:val="lowerRoman"/>
+      <w:lvlText w:val="%6."/>
+      <w:lvlJc w:val="right"/>
+      <w:pPr>
+        <w:ind w:left="2880" w:hanging="480"/>
+      </w:pPr>
+    </w:lvl>
+    <w:lvl w:ilvl="6" w:tplc="0409000F" w:tentative="1">
+      <w:start w:val="1"/>
+      <w:numFmt w:val="decimal"/>
+      <w:lvlText w:val="%7."/>
+      <w:lvlJc w:val="left"/>
+      <w:pPr>
+        <w:ind w:left="3360" w:hanging="480"/>
+      </w:pPr>
+    </w:lvl>
+    <w:lvl w:ilvl="7" w:tplc="04090019" w:tentative="1">
+      <w:start w:val="1"/>
+      <w:numFmt w:val="ideographTraditional"/>
+      <w:lvlText w:val="%8、"/>
+      <w:lvlJc w:val="left"/>
+      <w:pPr>
+        <w:ind w:left="3840" w:hanging="480"/>
+      </w:pPr>
+    </w:lvl>
+    <w:lvl w:ilvl="8" w:tplc="0409001B" w:tentative="1">
+      <w:start w:val="1"/>
+      <w:numFmt w:val="lowerRoman"/>
+      <w:lvlText w:val="%9."/>
+      <w:lvlJc w:val="right"/>
+      <w:pPr>
+        <w:ind w:left="4320" w:hanging="480"/>
+      </w:pPr>
+    </w:lvl>
+  </w:abstractNum>
+  <w:abstractNum w:abstractNumId="5" w15:restartNumberingAfterBreak="0">
+    <w:nsid w:val="26F40D02"/>
+    <w:multiLevelType w:val="hybridMultilevel"/>
+    <w:tmpl w:val="ECB44640"/>
+    <w:lvl w:ilvl="0" w:tplc="BE2290FE">
+      <w:start w:val="1"/>
+      <w:numFmt w:val="decimal"/>
+      <w:lvlText w:val="%1."/>
+      <w:lvlJc w:val="left"/>
+      <w:pPr>
+        <w:ind w:left="840" w:hanging="360"/>
+      </w:pPr>
+      <w:rPr>
+        <w:rFonts w:hint="default"/>
+      </w:rPr>
+    </w:lvl>
+    <w:lvl w:ilvl="1" w:tplc="04090019" w:tentative="1">
+      <w:start w:val="1"/>
+      <w:numFmt w:val="ideographTraditional"/>
+      <w:lvlText w:val="%2、"/>
+      <w:lvlJc w:val="left"/>
+      <w:pPr>
+        <w:ind w:left="1440" w:hanging="480"/>
+      </w:pPr>
+    </w:lvl>
+    <w:lvl w:ilvl="2" w:tplc="0409001B" w:tentative="1">
+      <w:start w:val="1"/>
+      <w:numFmt w:val="lowerRoman"/>
+      <w:lvlText w:val="%3."/>
+      <w:lvlJc w:val="right"/>
+      <w:pPr>
+        <w:ind w:left="1920" w:hanging="480"/>
+      </w:pPr>
+    </w:lvl>
+    <w:lvl w:ilvl="3" w:tplc="0409000F" w:tentative="1">
+      <w:start w:val="1"/>
+      <w:numFmt w:val="decimal"/>
+      <w:lvlText w:val="%4."/>
+      <w:lvlJc w:val="left"/>
+      <w:pPr>
+        <w:ind w:left="2400" w:hanging="480"/>
+      </w:pPr>
+    </w:lvl>
+    <w:lvl w:ilvl="4" w:tplc="04090019" w:tentative="1">
+      <w:start w:val="1"/>
+      <w:numFmt w:val="ideographTraditional"/>
+      <w:lvlText w:val="%5、"/>
+      <w:lvlJc w:val="left"/>
+      <w:pPr>
+        <w:ind w:left="2880" w:hanging="480"/>
+      </w:pPr>
+    </w:lvl>
+    <w:lvl w:ilvl="5" w:tplc="0409001B" w:tentative="1">
+      <w:start w:val="1"/>
+      <w:numFmt w:val="lowerRoman"/>
+      <w:lvlText w:val="%6."/>
+      <w:lvlJc w:val="right"/>
+      <w:pPr>
+        <w:ind w:left="3360" w:hanging="480"/>
+      </w:pPr>
+    </w:lvl>
+    <w:lvl w:ilvl="6" w:tplc="0409000F" w:tentative="1">
+      <w:start w:val="1"/>
+      <w:numFmt w:val="decimal"/>
+      <w:lvlText w:val="%7."/>
+      <w:lvlJc w:val="left"/>
+      <w:pPr>
+        <w:ind w:left="3840" w:hanging="480"/>
+      </w:pPr>
+    </w:lvl>
+    <w:lvl w:ilvl="7" w:tplc="04090019" w:tentative="1">
+      <w:start w:val="1"/>
+      <w:numFmt w:val="ideographTraditional"/>
+      <w:lvlText w:val="%8、"/>
+      <w:lvlJc w:val="left"/>
+      <w:pPr>
+        <w:ind w:left="4320" w:hanging="480"/>
+      </w:pPr>
+    </w:lvl>
+    <w:lvl w:ilvl="8" w:tplc="0409001B" w:tentative="1">
+      <w:start w:val="1"/>
+      <w:numFmt w:val="lowerRoman"/>
+      <w:lvlText w:val="%9."/>
+      <w:lvlJc w:val="right"/>
+      <w:pPr>
+        <w:ind w:left="4800" w:hanging="480"/>
+      </w:pPr>
+    </w:lvl>
+  </w:abstractNum>
+  <w:abstractNum w:abstractNumId="6" w15:restartNumberingAfterBreak="0">
+    <w:nsid w:val="2BE76C29"/>
+    <w:multiLevelType w:val="multilevel"/>
+    <w:tmpl w:val="54661EEE"/>
+    <w:lvl w:ilvl="0">
+      <w:start w:val="1"/>
+      <w:numFmt w:val="bullet"/>
+      <w:lvlText w:val=""/>
+      <w:lvlJc w:val="left"/>
+      <w:pPr>
+        <w:tabs>
+          <w:tab w:val="num" w:pos="720"/>
+        </w:tabs>
+        <w:ind w:left="720" w:hanging="360"/>
+      </w:pPr>
+      <w:rPr>
+        <w:rFonts w:ascii="Symbol" w:hAnsi="Symbol" w:hint="default"/>
+        <w:sz w:val="20"/>
+      </w:rPr>
+    </w:lvl>
+    <w:lvl w:ilvl="1" w:tentative="1">
+      <w:start w:val="1"/>
+      <w:numFmt w:val="bullet"/>
+      <w:lvlText w:val="o"/>
+      <w:lvlJc w:val="left"/>
+      <w:pPr>
+        <w:tabs>
+          <w:tab w:val="num" w:pos="1440"/>
+        </w:tabs>
+        <w:ind w:left="1440" w:hanging="360"/>
+      </w:pPr>
+      <w:rPr>
+        <w:rFonts w:ascii="Courier New" w:hAnsi="Courier New" w:hint="default"/>
+        <w:sz w:val="20"/>
+      </w:rPr>
+    </w:lvl>
+    <w:lvl w:ilvl="2" w:tentative="1">
+      <w:start w:val="1"/>
+      <w:numFmt w:val="bullet"/>
+      <w:lvlText w:val=""/>
+      <w:lvlJc w:val="left"/>
+      <w:pPr>
+        <w:tabs>
+          <w:tab w:val="num" w:pos="2160"/>
+        </w:tabs>
+        <w:ind w:left="2160" w:hanging="360"/>
+      </w:pPr>
+      <w:rPr>
+        <w:rFonts w:ascii="Wingdings" w:hAnsi="Wingdings" w:hint="default"/>
+        <w:sz w:val="20"/>
+      </w:rPr>
+    </w:lvl>
+    <w:lvl w:ilvl="3" w:tentative="1">
+      <w:start w:val="1"/>
+      <w:numFmt w:val="bullet"/>
+      <w:lvlText w:val=""/>
+      <w:lvlJc w:val="left"/>
+      <w:pPr>
+        <w:tabs>
+          <w:tab w:val="num" w:pos="2880"/>
+        </w:tabs>
+        <w:ind w:left="2880" w:hanging="360"/>
+      </w:pPr>
+      <w:rPr>
+        <w:rFonts w:ascii="Wingdings" w:hAnsi="Wingdings" w:hint="default"/>
+        <w:sz w:val="20"/>
+      </w:rPr>
+    </w:lvl>
+    <w:lvl w:ilvl="4" w:tentative="1">
+      <w:start w:val="1"/>
+      <w:numFmt w:val="bullet"/>
+      <w:lvlText w:val=""/>
+      <w:lvlJc w:val="left"/>
+      <w:pPr>
+        <w:tabs>
+          <w:tab w:val="num" w:pos="3600"/>
+        </w:tabs>
+        <w:ind w:left="3600" w:hanging="360"/>
+      </w:pPr>
+      <w:rPr>
+        <w:rFonts w:ascii="Wingdings" w:hAnsi="Wingdings" w:hint="default"/>
+        <w:sz w:val="20"/>
+      </w:rPr>
+    </w:lvl>
+    <w:lvl w:ilvl="5" w:tentative="1">
+      <w:start w:val="1"/>
+      <w:numFmt w:val="bullet"/>
+      <w:lvlText w:val=""/>
+      <w:lvlJc w:val="left"/>
+      <w:pPr>
+        <w:tabs>
+          <w:tab w:val="num" w:pos="4320"/>
+        </w:tabs>
+        <w:ind w:left="4320" w:hanging="360"/>
+      </w:pPr>
+      <w:rPr>
+        <w:rFonts w:ascii="Wingdings" w:hAnsi="Wingdings" w:hint="default"/>
+        <w:sz w:val="20"/>
+      </w:rPr>
+    </w:lvl>
+    <w:lvl w:ilvl="6" w:tentative="1">
+      <w:start w:val="1"/>
+      <w:numFmt w:val="bullet"/>
+      <w:lvlText w:val=""/>
+      <w:lvlJc w:val="left"/>
+      <w:pPr>
+        <w:tabs>
+          <w:tab w:val="num" w:pos="5040"/>
+        </w:tabs>
+        <w:ind w:left="5040" w:hanging="360"/>
+      </w:pPr>
+      <w:rPr>
+        <w:rFonts w:ascii="Wingdings" w:hAnsi="Wingdings" w:hint="default"/>
+        <w:sz w:val="20"/>
+      </w:rPr>
+    </w:lvl>
+    <w:lvl w:ilvl="7" w:tentative="1">
+      <w:start w:val="1"/>
+      <w:numFmt w:val="bullet"/>
+      <w:lvlText w:val=""/>
+      <w:lvlJc w:val="left"/>
+      <w:pPr>
+        <w:tabs>
+          <w:tab w:val="num" w:pos="5760"/>
+        </w:tabs>
+        <w:ind w:left="5760" w:hanging="360"/>
+      </w:pPr>
+      <w:rPr>
+        <w:rFonts w:ascii="Wingdings" w:hAnsi="Wingdings" w:hint="default"/>
+        <w:sz w:val="20"/>
+      </w:rPr>
+    </w:lvl>
+    <w:lvl w:ilvl="8" w:tentative="1">
+      <w:start w:val="1"/>
+      <w:numFmt w:val="bullet"/>
+      <w:lvlText w:val=""/>
+      <w:lvlJc w:val="left"/>
+      <w:pPr>
+        <w:tabs>
+          <w:tab w:val="num" w:pos="6480"/>
+        </w:tabs>
+        <w:ind w:left="6480" w:hanging="360"/>
+      </w:pPr>
+      <w:rPr>
+        <w:rFonts w:ascii="Wingdings" w:hAnsi="Wingdings" w:hint="default"/>
+        <w:sz w:val="20"/>
+      </w:rPr>
+    </w:lvl>
+  </w:abstractNum>
+  <w:abstractNum w:abstractNumId="7" w15:restartNumberingAfterBreak="0">
     <w:nsid w:val="3E004DA9"/>
     <w:multiLevelType w:val="hybridMultilevel"/>
     <w:tmpl w:val="1F9AA3FA"/>
@@ -2343,7 +4837,7 @@
       </w:pPr>
     </w:lvl>
   </w:abstractNum>
-  <w:abstractNum w:abstractNumId="4" w15:restartNumberingAfterBreak="0">
+  <w:abstractNum w:abstractNumId="8" w15:restartNumberingAfterBreak="0">
     <w:nsid w:val="4B820B05"/>
     <w:multiLevelType w:val="multilevel"/>
     <w:tmpl w:val="0568D8DE"/>
@@ -2456,7 +4950,7 @@
       </w:pPr>
     </w:lvl>
   </w:abstractNum>
-  <w:abstractNum w:abstractNumId="5" w15:restartNumberingAfterBreak="0">
+  <w:abstractNum w:abstractNumId="9" w15:restartNumberingAfterBreak="0">
     <w:nsid w:val="69430AAF"/>
     <w:multiLevelType w:val="hybridMultilevel"/>
     <w:tmpl w:val="ABBCED08"/>
@@ -2545,7 +5039,96 @@
       </w:pPr>
     </w:lvl>
   </w:abstractNum>
-  <w:abstractNum w:abstractNumId="6" w15:restartNumberingAfterBreak="0">
+  <w:abstractNum w:abstractNumId="10" w15:restartNumberingAfterBreak="0">
+    <w:nsid w:val="749C68C3"/>
+    <w:multiLevelType w:val="hybridMultilevel"/>
+    <w:tmpl w:val="0C1CCE7E"/>
+    <w:lvl w:ilvl="0" w:tplc="B016C3CC">
+      <w:start w:val="1"/>
+      <w:numFmt w:val="decimal"/>
+      <w:lvlText w:val="%1."/>
+      <w:lvlJc w:val="left"/>
+      <w:pPr>
+        <w:ind w:left="840" w:hanging="360"/>
+      </w:pPr>
+      <w:rPr>
+        <w:rFonts w:hint="default"/>
+      </w:rPr>
+    </w:lvl>
+    <w:lvl w:ilvl="1" w:tplc="04090019" w:tentative="1">
+      <w:start w:val="1"/>
+      <w:numFmt w:val="ideographTraditional"/>
+      <w:lvlText w:val="%2、"/>
+      <w:lvlJc w:val="left"/>
+      <w:pPr>
+        <w:ind w:left="1440" w:hanging="480"/>
+      </w:pPr>
+    </w:lvl>
+    <w:lvl w:ilvl="2" w:tplc="0409001B" w:tentative="1">
+      <w:start w:val="1"/>
+      <w:numFmt w:val="lowerRoman"/>
+      <w:lvlText w:val="%3."/>
+      <w:lvlJc w:val="right"/>
+      <w:pPr>
+        <w:ind w:left="1920" w:hanging="480"/>
+      </w:pPr>
+    </w:lvl>
+    <w:lvl w:ilvl="3" w:tplc="0409000F" w:tentative="1">
+      <w:start w:val="1"/>
+      <w:numFmt w:val="decimal"/>
+      <w:lvlText w:val="%4."/>
+      <w:lvlJc w:val="left"/>
+      <w:pPr>
+        <w:ind w:left="2400" w:hanging="480"/>
+      </w:pPr>
+    </w:lvl>
+    <w:lvl w:ilvl="4" w:tplc="04090019" w:tentative="1">
+      <w:start w:val="1"/>
+      <w:numFmt w:val="ideographTraditional"/>
+      <w:lvlText w:val="%5、"/>
+      <w:lvlJc w:val="left"/>
+      <w:pPr>
+        <w:ind w:left="2880" w:hanging="480"/>
+      </w:pPr>
+    </w:lvl>
+    <w:lvl w:ilvl="5" w:tplc="0409001B" w:tentative="1">
+      <w:start w:val="1"/>
+      <w:numFmt w:val="lowerRoman"/>
+      <w:lvlText w:val="%6."/>
+      <w:lvlJc w:val="right"/>
+      <w:pPr>
+        <w:ind w:left="3360" w:hanging="480"/>
+      </w:pPr>
+    </w:lvl>
+    <w:lvl w:ilvl="6" w:tplc="0409000F" w:tentative="1">
+      <w:start w:val="1"/>
+      <w:numFmt w:val="decimal"/>
+      <w:lvlText w:val="%7."/>
+      <w:lvlJc w:val="left"/>
+      <w:pPr>
+        <w:ind w:left="3840" w:hanging="480"/>
+      </w:pPr>
+    </w:lvl>
+    <w:lvl w:ilvl="7" w:tplc="04090019" w:tentative="1">
+      <w:start w:val="1"/>
+      <w:numFmt w:val="ideographTraditional"/>
+      <w:lvlText w:val="%8、"/>
+      <w:lvlJc w:val="left"/>
+      <w:pPr>
+        <w:ind w:left="4320" w:hanging="480"/>
+      </w:pPr>
+    </w:lvl>
+    <w:lvl w:ilvl="8" w:tplc="0409001B" w:tentative="1">
+      <w:start w:val="1"/>
+      <w:numFmt w:val="lowerRoman"/>
+      <w:lvlText w:val="%9."/>
+      <w:lvlJc w:val="right"/>
+      <w:pPr>
+        <w:ind w:left="4800" w:hanging="480"/>
+      </w:pPr>
+    </w:lvl>
+  </w:abstractNum>
+  <w:abstractNum w:abstractNumId="11" w15:restartNumberingAfterBreak="0">
     <w:nsid w:val="7917289D"/>
     <w:multiLevelType w:val="hybridMultilevel"/>
     <w:tmpl w:val="89E4548A"/>
@@ -2635,25 +5218,40 @@
     </w:lvl>
   </w:abstractNum>
   <w:num w:numId="1" w16cid:durableId="702553809">
-    <w:abstractNumId w:val="6"/>
+    <w:abstractNumId w:val="11"/>
   </w:num>
   <w:num w:numId="2" w16cid:durableId="1481731182">
+    <w:abstractNumId w:val="3"/>
+  </w:num>
+  <w:num w:numId="3" w16cid:durableId="907806112">
+    <w:abstractNumId w:val="8"/>
+  </w:num>
+  <w:num w:numId="4" w16cid:durableId="99837597">
+    <w:abstractNumId w:val="7"/>
+  </w:num>
+  <w:num w:numId="5" w16cid:durableId="1879659685">
+    <w:abstractNumId w:val="1"/>
+  </w:num>
+  <w:num w:numId="6" w16cid:durableId="164902279">
+    <w:abstractNumId w:val="9"/>
+  </w:num>
+  <w:num w:numId="7" w16cid:durableId="1975982981">
     <w:abstractNumId w:val="2"/>
   </w:num>
-  <w:num w:numId="3" w16cid:durableId="907806112">
+  <w:num w:numId="8" w16cid:durableId="955451881">
     <w:abstractNumId w:val="4"/>
   </w:num>
-  <w:num w:numId="4" w16cid:durableId="99837597">
-    <w:abstractNumId w:val="3"/>
-  </w:num>
-  <w:num w:numId="5" w16cid:durableId="1879659685">
+  <w:num w:numId="9" w16cid:durableId="859272937">
     <w:abstractNumId w:val="0"/>
   </w:num>
-  <w:num w:numId="6" w16cid:durableId="164902279">
+  <w:num w:numId="10" w16cid:durableId="1140028879">
     <w:abstractNumId w:val="5"/>
   </w:num>
-  <w:num w:numId="7" w16cid:durableId="1975982981">
-    <w:abstractNumId w:val="1"/>
+  <w:num w:numId="11" w16cid:durableId="575012868">
+    <w:abstractNumId w:val="10"/>
+  </w:num>
+  <w:num w:numId="12" w16cid:durableId="2053311558">
+    <w:abstractNumId w:val="6"/>
   </w:num>
 </w:numbering>
 </file>
@@ -3681,6 +6279,16 @@
     <w:basedOn w:val="a0"/>
     <w:rsid w:val="003F24F0"/>
   </w:style>
+  <w:style w:type="character" w:styleId="af4">
+    <w:name w:val="Placeholder Text"/>
+    <w:basedOn w:val="a0"/>
+    <w:uiPriority w:val="99"/>
+    <w:semiHidden/>
+    <w:rsid w:val="005E1810"/>
+    <w:rPr>
+      <w:color w:val="666666"/>
+    </w:rPr>
+  </w:style>
 </w:styles>
 </file>
 

</xml_diff>